<commit_message>
Added Annotation for unsupported fonts
</commit_message>
<xml_diff>
--- a/a.docx
+++ b/a.docx
@@ -1,6 +1,6 @@
 
 <file path=word/document.xml><?xml version="1.0" encoding="utf-8"?>
-<w:document xmlns:ve="http://schemas.openxmlformats.org/markup-compatibility/2006" xmlns:o="urn:schemas-microsoft-com:office:office" xmlns:r="http://schemas.openxmlformats.org/officeDocument/2006/relationships" xmlns:m="http://schemas.openxmlformats.org/officeDocument/2006/math" xmlns:v="urn:schemas-microsoft-com:vml" xmlns:wp="http://schemas.openxmlformats.org/drawingml/2006/wordprocessingDrawing" xmlns:w10="urn:schemas-microsoft-com:office:word" xmlns:w="http://schemas.openxmlformats.org/wordprocessingml/2006/main" xmlns:wne="http://schemas.microsoft.com/office/word/2006/wordml">
+<w:document xmlns:wpc="http://schemas.microsoft.com/office/word/2010/wordprocessingCanvas" xmlns:mc="http://schemas.openxmlformats.org/markup-compatibility/2006" xmlns:o="urn:schemas-microsoft-com:office:office" xmlns:r="http://schemas.openxmlformats.org/officeDocument/2006/relationships" xmlns:m="http://schemas.openxmlformats.org/officeDocument/2006/math" xmlns:v="urn:schemas-microsoft-com:vml" xmlns:wp14="http://schemas.microsoft.com/office/word/2010/wordprocessingDrawing" xmlns:wp="http://schemas.openxmlformats.org/drawingml/2006/wordprocessingDrawing" xmlns:w="http://schemas.openxmlformats.org/wordprocessingml/2006/main" xmlns:w14="http://schemas.microsoft.com/office/word/2010/wordml" xmlns:w10="urn:schemas-microsoft-com:office:word" xmlns:w15="http://schemas.microsoft.com/office/word/2012/wordml" xmlns:wpg="http://schemas.microsoft.com/office/word/2010/wordprocessingGroup" xmlns:wpi="http://schemas.microsoft.com/office/word/2010/wordprocessingInk" xmlns:wne="http://schemas.microsoft.com/office/word/2006/wordml" xmlns:wps="http://schemas.microsoft.com/office/word/2010/wordprocessingShape" xmlns:wpsCustomData="http://www.wps.cn/officeDocument/2013/wpsCustomData" mc:Ignorable="w14 w15 wp14">
   <w:body>
     <w:p>
       <w:pPr>
@@ -25,717 +25,7 @@
           <w:sz w:val="44"/>
           <w:szCs w:val="44"/>
         </w:rPr>
-        <w:t></w:t>
-      </w:r>
-      <w:r>
-        <w:rPr>
-          <w:rFonts w:ascii="MK Ison" w:hAnsi="MK Ison"/>
-          <w:color w:val="FF0000"/>
-          <w:position w:val="-44"/>
-          <w:sz w:val="44"/>
-          <w:szCs w:val="44"/>
-        </w:rPr>
-        <w:t></w:t>
-      </w:r>
-      <w:r>
-        <w:rPr>
-          <w:rFonts w:ascii="MK Ison" w:hAnsi="MK Ison"/>
-          <w:color w:val="FF0000"/>
-          <w:position w:val="-44"/>
-          <w:sz w:val="44"/>
-          <w:szCs w:val="44"/>
-        </w:rPr>
-        <w:t></w:t>
-      </w:r>
-      <w:r>
-        <w:rPr>
-          <w:rFonts w:ascii="MK Ison" w:hAnsi="MK Ison"/>
-          <w:color w:val="FF0000"/>
-          <w:position w:val="-44"/>
-          <w:sz w:val="44"/>
-          <w:szCs w:val="44"/>
-        </w:rPr>
-        <w:t></w:t>
-      </w:r>
-      <w:r>
-        <w:rPr>
-          <w:rFonts w:ascii="MK Ison" w:hAnsi="MK Ison"/>
-          <w:color w:val="FF0000"/>
-          <w:position w:val="-44"/>
-          <w:sz w:val="44"/>
-          <w:szCs w:val="44"/>
-        </w:rPr>
-        <w:t></w:t>
-      </w:r>
-      <w:r>
-        <w:rPr>
-          <w:rFonts w:ascii="MK Ison" w:hAnsi="MK Ison"/>
-          <w:color w:val="FF0000"/>
-          <w:position w:val="-44"/>
-          <w:sz w:val="44"/>
-          <w:szCs w:val="44"/>
-        </w:rPr>
-        <w:t></w:t>
-      </w:r>
-      <w:r>
-        <w:rPr>
-          <w:rFonts w:ascii="MK Ison" w:hAnsi="MK Ison"/>
-          <w:color w:val="FF0000"/>
-          <w:position w:val="-44"/>
-          <w:sz w:val="44"/>
-          <w:szCs w:val="44"/>
-        </w:rPr>
-        <w:t></w:t>
-      </w:r>
-      <w:r>
-        <w:rPr>
-          <w:rFonts w:ascii="MK Ison" w:hAnsi="MK Ison"/>
-          <w:color w:val="FF0000"/>
-          <w:position w:val="-44"/>
-          <w:sz w:val="44"/>
-          <w:szCs w:val="44"/>
-        </w:rPr>
-        <w:t></w:t>
-      </w:r>
-      <w:r>
-        <w:rPr>
-          <w:rFonts w:ascii="MK Ison" w:hAnsi="MK Ison"/>
-          <w:color w:val="FF0000"/>
-          <w:position w:val="-44"/>
-          <w:sz w:val="44"/>
-          <w:szCs w:val="44"/>
-        </w:rPr>
-        <w:t></w:t>
-      </w:r>
-      <w:r>
-        <w:rPr>
-          <w:rFonts w:ascii="MK Ison" w:hAnsi="MK Ison"/>
-          <w:color w:val="FF0000"/>
-          <w:position w:val="-44"/>
-          <w:sz w:val="44"/>
-          <w:szCs w:val="44"/>
-        </w:rPr>
-        <w:t></w:t>
-      </w:r>
-      <w:r>
-        <w:rPr>
-          <w:rFonts w:ascii="MK Ison" w:hAnsi="MK Ison"/>
-          <w:color w:val="FF0000"/>
-          <w:position w:val="-44"/>
-          <w:sz w:val="44"/>
-          <w:szCs w:val="44"/>
-        </w:rPr>
-        <w:t></w:t>
-      </w:r>
-      <w:r>
-        <w:rPr>
-          <w:rFonts w:ascii="MK Ison" w:hAnsi="MK Ison"/>
-          <w:color w:val="FF0000"/>
-          <w:position w:val="-44"/>
-          <w:sz w:val="44"/>
-          <w:szCs w:val="44"/>
-        </w:rPr>
-        <w:t></w:t>
-      </w:r>
-      <w:r>
-        <w:rPr>
-          <w:rFonts w:ascii="MK Ison" w:hAnsi="MK Ison"/>
-          <w:color w:val="FF0000"/>
-          <w:position w:val="-44"/>
-          <w:sz w:val="44"/>
-          <w:szCs w:val="44"/>
-        </w:rPr>
-        <w:t></w:t>
-      </w:r>
-      <w:r>
-        <w:rPr>
-          <w:rFonts w:ascii="MK Ison" w:hAnsi="MK Ison"/>
-          <w:color w:val="FF0000"/>
-          <w:position w:val="-44"/>
-          <w:sz w:val="44"/>
-          <w:szCs w:val="44"/>
-        </w:rPr>
-        <w:t></w:t>
-      </w:r>
-      <w:r>
-        <w:rPr>
-          <w:rFonts w:ascii="MK Ison" w:hAnsi="MK Ison"/>
-          <w:color w:val="FF0000"/>
-          <w:position w:val="-44"/>
-          <w:sz w:val="44"/>
-          <w:szCs w:val="44"/>
-        </w:rPr>
-        <w:t></w:t>
-      </w:r>
-      <w:r>
-        <w:rPr>
-          <w:rFonts w:ascii="MK Ison" w:hAnsi="MK Ison"/>
-          <w:color w:val="FF0000"/>
-          <w:position w:val="-44"/>
-          <w:sz w:val="44"/>
-          <w:szCs w:val="44"/>
-        </w:rPr>
-        <w:t></w:t>
-      </w:r>
-      <w:r>
-        <w:rPr>
-          <w:rFonts w:ascii="MK Ison" w:hAnsi="MK Ison"/>
-          <w:color w:val="FF0000"/>
-          <w:position w:val="-44"/>
-          <w:sz w:val="44"/>
-          <w:szCs w:val="44"/>
-        </w:rPr>
-        <w:t></w:t>
-      </w:r>
-      <w:r>
-        <w:rPr>
-          <w:rFonts w:ascii="MK Ison" w:hAnsi="MK Ison"/>
-          <w:color w:val="FF0000"/>
-          <w:position w:val="-44"/>
-          <w:sz w:val="44"/>
-          <w:szCs w:val="44"/>
-        </w:rPr>
-        <w:t></w:t>
-      </w:r>
-      <w:r>
-        <w:rPr>
-          <w:rFonts w:ascii="MK Ison" w:hAnsi="MK Ison"/>
-          <w:color w:val="FF0000"/>
-          <w:position w:val="-44"/>
-          <w:sz w:val="44"/>
-          <w:szCs w:val="44"/>
-        </w:rPr>
-        <w:t></w:t>
-      </w:r>
-      <w:r>
-        <w:rPr>
-          <w:rFonts w:ascii="MK Ison" w:hAnsi="MK Ison"/>
-          <w:color w:val="FF0000"/>
-          <w:position w:val="-44"/>
-          <w:sz w:val="44"/>
-          <w:szCs w:val="44"/>
-        </w:rPr>
-        <w:t></w:t>
-      </w:r>
-      <w:r>
-        <w:rPr>
-          <w:rFonts w:ascii="MK Ison" w:hAnsi="MK Ison"/>
-          <w:color w:val="FF0000"/>
-          <w:position w:val="-44"/>
-          <w:sz w:val="44"/>
-          <w:szCs w:val="44"/>
-        </w:rPr>
-        <w:t></w:t>
-      </w:r>
-      <w:r>
-        <w:rPr>
-          <w:rFonts w:ascii="MK Ison" w:hAnsi="MK Ison"/>
-          <w:color w:val="FF0000"/>
-          <w:position w:val="-44"/>
-          <w:sz w:val="44"/>
-          <w:szCs w:val="44"/>
-        </w:rPr>
-        <w:t></w:t>
-      </w:r>
-      <w:r>
-        <w:rPr>
-          <w:rFonts w:ascii="MK Ison" w:hAnsi="MK Ison"/>
-          <w:color w:val="FF0000"/>
-          <w:position w:val="-44"/>
-          <w:sz w:val="44"/>
-          <w:szCs w:val="44"/>
-        </w:rPr>
-        <w:t></w:t>
-      </w:r>
-      <w:r>
-        <w:rPr>
-          <w:rFonts w:ascii="MK Ison" w:hAnsi="MK Ison"/>
-          <w:color w:val="FF0000"/>
-          <w:position w:val="-44"/>
-          <w:sz w:val="44"/>
-          <w:szCs w:val="44"/>
-        </w:rPr>
-        <w:t></w:t>
-      </w:r>
-      <w:r>
-        <w:rPr>
-          <w:rFonts w:ascii="MK Ison" w:hAnsi="MK Ison"/>
-          <w:color w:val="FF0000"/>
-          <w:position w:val="-44"/>
-          <w:sz w:val="44"/>
-          <w:szCs w:val="44"/>
-        </w:rPr>
-        <w:t></w:t>
-      </w:r>
-      <w:r>
-        <w:rPr>
-          <w:rFonts w:ascii="MK Ison" w:hAnsi="MK Ison"/>
-          <w:color w:val="FF0000"/>
-          <w:position w:val="-44"/>
-          <w:sz w:val="44"/>
-          <w:szCs w:val="44"/>
-        </w:rPr>
-        <w:t></w:t>
-      </w:r>
-      <w:r>
-        <w:rPr>
-          <w:rFonts w:ascii="MK Ison" w:hAnsi="MK Ison"/>
-          <w:color w:val="FF0000"/>
-          <w:position w:val="-44"/>
-          <w:sz w:val="44"/>
-          <w:szCs w:val="44"/>
-        </w:rPr>
-        <w:t></w:t>
-      </w:r>
-      <w:r>
-        <w:rPr>
-          <w:rFonts w:ascii="MK Ison" w:hAnsi="MK Ison"/>
-          <w:color w:val="FF0000"/>
-          <w:position w:val="-44"/>
-          <w:sz w:val="44"/>
-          <w:szCs w:val="44"/>
-        </w:rPr>
-        <w:t></w:t>
-      </w:r>
-      <w:r>
-        <w:rPr>
-          <w:rFonts w:ascii="MK Ison" w:hAnsi="MK Ison"/>
-          <w:color w:val="FF0000"/>
-          <w:position w:val="-44"/>
-          <w:sz w:val="44"/>
-          <w:szCs w:val="44"/>
-        </w:rPr>
-        <w:t></w:t>
-      </w:r>
-      <w:r>
-        <w:rPr>
-          <w:rFonts w:ascii="MK Ison" w:hAnsi="MK Ison"/>
-          <w:color w:val="FF0000"/>
-          <w:position w:val="-44"/>
-          <w:sz w:val="44"/>
-          <w:szCs w:val="44"/>
-        </w:rPr>
-        <w:t></w:t>
-      </w:r>
-      <w:r>
-        <w:rPr>
-          <w:rFonts w:ascii="MK Ison" w:hAnsi="MK Ison"/>
-          <w:color w:val="FF0000"/>
-          <w:position w:val="-44"/>
-          <w:sz w:val="44"/>
-          <w:szCs w:val="44"/>
-        </w:rPr>
-        <w:t></w:t>
-      </w:r>
-      <w:r>
-        <w:rPr>
-          <w:rFonts w:ascii="MK Ison" w:hAnsi="MK Ison"/>
-          <w:color w:val="FF0000"/>
-          <w:position w:val="-44"/>
-          <w:sz w:val="44"/>
-          <w:szCs w:val="44"/>
-        </w:rPr>
-        <w:t></w:t>
-      </w:r>
-      <w:r>
-        <w:rPr>
-          <w:rFonts w:ascii="MK Ison" w:hAnsi="MK Ison"/>
-          <w:color w:val="FF0000"/>
-          <w:position w:val="-44"/>
-          <w:sz w:val="44"/>
-          <w:szCs w:val="44"/>
-        </w:rPr>
-        <w:t></w:t>
-      </w:r>
-      <w:r>
-        <w:rPr>
-          <w:rFonts w:ascii="MK Ison" w:hAnsi="MK Ison"/>
-          <w:color w:val="FF0000"/>
-          <w:position w:val="-44"/>
-          <w:sz w:val="44"/>
-          <w:szCs w:val="44"/>
-        </w:rPr>
-        <w:t></w:t>
-      </w:r>
-      <w:r>
-        <w:rPr>
-          <w:rFonts w:ascii="MK Ison" w:hAnsi="MK Ison"/>
-          <w:color w:val="FF0000"/>
-          <w:position w:val="-44"/>
-          <w:sz w:val="44"/>
-          <w:szCs w:val="44"/>
-        </w:rPr>
-        <w:t></w:t>
-      </w:r>
-      <w:r>
-        <w:rPr>
-          <w:rFonts w:ascii="MK Ison" w:hAnsi="MK Ison"/>
-          <w:color w:val="FF0000"/>
-          <w:position w:val="-44"/>
-          <w:sz w:val="44"/>
-          <w:szCs w:val="44"/>
-        </w:rPr>
-        <w:t></w:t>
-      </w:r>
-      <w:r>
-        <w:rPr>
-          <w:rFonts w:ascii="MK Ison" w:hAnsi="MK Ison"/>
-          <w:color w:val="FF0000"/>
-          <w:position w:val="-44"/>
-          <w:sz w:val="44"/>
-          <w:szCs w:val="44"/>
-        </w:rPr>
-        <w:t></w:t>
-      </w:r>
-      <w:r>
-        <w:rPr>
-          <w:rFonts w:ascii="MK Ison" w:hAnsi="MK Ison"/>
-          <w:color w:val="FF0000"/>
-          <w:position w:val="-44"/>
-          <w:sz w:val="44"/>
-          <w:szCs w:val="44"/>
-        </w:rPr>
-        <w:t></w:t>
-      </w:r>
-      <w:r>
-        <w:rPr>
-          <w:rFonts w:ascii="MK Ison" w:hAnsi="MK Ison"/>
-          <w:color w:val="FF0000"/>
-          <w:position w:val="-44"/>
-          <w:sz w:val="44"/>
-          <w:szCs w:val="44"/>
-        </w:rPr>
-        <w:t></w:t>
-      </w:r>
-      <w:r>
-        <w:rPr>
-          <w:rFonts w:ascii="MK Ison" w:hAnsi="MK Ison"/>
-          <w:color w:val="FF0000"/>
-          <w:position w:val="-44"/>
-          <w:sz w:val="44"/>
-          <w:szCs w:val="44"/>
-        </w:rPr>
-        <w:t></w:t>
-      </w:r>
-      <w:r>
-        <w:rPr>
-          <w:rFonts w:ascii="MK Ison" w:hAnsi="MK Ison"/>
-          <w:color w:val="FF0000"/>
-          <w:position w:val="-44"/>
-          <w:sz w:val="44"/>
-          <w:szCs w:val="44"/>
-        </w:rPr>
-        <w:t></w:t>
-      </w:r>
-      <w:r>
-        <w:rPr>
-          <w:rFonts w:ascii="MK Ison" w:hAnsi="MK Ison"/>
-          <w:color w:val="FF0000"/>
-          <w:position w:val="-44"/>
-          <w:sz w:val="44"/>
-          <w:szCs w:val="44"/>
-        </w:rPr>
-        <w:t></w:t>
-      </w:r>
-      <w:r>
-        <w:rPr>
-          <w:rFonts w:ascii="MK Ison" w:hAnsi="MK Ison"/>
-          <w:color w:val="FF0000"/>
-          <w:position w:val="-44"/>
-          <w:sz w:val="44"/>
-          <w:szCs w:val="44"/>
-        </w:rPr>
-        <w:t></w:t>
-      </w:r>
-      <w:r>
-        <w:rPr>
-          <w:rFonts w:ascii="MK Ison" w:hAnsi="MK Ison"/>
-          <w:color w:val="FF0000"/>
-          <w:position w:val="-44"/>
-          <w:sz w:val="44"/>
-          <w:szCs w:val="44"/>
-        </w:rPr>
-        <w:t></w:t>
-      </w:r>
-      <w:r>
-        <w:rPr>
-          <w:rFonts w:ascii="MK Ison" w:hAnsi="MK Ison"/>
-          <w:color w:val="FF0000"/>
-          <w:position w:val="-44"/>
-          <w:sz w:val="44"/>
-          <w:szCs w:val="44"/>
-        </w:rPr>
-        <w:t></w:t>
-      </w:r>
-      <w:r>
-        <w:rPr>
-          <w:rFonts w:ascii="MK Ison" w:hAnsi="MK Ison"/>
-          <w:color w:val="FF0000"/>
-          <w:position w:val="-44"/>
-          <w:sz w:val="44"/>
-          <w:szCs w:val="44"/>
-        </w:rPr>
-        <w:t></w:t>
-      </w:r>
-      <w:r>
-        <w:rPr>
-          <w:rFonts w:ascii="MK Ison" w:hAnsi="MK Ison"/>
-          <w:color w:val="FF0000"/>
-          <w:position w:val="-44"/>
-          <w:sz w:val="44"/>
-          <w:szCs w:val="44"/>
-        </w:rPr>
-        <w:t></w:t>
-      </w:r>
-      <w:r>
-        <w:rPr>
-          <w:rFonts w:ascii="MK Ison" w:hAnsi="MK Ison"/>
-          <w:color w:val="FF0000"/>
-          <w:position w:val="-44"/>
-          <w:sz w:val="44"/>
-          <w:szCs w:val="44"/>
-        </w:rPr>
-        <w:t></w:t>
-      </w:r>
-      <w:r>
-        <w:rPr>
-          <w:rFonts w:ascii="MK Ison" w:hAnsi="MK Ison"/>
-          <w:color w:val="FF0000"/>
-          <w:position w:val="-44"/>
-          <w:sz w:val="44"/>
-          <w:szCs w:val="44"/>
-        </w:rPr>
-        <w:t></w:t>
-      </w:r>
-      <w:r>
-        <w:rPr>
-          <w:rFonts w:ascii="MK Ison" w:hAnsi="MK Ison"/>
-          <w:color w:val="FF0000"/>
-          <w:position w:val="-44"/>
-          <w:sz w:val="44"/>
-          <w:szCs w:val="44"/>
-        </w:rPr>
-        <w:t></w:t>
-      </w:r>
-      <w:r>
-        <w:rPr>
-          <w:rFonts w:ascii="MK Ison" w:hAnsi="MK Ison"/>
-          <w:color w:val="FF0000"/>
-          <w:position w:val="-44"/>
-          <w:sz w:val="44"/>
-          <w:szCs w:val="44"/>
-        </w:rPr>
-        <w:t></w:t>
-      </w:r>
-      <w:r>
-        <w:rPr>
-          <w:rFonts w:ascii="MK Ison" w:hAnsi="MK Ison"/>
-          <w:color w:val="FF0000"/>
-          <w:position w:val="-44"/>
-          <w:sz w:val="44"/>
-          <w:szCs w:val="44"/>
-        </w:rPr>
-        <w:t></w:t>
-      </w:r>
-      <w:r>
-        <w:rPr>
-          <w:rFonts w:ascii="MK Ison" w:hAnsi="MK Ison"/>
-          <w:color w:val="FF0000"/>
-          <w:position w:val="-44"/>
-          <w:sz w:val="44"/>
-          <w:szCs w:val="44"/>
-        </w:rPr>
-        <w:t></w:t>
-      </w:r>
-      <w:r>
-        <w:rPr>
-          <w:rFonts w:ascii="MK Ison" w:hAnsi="MK Ison"/>
-          <w:color w:val="FF0000"/>
-          <w:position w:val="-44"/>
-          <w:sz w:val="44"/>
-          <w:szCs w:val="44"/>
-        </w:rPr>
-        <w:t></w:t>
-      </w:r>
-      <w:r>
-        <w:rPr>
-          <w:rFonts w:ascii="MK Ison" w:hAnsi="MK Ison"/>
-          <w:color w:val="FF0000"/>
-          <w:position w:val="-44"/>
-          <w:sz w:val="44"/>
-          <w:szCs w:val="44"/>
-        </w:rPr>
-        <w:t></w:t>
-      </w:r>
-      <w:r>
-        <w:rPr>
-          <w:rFonts w:ascii="MK Ison" w:hAnsi="MK Ison"/>
-          <w:color w:val="FF0000"/>
-          <w:position w:val="-44"/>
-          <w:sz w:val="44"/>
-          <w:szCs w:val="44"/>
-        </w:rPr>
-        <w:t></w:t>
-      </w:r>
-      <w:r>
-        <w:rPr>
-          <w:rFonts w:ascii="MK Ison" w:hAnsi="MK Ison"/>
-          <w:color w:val="FF0000"/>
-          <w:position w:val="-44"/>
-          <w:sz w:val="44"/>
-          <w:szCs w:val="44"/>
-        </w:rPr>
-        <w:t></w:t>
-      </w:r>
-      <w:r>
-        <w:rPr>
-          <w:rFonts w:ascii="MK Ison" w:hAnsi="MK Ison"/>
-          <w:color w:val="FF0000"/>
-          <w:position w:val="-44"/>
-          <w:sz w:val="44"/>
-          <w:szCs w:val="44"/>
-        </w:rPr>
-        <w:t></w:t>
-      </w:r>
-      <w:r>
-        <w:rPr>
-          <w:rFonts w:ascii="MK Ison" w:hAnsi="MK Ison"/>
-          <w:color w:val="FF0000"/>
-          <w:position w:val="-44"/>
-          <w:sz w:val="44"/>
-          <w:szCs w:val="44"/>
-        </w:rPr>
-        <w:t></w:t>
-      </w:r>
-      <w:r>
-        <w:rPr>
-          <w:rFonts w:ascii="MK Ison" w:hAnsi="MK Ison"/>
-          <w:color w:val="FF0000"/>
-          <w:position w:val="-44"/>
-          <w:sz w:val="44"/>
-          <w:szCs w:val="44"/>
-        </w:rPr>
-        <w:t></w:t>
-      </w:r>
-      <w:r>
-        <w:rPr>
-          <w:rFonts w:ascii="MK Ison" w:hAnsi="MK Ison"/>
-          <w:color w:val="FF0000"/>
-          <w:position w:val="-44"/>
-          <w:sz w:val="44"/>
-          <w:szCs w:val="44"/>
-        </w:rPr>
-        <w:t></w:t>
-      </w:r>
-      <w:r>
-        <w:rPr>
-          <w:rFonts w:ascii="MK Ison" w:hAnsi="MK Ison"/>
-          <w:color w:val="FF0000"/>
-          <w:position w:val="-44"/>
-          <w:sz w:val="44"/>
-          <w:szCs w:val="44"/>
-        </w:rPr>
-        <w:t></w:t>
-      </w:r>
-      <w:r>
-        <w:rPr>
-          <w:rFonts w:ascii="MK Ison" w:hAnsi="MK Ison"/>
-          <w:color w:val="FF0000"/>
-          <w:position w:val="-44"/>
-          <w:sz w:val="44"/>
-          <w:szCs w:val="44"/>
-        </w:rPr>
-        <w:t></w:t>
-      </w:r>
-      <w:r>
-        <w:rPr>
-          <w:rFonts w:ascii="MK Ison" w:hAnsi="MK Ison"/>
-          <w:color w:val="FF0000"/>
-          <w:position w:val="-44"/>
-          <w:sz w:val="44"/>
-          <w:szCs w:val="44"/>
-        </w:rPr>
-        <w:t></w:t>
-      </w:r>
-      <w:r>
-        <w:rPr>
-          <w:rFonts w:ascii="MK Ison" w:hAnsi="MK Ison"/>
-          <w:color w:val="FF0000"/>
-          <w:position w:val="-44"/>
-          <w:sz w:val="44"/>
-          <w:szCs w:val="44"/>
-        </w:rPr>
-        <w:t></w:t>
-      </w:r>
-      <w:r>
-        <w:rPr>
-          <w:rFonts w:ascii="MK Ison" w:hAnsi="MK Ison"/>
-          <w:color w:val="FF0000"/>
-          <w:position w:val="-44"/>
-          <w:sz w:val="44"/>
-          <w:szCs w:val="44"/>
-        </w:rPr>
-        <w:t></w:t>
-      </w:r>
-      <w:r>
-        <w:rPr>
-          <w:rFonts w:ascii="MK Ison" w:hAnsi="MK Ison"/>
-          <w:color w:val="FF0000"/>
-          <w:position w:val="-44"/>
-          <w:sz w:val="44"/>
-          <w:szCs w:val="44"/>
-        </w:rPr>
-        <w:t></w:t>
-      </w:r>
-      <w:r>
-        <w:rPr>
-          <w:rFonts w:ascii="MK Ison" w:hAnsi="MK Ison"/>
-          <w:color w:val="FF0000"/>
-          <w:position w:val="-44"/>
-          <w:sz w:val="44"/>
-          <w:szCs w:val="44"/>
-        </w:rPr>
-        <w:t></w:t>
-      </w:r>
-      <w:r>
-        <w:rPr>
-          <w:rFonts w:ascii="MK Ison" w:hAnsi="MK Ison"/>
-          <w:color w:val="FF0000"/>
-          <w:position w:val="-44"/>
-          <w:sz w:val="44"/>
-          <w:szCs w:val="44"/>
-        </w:rPr>
-        <w:t></w:t>
-      </w:r>
-      <w:r>
-        <w:rPr>
-          <w:rFonts w:ascii="MK Ison" w:hAnsi="MK Ison"/>
-          <w:color w:val="FF0000"/>
-          <w:position w:val="-44"/>
-          <w:sz w:val="44"/>
-          <w:szCs w:val="44"/>
-        </w:rPr>
-        <w:t></w:t>
-      </w:r>
-      <w:r>
-        <w:rPr>
-          <w:rFonts w:ascii="MK Ison" w:hAnsi="MK Ison"/>
-          <w:color w:val="FF0000"/>
-          <w:position w:val="-44"/>
-          <w:sz w:val="44"/>
-          <w:szCs w:val="44"/>
-        </w:rPr>
-        <w:t></w:t>
-      </w:r>
-      <w:r>
-        <w:rPr>
-          <w:rFonts w:ascii="MK Ison" w:hAnsi="MK Ison"/>
-          <w:color w:val="FF0000"/>
-          <w:position w:val="-44"/>
-          <w:sz w:val="44"/>
-          <w:szCs w:val="44"/>
-        </w:rPr>
-        <w:t></w:t>
+        <w:t></w:t>
       </w:r>
       <w:r>
         <w:rPr>
@@ -1123,15 +413,7 @@
           <w:color w:val="000000"/>
           <w:sz w:val="2"/>
         </w:rPr>
-        <w:t xml:space="preserve"> </w:t>
-      </w:r>
-      <w:r>
-        <w:rPr>
-          <w:rFonts w:ascii="Tahoma" w:hAnsi="Tahoma" w:cs="Tahoma"/>
-          <w:color w:val="000000"/>
-          <w:sz w:val="2"/>
-        </w:rPr>
-        <w:t xml:space="preserve"> </w:t>
+        <w:t xml:space="preserve">  </w:t>
       </w:r>
       <w:r>
         <w:rPr>
@@ -1343,16 +625,7 @@
           <w:position w:val="-6"/>
           <w:sz w:val="42"/>
         </w:rPr>
-        <w:t></w:t>
-      </w:r>
-      <w:r>
-        <w:rPr>
-          <w:rFonts w:ascii="BZ Byzantina" w:hAnsi="BZ Byzantina" w:cs="Tahoma"/>
-          <w:color w:val="FF0000"/>
-          <w:position w:val="-6"/>
-          <w:sz w:val="42"/>
-        </w:rPr>
-        <w:t></w:t>
+        <w:t></w:t>
       </w:r>
       <w:r>
         <w:rPr>
@@ -2482,43 +1755,7 @@
           <w:position w:val="-44"/>
           <w:sz w:val="44"/>
         </w:rPr>
-        <w:t></w:t>
-      </w:r>
-      <w:r>
-        <w:rPr>
-          <w:rFonts w:ascii="MK Ison" w:hAnsi="MK Ison"/>
-          <w:color w:val="FF0000"/>
-          <w:position w:val="-44"/>
-          <w:sz w:val="44"/>
-        </w:rPr>
-        <w:t></w:t>
-      </w:r>
-      <w:r>
-        <w:rPr>
-          <w:rFonts w:ascii="MK Ison" w:hAnsi="MK Ison"/>
-          <w:color w:val="FF0000"/>
-          <w:position w:val="-44"/>
-          <w:sz w:val="44"/>
-        </w:rPr>
-        <w:t></w:t>
-      </w:r>
-      <w:r>
-        <w:rPr>
-          <w:rFonts w:ascii="MK Ison" w:hAnsi="MK Ison"/>
-          <w:color w:val="FF0000"/>
-          <w:position w:val="-44"/>
-          <w:sz w:val="44"/>
-        </w:rPr>
-        <w:t></w:t>
-      </w:r>
-      <w:r>
-        <w:rPr>
-          <w:rFonts w:ascii="MK Ison" w:hAnsi="MK Ison"/>
-          <w:color w:val="FF0000"/>
-          <w:position w:val="-44"/>
-          <w:sz w:val="44"/>
-        </w:rPr>
-        <w:t></w:t>
+        <w:t></w:t>
       </w:r>
       <w:r>
         <w:rPr>
@@ -2705,15 +1942,7 @@
           <w:color w:val="FF0000"/>
           <w:sz w:val="2"/>
         </w:rPr>
-        <w:t xml:space="preserve"> </w:t>
-      </w:r>
-      <w:r>
-        <w:rPr>
-          <w:rFonts w:ascii="Tahoma" w:hAnsi="Tahoma" w:cs="Tahoma"/>
-          <w:color w:val="FF0000"/>
-          <w:sz w:val="2"/>
-        </w:rPr>
-        <w:t xml:space="preserve"> </w:t>
+        <w:t xml:space="preserve">  </w:t>
       </w:r>
       <w:r>
         <w:rPr>
@@ -2839,15 +2068,7 @@
           <w:color w:val="000000"/>
           <w:sz w:val="2"/>
         </w:rPr>
-        <w:t xml:space="preserve"> </w:t>
-      </w:r>
-      <w:r>
-        <w:rPr>
-          <w:rFonts w:ascii="Tahoma" w:hAnsi="Tahoma" w:cs="Tahoma"/>
-          <w:color w:val="000000"/>
-          <w:sz w:val="2"/>
-        </w:rPr>
-        <w:t xml:space="preserve"> </w:t>
+        <w:t xml:space="preserve">  </w:t>
       </w:r>
       <w:r>
         <w:rPr>
@@ -3351,17 +2572,7 @@
           <w:position w:val="-12"/>
           <w:sz w:val="2"/>
         </w:rPr>
-        <w:t xml:space="preserve"> </w:t>
-      </w:r>
-      <w:r>
-        <w:rPr>
-          <w:rFonts w:ascii="Tahoma" w:hAnsi="Tahoma" w:cs="Tahoma"/>
-          <w:b/>
-          <w:color w:val="000000"/>
-          <w:position w:val="-12"/>
-          <w:sz w:val="2"/>
-        </w:rPr>
-        <w:t xml:space="preserve"> </w:t>
+        <w:t xml:space="preserve">  </w:t>
       </w:r>
       <w:r>
         <w:rPr>
@@ -3555,15 +2766,7 @@
           <w:color w:val="000000"/>
           <w:sz w:val="2"/>
         </w:rPr>
-        <w:t xml:space="preserve"> </w:t>
-      </w:r>
-      <w:r>
-        <w:rPr>
-          <w:rFonts w:ascii="Tahoma" w:hAnsi="Tahoma" w:cs="Tahoma"/>
-          <w:color w:val="000000"/>
-          <w:sz w:val="2"/>
-        </w:rPr>
-        <w:t xml:space="preserve"> </w:t>
+        <w:t xml:space="preserve">  </w:t>
       </w:r>
       <w:r>
         <w:rPr>
@@ -3620,66 +2823,220 @@
           <w:position w:val="-6"/>
           <w:sz w:val="42"/>
         </w:rPr>
-        <w:t></w:t>
-      </w:r>
-      <w:r>
-        <w:rPr>
-          <w:rFonts w:ascii="BZ Byzantina" w:hAnsi="BZ Byzantina" w:cs="Tahoma"/>
+        <w:t></w:t>
+      </w:r>
+      <w:r>
+        <w:rPr>
+          <w:rFonts w:ascii="MK" w:hAnsi="MK" w:cs="Tahoma"/>
           <w:color w:val="FF0000"/>
           <w:position w:val="-6"/>
-          <w:sz w:val="42"/>
-        </w:rPr>
-        <w:t></w:t>
+          <w:sz w:val="24"/>
+        </w:rPr>
+        <w:t>_</w:t>
+      </w:r>
+      <w:r>
+        <w:rPr>
+          <w:rFonts w:ascii="Tahoma" w:hAnsi="Tahoma" w:cs="Tahoma"/>
+          <w:color w:val="FF0000"/>
+          <w:position w:val="-6"/>
+          <w:sz w:val="2"/>
+        </w:rPr>
+        <w:t xml:space="preserve"> </w:t>
+      </w:r>
+      <w:r>
+        <w:rPr>
+          <w:rFonts w:ascii="BZ Byzantina" w:hAnsi="BZ Byzantina" w:cs="Tahoma"/>
+          <w:color w:val="000000"/>
+          <w:spacing w:val="-525"/>
+          <w:sz w:val="42"/>
+        </w:rPr>
+        <w:t></w:t>
+      </w:r>
+      <w:r>
+        <w:rPr>
+          <w:rFonts w:ascii="Palatino Linotype" w:hAnsi="Palatino Linotype" w:cs="Times New Roman"/>
+          <w:b/>
+          <w:i/>
+          <w:color w:val="000000"/>
+          <w:position w:val="-12"/>
+          <w:sz w:val="24"/>
+        </w:rPr>
+        <w:t>κα</w:t>
+      </w:r>
+      <w:r>
+        <w:rPr>
+          <w:rFonts w:ascii="Palatino Linotype" w:hAnsi="Palatino Linotype" w:cs="Times New Roman"/>
+          <w:b/>
+          <w:i/>
+          <w:color w:val="000000"/>
+          <w:spacing w:val="153"/>
+          <w:position w:val="-12"/>
+          <w:sz w:val="24"/>
+        </w:rPr>
+        <w:t>ι</w:t>
+      </w:r>
+      <w:r>
+        <w:rPr>
+          <w:rFonts w:ascii="MK" w:hAnsi="MK" w:cs="Times New Roman"/>
+          <w:b/>
+          <w:color w:val="000000"/>
+          <w:position w:val="-12"/>
+          <w:sz w:val="24"/>
+        </w:rPr>
+        <w:t>_</w:t>
+      </w:r>
+      <w:r>
+        <w:rPr>
+          <w:rFonts w:ascii="Tahoma" w:hAnsi="Tahoma" w:cs="Tahoma"/>
+          <w:color w:val="000000"/>
+          <w:sz w:val="2"/>
+        </w:rPr>
+        <w:t xml:space="preserve"> </w:t>
+      </w:r>
+      <w:r>
+        <w:rPr>
+          <w:rFonts w:ascii="BZ Byzantina" w:hAnsi="BZ Byzantina" w:cs="Tahoma"/>
+          <w:color w:val="000000"/>
+          <w:spacing w:val="-495"/>
+          <w:sz w:val="42"/>
+        </w:rPr>
+        <w:t></w:t>
+      </w:r>
+      <w:r>
+        <w:rPr>
+          <w:rFonts w:ascii="Palatino Linotype" w:hAnsi="Palatino Linotype" w:cs="Times New Roman"/>
+          <w:b/>
+          <w:i/>
+          <w:color w:val="000000"/>
+          <w:position w:val="-12"/>
+          <w:sz w:val="24"/>
+        </w:rPr>
+        <w:t>μ</w:t>
+      </w:r>
+      <w:r>
+        <w:rPr>
+          <w:rFonts w:ascii="Palatino Linotype" w:hAnsi="Palatino Linotype" w:cs="Times New Roman"/>
+          <w:b/>
+          <w:i/>
+          <w:color w:val="000000"/>
+          <w:spacing w:val="177"/>
+          <w:position w:val="-12"/>
+          <w:sz w:val="24"/>
+        </w:rPr>
+        <w:t>η</w:t>
+      </w:r>
+      <w:r>
+        <w:rPr>
+          <w:rFonts w:ascii="Tahoma" w:hAnsi="Tahoma" w:cs="Tahoma"/>
+          <w:b/>
+          <w:color w:val="000000"/>
+          <w:position w:val="-12"/>
+          <w:sz w:val="2"/>
+        </w:rPr>
+        <w:t xml:space="preserve"> </w:t>
+      </w:r>
+      <w:r>
+        <w:rPr>
+          <w:rFonts w:ascii="BZ Byzantina" w:hAnsi="BZ Byzantina" w:cs="Tahoma"/>
+          <w:color w:val="FF0000"/>
+          <w:sz w:val="42"/>
+        </w:rPr>
+        <w:t></w:t>
+      </w:r>
+      <w:r>
+        <w:rPr>
+          <w:rFonts w:ascii="MK" w:hAnsi="MK" w:cs="Times New Roman"/>
+          <w:b/>
+          <w:color w:val="000000"/>
+          <w:position w:val="-12"/>
+          <w:sz w:val="24"/>
+        </w:rPr>
+        <w:t>_</w:t>
+      </w:r>
+      <w:r>
+        <w:rPr>
+          <w:rFonts w:ascii="Tahoma" w:hAnsi="Tahoma" w:cs="Tahoma"/>
+          <w:color w:val="000000"/>
+          <w:sz w:val="2"/>
+        </w:rPr>
+        <w:t xml:space="preserve"> </w:t>
+      </w:r>
+      <w:r>
+        <w:rPr>
+          <w:rFonts w:ascii="BZ Byzantina" w:hAnsi="BZ Byzantina" w:cs="Tahoma"/>
+          <w:color w:val="000000"/>
+          <w:spacing w:val="-442"/>
+          <w:sz w:val="42"/>
+        </w:rPr>
+        <w:t></w:t>
+      </w:r>
+      <w:r>
+        <w:rPr>
+          <w:rFonts w:ascii="Palatino Linotype" w:hAnsi="Palatino Linotype" w:cs="Times New Roman"/>
+          <w:b/>
+          <w:i/>
+          <w:color w:val="000000"/>
+          <w:position w:val="-12"/>
+          <w:sz w:val="24"/>
+        </w:rPr>
+        <w:t>τ</w:t>
+      </w:r>
+      <w:r>
+        <w:rPr>
+          <w:rFonts w:ascii="Palatino Linotype" w:hAnsi="Palatino Linotype" w:cs="Times New Roman"/>
+          <w:b/>
+          <w:i/>
+          <w:color w:val="000000"/>
+          <w:spacing w:val="229"/>
+          <w:position w:val="-12"/>
+          <w:sz w:val="24"/>
+        </w:rPr>
+        <w:t>ε</w:t>
+      </w:r>
+      <w:r>
+        <w:rPr>
+          <w:rFonts w:ascii="BZ Byzantina" w:hAnsi="BZ Byzantina" w:cs="Tahoma"/>
+          <w:color w:val="000000"/>
+          <w:sz w:val="42"/>
+        </w:rPr>
+        <w:t></w:t>
       </w:r>
       <w:r>
         <w:rPr>
           <w:rFonts w:ascii="MK" w:hAnsi="MK" w:cs="Tahoma"/>
-          <w:color w:val="FF0000"/>
-          <w:position w:val="-6"/>
-          <w:sz w:val="24"/>
-        </w:rPr>
-        <w:t>_</w:t>
-      </w:r>
-      <w:r>
-        <w:rPr>
-          <w:rFonts w:ascii="Tahoma" w:hAnsi="Tahoma" w:cs="Tahoma"/>
-          <w:color w:val="FF0000"/>
-          <w:position w:val="-6"/>
-          <w:sz w:val="2"/>
-        </w:rPr>
-        <w:t xml:space="preserve"> </w:t>
-      </w:r>
-      <w:r>
-        <w:rPr>
-          <w:rFonts w:ascii="BZ Byzantina" w:hAnsi="BZ Byzantina" w:cs="Tahoma"/>
-          <w:color w:val="000000"/>
-          <w:spacing w:val="-525"/>
-          <w:sz w:val="42"/>
-        </w:rPr>
-        <w:t></w:t>
-      </w:r>
-      <w:r>
-        <w:rPr>
-          <w:rFonts w:ascii="Palatino Linotype" w:hAnsi="Palatino Linotype" w:cs="Times New Roman"/>
-          <w:b/>
-          <w:i/>
-          <w:color w:val="000000"/>
-          <w:position w:val="-12"/>
-          <w:sz w:val="24"/>
-        </w:rPr>
-        <w:t>κα</w:t>
-      </w:r>
-      <w:r>
-        <w:rPr>
-          <w:rFonts w:ascii="Palatino Linotype" w:hAnsi="Palatino Linotype" w:cs="Times New Roman"/>
-          <w:b/>
-          <w:i/>
-          <w:color w:val="000000"/>
-          <w:spacing w:val="153"/>
-          <w:position w:val="-12"/>
-          <w:sz w:val="24"/>
-        </w:rPr>
-        <w:t>ι</w:t>
+          <w:color w:val="000000"/>
+          <w:sz w:val="24"/>
+        </w:rPr>
+        <w:t>_</w:t>
+      </w:r>
+      <w:r>
+        <w:rPr>
+          <w:rFonts w:ascii="Tahoma" w:hAnsi="Tahoma" w:cs="Tahoma"/>
+          <w:color w:val="000000"/>
+          <w:sz w:val="2"/>
+        </w:rPr>
+        <w:t xml:space="preserve"> </w:t>
+      </w:r>
+      <w:r>
+        <w:rPr>
+          <w:rFonts w:ascii="BZ Byzantina" w:hAnsi="BZ Byzantina" w:cs="Tahoma"/>
+          <w:color w:val="000000"/>
+          <w:spacing w:val="-202"/>
+          <w:sz w:val="42"/>
+        </w:rPr>
+        <w:t></w:t>
+      </w:r>
+      <w:r>
+        <w:rPr>
+          <w:rFonts w:ascii="Palatino Linotype" w:hAnsi="Palatino Linotype" w:cs="Times New Roman"/>
+          <w:b/>
+          <w:i/>
+          <w:color w:val="000000"/>
+          <w:spacing w:val="103"/>
+          <w:position w:val="-12"/>
+          <w:sz w:val="24"/>
+        </w:rPr>
+        <w:t>ε</w:t>
       </w:r>
       <w:r>
         <w:rPr>
@@ -3701,133 +3058,61 @@
       </w:r>
       <w:r>
         <w:rPr>
-          <w:rFonts w:ascii="BZ Byzantina" w:hAnsi="BZ Byzantina" w:cs="Tahoma"/>
-          <w:color w:val="000000"/>
-          <w:spacing w:val="-495"/>
-          <w:sz w:val="42"/>
-        </w:rPr>
-        <w:t></w:t>
-      </w:r>
-      <w:r>
-        <w:rPr>
-          <w:rFonts w:ascii="Palatino Linotype" w:hAnsi="Palatino Linotype" w:cs="Times New Roman"/>
-          <w:b/>
-          <w:i/>
-          <w:color w:val="000000"/>
-          <w:position w:val="-12"/>
-          <w:sz w:val="24"/>
-        </w:rPr>
-        <w:t>μ</w:t>
-      </w:r>
-      <w:r>
-        <w:rPr>
-          <w:rFonts w:ascii="Palatino Linotype" w:hAnsi="Palatino Linotype" w:cs="Times New Roman"/>
-          <w:b/>
-          <w:i/>
-          <w:color w:val="000000"/>
-          <w:spacing w:val="177"/>
-          <w:position w:val="-12"/>
-          <w:sz w:val="24"/>
-        </w:rPr>
-        <w:t>η</w:t>
-      </w:r>
-      <w:r>
-        <w:rPr>
-          <w:rFonts w:ascii="Tahoma" w:hAnsi="Tahoma" w:cs="Tahoma"/>
-          <w:b/>
-          <w:color w:val="000000"/>
-          <w:position w:val="-12"/>
-          <w:sz w:val="2"/>
-        </w:rPr>
-        <w:t xml:space="preserve"> </w:t>
-      </w:r>
-      <w:r>
-        <w:rPr>
-          <w:rFonts w:ascii="BZ Byzantina" w:hAnsi="BZ Byzantina" w:cs="Tahoma"/>
-          <w:color w:val="FF0000"/>
-          <w:sz w:val="42"/>
-        </w:rPr>
-        <w:t></w:t>
+          <w:rFonts w:ascii="Palatino Linotype" w:hAnsi="Palatino Linotype" w:cs="Times New Roman"/>
+          <w:b/>
+          <w:i/>
+          <w:color w:val="000000"/>
+          <w:spacing w:val="-142"/>
+          <w:position w:val="-12"/>
+          <w:sz w:val="24"/>
+        </w:rPr>
+        <w:t>ρ</w:t>
+      </w:r>
+      <w:r>
+        <w:rPr>
+          <w:rFonts w:ascii="BZ Byzantina" w:hAnsi="BZ Byzantina" w:cs="Tahoma"/>
+          <w:color w:val="000000"/>
+          <w:spacing w:val="-157"/>
+          <w:sz w:val="42"/>
+        </w:rPr>
+        <w:t></w:t>
+      </w:r>
+      <w:r>
+        <w:rPr>
+          <w:rFonts w:ascii="Palatino Linotype" w:hAnsi="Palatino Linotype" w:cs="Times New Roman"/>
+          <w:b/>
+          <w:i/>
+          <w:color w:val="000000"/>
+          <w:spacing w:val="4"/>
+          <w:position w:val="-12"/>
+          <w:sz w:val="24"/>
+        </w:rPr>
+        <w:t>α</w:t>
       </w:r>
       <w:r>
         <w:rPr>
           <w:rFonts w:ascii="MK" w:hAnsi="MK" w:cs="Times New Roman"/>
           <w:b/>
           <w:color w:val="000000"/>
-          <w:position w:val="-12"/>
-          <w:sz w:val="24"/>
-        </w:rPr>
-        <w:t>_</w:t>
-      </w:r>
-      <w:r>
-        <w:rPr>
-          <w:rFonts w:ascii="Tahoma" w:hAnsi="Tahoma" w:cs="Tahoma"/>
-          <w:color w:val="000000"/>
-          <w:sz w:val="2"/>
-        </w:rPr>
-        <w:t xml:space="preserve"> </w:t>
-      </w:r>
-      <w:r>
-        <w:rPr>
-          <w:rFonts w:ascii="BZ Byzantina" w:hAnsi="BZ Byzantina" w:cs="Tahoma"/>
-          <w:color w:val="000000"/>
-          <w:spacing w:val="-442"/>
-          <w:sz w:val="42"/>
-        </w:rPr>
-        <w:t></w:t>
-      </w:r>
-      <w:r>
-        <w:rPr>
-          <w:rFonts w:ascii="Palatino Linotype" w:hAnsi="Palatino Linotype" w:cs="Times New Roman"/>
-          <w:b/>
-          <w:i/>
-          <w:color w:val="000000"/>
-          <w:position w:val="-12"/>
-          <w:sz w:val="24"/>
-        </w:rPr>
-        <w:t>τ</w:t>
-      </w:r>
-      <w:r>
-        <w:rPr>
-          <w:rFonts w:ascii="Palatino Linotype" w:hAnsi="Palatino Linotype" w:cs="Times New Roman"/>
-          <w:b/>
-          <w:i/>
-          <w:color w:val="000000"/>
-          <w:spacing w:val="229"/>
-          <w:position w:val="-12"/>
-          <w:sz w:val="24"/>
-        </w:rPr>
-        <w:t>ε</w:t>
-      </w:r>
-      <w:r>
-        <w:rPr>
-          <w:rFonts w:ascii="BZ Byzantina" w:hAnsi="BZ Byzantina" w:cs="Tahoma"/>
-          <w:color w:val="000000"/>
-          <w:sz w:val="42"/>
-        </w:rPr>
-        <w:t></w:t>
-      </w:r>
-      <w:r>
-        <w:rPr>
-          <w:rFonts w:ascii="MK" w:hAnsi="MK" w:cs="Tahoma"/>
-          <w:color w:val="000000"/>
-          <w:sz w:val="24"/>
-        </w:rPr>
-        <w:t>_</w:t>
-      </w:r>
-      <w:r>
-        <w:rPr>
-          <w:rFonts w:ascii="Tahoma" w:hAnsi="Tahoma" w:cs="Tahoma"/>
-          <w:color w:val="000000"/>
-          <w:sz w:val="2"/>
-        </w:rPr>
-        <w:t xml:space="preserve"> </w:t>
-      </w:r>
-      <w:r>
-        <w:rPr>
-          <w:rFonts w:ascii="BZ Byzantina" w:hAnsi="BZ Byzantina" w:cs="Tahoma"/>
-          <w:color w:val="000000"/>
-          <w:spacing w:val="-202"/>
+          <w:spacing w:val="22"/>
+          <w:position w:val="-12"/>
+          <w:sz w:val="24"/>
+        </w:rPr>
+        <w:t>_</w:t>
+      </w:r>
+      <w:r>
+        <w:rPr>
+          <w:rFonts w:ascii="Tahoma" w:hAnsi="Tahoma" w:cs="Tahoma"/>
+          <w:color w:val="000000"/>
+          <w:sz w:val="2"/>
+        </w:rPr>
+        <w:t xml:space="preserve"> </w:t>
+      </w:r>
+      <w:r>
+        <w:rPr>
+          <w:rFonts w:ascii="BZ Byzantina" w:hAnsi="BZ Byzantina" w:cs="Tahoma"/>
+          <w:color w:val="000000"/>
+          <w:spacing w:val="-232"/>
           <w:sz w:val="42"/>
         </w:rPr>
         <w:t></w:t>
@@ -3838,11 +3123,11 @@
           <w:b/>
           <w:i/>
           <w:color w:val="000000"/>
-          <w:spacing w:val="103"/>
-          <w:position w:val="-12"/>
-          <w:sz w:val="24"/>
-        </w:rPr>
-        <w:t>ε</w:t>
+          <w:spacing w:val="73"/>
+          <w:position w:val="-12"/>
+          <w:sz w:val="24"/>
+        </w:rPr>
+        <w:t>α</w:t>
       </w:r>
       <w:r>
         <w:rPr>
@@ -3860,106 +3145,7 @@
           <w:color w:val="000000"/>
           <w:sz w:val="2"/>
         </w:rPr>
-        <w:t xml:space="preserve"> </w:t>
-      </w:r>
-      <w:r>
-        <w:rPr>
-          <w:rFonts w:ascii="Palatino Linotype" w:hAnsi="Palatino Linotype" w:cs="Times New Roman"/>
-          <w:b/>
-          <w:i/>
-          <w:color w:val="000000"/>
-          <w:spacing w:val="-142"/>
-          <w:position w:val="-12"/>
-          <w:sz w:val="24"/>
-        </w:rPr>
-        <w:t>ρ</w:t>
-      </w:r>
-      <w:r>
-        <w:rPr>
-          <w:rFonts w:ascii="BZ Byzantina" w:hAnsi="BZ Byzantina" w:cs="Tahoma"/>
-          <w:color w:val="000000"/>
-          <w:spacing w:val="-157"/>
-          <w:sz w:val="42"/>
-        </w:rPr>
-        <w:t></w:t>
-      </w:r>
-      <w:r>
-        <w:rPr>
-          <w:rFonts w:ascii="Palatino Linotype" w:hAnsi="Palatino Linotype" w:cs="Times New Roman"/>
-          <w:b/>
-          <w:i/>
-          <w:color w:val="000000"/>
-          <w:spacing w:val="4"/>
-          <w:position w:val="-12"/>
-          <w:sz w:val="24"/>
-        </w:rPr>
-        <w:t>α</w:t>
-      </w:r>
-      <w:r>
-        <w:rPr>
-          <w:rFonts w:ascii="MK" w:hAnsi="MK" w:cs="Times New Roman"/>
-          <w:b/>
-          <w:color w:val="000000"/>
-          <w:spacing w:val="22"/>
-          <w:position w:val="-12"/>
-          <w:sz w:val="24"/>
-        </w:rPr>
-        <w:t>_</w:t>
-      </w:r>
-      <w:r>
-        <w:rPr>
-          <w:rFonts w:ascii="Tahoma" w:hAnsi="Tahoma" w:cs="Tahoma"/>
-          <w:color w:val="000000"/>
-          <w:sz w:val="2"/>
-        </w:rPr>
-        <w:t xml:space="preserve"> </w:t>
-      </w:r>
-      <w:r>
-        <w:rPr>
-          <w:rFonts w:ascii="BZ Byzantina" w:hAnsi="BZ Byzantina" w:cs="Tahoma"/>
-          <w:color w:val="000000"/>
-          <w:spacing w:val="-232"/>
-          <w:sz w:val="42"/>
-        </w:rPr>
-        <w:t></w:t>
-      </w:r>
-      <w:r>
-        <w:rPr>
-          <w:rFonts w:ascii="Palatino Linotype" w:hAnsi="Palatino Linotype" w:cs="Times New Roman"/>
-          <w:b/>
-          <w:i/>
-          <w:color w:val="000000"/>
-          <w:spacing w:val="73"/>
-          <w:position w:val="-12"/>
-          <w:sz w:val="24"/>
-        </w:rPr>
-        <w:t>α</w:t>
-      </w:r>
-      <w:r>
-        <w:rPr>
-          <w:rFonts w:ascii="MK" w:hAnsi="MK" w:cs="Times New Roman"/>
-          <w:b/>
-          <w:color w:val="000000"/>
-          <w:position w:val="-12"/>
-          <w:sz w:val="24"/>
-        </w:rPr>
-        <w:t>_</w:t>
-      </w:r>
-      <w:r>
-        <w:rPr>
-          <w:rFonts w:ascii="Tahoma" w:hAnsi="Tahoma" w:cs="Tahoma"/>
-          <w:color w:val="000000"/>
-          <w:sz w:val="2"/>
-        </w:rPr>
-        <w:t xml:space="preserve"> </w:t>
-      </w:r>
-      <w:r>
-        <w:rPr>
-          <w:rFonts w:ascii="Tahoma" w:hAnsi="Tahoma" w:cs="Tahoma"/>
-          <w:color w:val="000000"/>
-          <w:sz w:val="2"/>
-        </w:rPr>
-        <w:t xml:space="preserve"> </w:t>
+        <w:t xml:space="preserve">  </w:t>
       </w:r>
       <w:r>
         <w:rPr>
@@ -4300,52 +3486,25 @@
           <w:position w:val="-6"/>
           <w:sz w:val="42"/>
         </w:rPr>
-        <w:t></w:t>
-      </w:r>
-      <w:r>
-        <w:rPr>
-          <w:rFonts w:ascii="BZ Byzantina" w:hAnsi="BZ Byzantina" w:cs="Tahoma"/>
+        <w:t></w:t>
+      </w:r>
+      <w:r>
+        <w:rPr>
+          <w:rFonts w:ascii="MK" w:hAnsi="MK" w:cs="Tahoma"/>
           <w:color w:val="FF0000"/>
           <w:position w:val="-6"/>
-          <w:sz w:val="42"/>
-        </w:rPr>
-        <w:t></w:t>
-      </w:r>
-      <w:r>
-        <w:rPr>
-          <w:rFonts w:ascii="BZ Byzantina" w:hAnsi="BZ Byzantina" w:cs="Tahoma"/>
+          <w:sz w:val="24"/>
+        </w:rPr>
+        <w:t>_</w:t>
+      </w:r>
+      <w:r>
+        <w:rPr>
+          <w:rFonts w:ascii="Tahoma" w:hAnsi="Tahoma" w:cs="Tahoma"/>
           <w:color w:val="FF0000"/>
           <w:position w:val="-6"/>
-          <w:sz w:val="42"/>
-        </w:rPr>
-        <w:t></w:t>
-      </w:r>
-      <w:r>
-        <w:rPr>
-          <w:rFonts w:ascii="MK" w:hAnsi="MK" w:cs="Tahoma"/>
-          <w:color w:val="FF0000"/>
-          <w:position w:val="-6"/>
-          <w:sz w:val="24"/>
-        </w:rPr>
-        <w:t>_</w:t>
-      </w:r>
-      <w:r>
-        <w:rPr>
-          <w:rFonts w:ascii="Tahoma" w:hAnsi="Tahoma" w:cs="Tahoma"/>
-          <w:color w:val="FF0000"/>
-          <w:position w:val="-6"/>
-          <w:sz w:val="2"/>
-        </w:rPr>
-        <w:t xml:space="preserve"> </w:t>
-      </w:r>
-      <w:r>
-        <w:rPr>
-          <w:rFonts w:ascii="Tahoma" w:hAnsi="Tahoma" w:cs="Tahoma"/>
-          <w:color w:val="FF0000"/>
-          <w:position w:val="-6"/>
-          <w:sz w:val="2"/>
-        </w:rPr>
-        <w:t xml:space="preserve"> </w:t>
+          <w:sz w:val="2"/>
+        </w:rPr>
+        <w:t xml:space="preserve">  </w:t>
       </w:r>
       <w:r>
         <w:rPr>
@@ -4577,16 +3736,7 @@
           <w:position w:val="-6"/>
           <w:sz w:val="42"/>
         </w:rPr>
-        <w:t></w:t>
-      </w:r>
-      <w:r>
-        <w:rPr>
-          <w:rFonts w:ascii="BZ Byzantina" w:hAnsi="BZ Byzantina" w:cs="Tahoma"/>
-          <w:color w:val="FF0000"/>
-          <w:position w:val="-6"/>
-          <w:sz w:val="42"/>
-        </w:rPr>
-        <w:t></w:t>
+        <w:t></w:t>
       </w:r>
       <w:r>
         <w:rPr>
@@ -4952,15 +4102,7 @@
           <w:color w:val="000000"/>
           <w:sz w:val="2"/>
         </w:rPr>
-        <w:t xml:space="preserve"> </w:t>
-      </w:r>
-      <w:r>
-        <w:rPr>
-          <w:rFonts w:ascii="Tahoma" w:hAnsi="Tahoma" w:cs="Tahoma"/>
-          <w:color w:val="000000"/>
-          <w:sz w:val="2"/>
-        </w:rPr>
-        <w:t xml:space="preserve"> </w:t>
+        <w:t xml:space="preserve">  </w:t>
       </w:r>
       <w:r>
         <w:rPr>
@@ -5148,23 +4290,7 @@
           <w:color w:val="FF0000"/>
           <w:sz w:val="2"/>
         </w:rPr>
-        <w:t xml:space="preserve"> </w:t>
-      </w:r>
-      <w:r>
-        <w:rPr>
-          <w:rFonts w:ascii="Tahoma" w:hAnsi="Tahoma" w:cs="Tahoma"/>
-          <w:color w:val="FF0000"/>
-          <w:sz w:val="2"/>
-        </w:rPr>
-        <w:t xml:space="preserve"> </w:t>
-      </w:r>
-      <w:r>
-        <w:rPr>
-          <w:rFonts w:ascii="Tahoma" w:hAnsi="Tahoma" w:cs="Tahoma"/>
-          <w:color w:val="FF0000"/>
-          <w:sz w:val="2"/>
-        </w:rPr>
-        <w:t xml:space="preserve"> </w:t>
+        <w:t xml:space="preserve">   </w:t>
       </w:r>
       <w:r>
         <w:rPr>
@@ -5451,15 +4577,7 @@
           <w:color w:val="FF0000"/>
           <w:sz w:val="2"/>
         </w:rPr>
-        <w:t xml:space="preserve"> </w:t>
-      </w:r>
-      <w:r>
-        <w:rPr>
-          <w:rFonts w:ascii="Tahoma" w:hAnsi="Tahoma" w:cs="Tahoma"/>
-          <w:color w:val="FF0000"/>
-          <w:sz w:val="2"/>
-        </w:rPr>
-        <w:t xml:space="preserve"> </w:t>
+        <w:t xml:space="preserve">  </w:t>
       </w:r>
       <w:r>
         <w:rPr>
@@ -5600,71 +4718,907 @@
           <w:position w:val="-6"/>
           <w:sz w:val="42"/>
         </w:rPr>
-        <w:t></w:t>
-      </w:r>
-      <w:r>
-        <w:rPr>
-          <w:rFonts w:ascii="BZ Byzantina" w:hAnsi="BZ Byzantina" w:cs="Tahoma"/>
+        <w:t></w:t>
+      </w:r>
+      <w:r>
+        <w:rPr>
+          <w:rFonts w:ascii="MK" w:hAnsi="MK" w:cs="Tahoma"/>
           <w:color w:val="FF0000"/>
           <w:position w:val="-6"/>
-          <w:sz w:val="42"/>
-        </w:rPr>
-        <w:t></w:t>
-      </w:r>
-      <w:r>
-        <w:rPr>
-          <w:rFonts w:ascii="BZ Byzantina" w:hAnsi="BZ Byzantina" w:cs="Tahoma"/>
+          <w:sz w:val="24"/>
+        </w:rPr>
+        <w:t>_</w:t>
+      </w:r>
+      <w:r>
+        <w:rPr>
+          <w:rFonts w:ascii="Tahoma" w:hAnsi="Tahoma" w:cs="Tahoma"/>
           <w:color w:val="FF0000"/>
           <w:position w:val="-6"/>
-          <w:sz w:val="42"/>
-        </w:rPr>
-        <w:t></w:t>
+          <w:sz w:val="2"/>
+        </w:rPr>
+        <w:t xml:space="preserve"> </w:t>
+      </w:r>
+      <w:r>
+        <w:rPr>
+          <w:rFonts w:ascii="BZ Byzantina" w:hAnsi="BZ Byzantina" w:cs="Tahoma"/>
+          <w:color w:val="000000"/>
+          <w:spacing w:val="-525"/>
+          <w:sz w:val="42"/>
+        </w:rPr>
+        <w:t></w:t>
+      </w:r>
+      <w:r>
+        <w:rPr>
+          <w:rFonts w:ascii="Palatino Linotype" w:hAnsi="Palatino Linotype" w:cs="Times New Roman"/>
+          <w:b/>
+          <w:i/>
+          <w:color w:val="000000"/>
+          <w:position w:val="-12"/>
+          <w:sz w:val="24"/>
+        </w:rPr>
+        <w:t>κα</w:t>
+      </w:r>
+      <w:r>
+        <w:rPr>
+          <w:rFonts w:ascii="Palatino Linotype" w:hAnsi="Palatino Linotype" w:cs="Times New Roman"/>
+          <w:b/>
+          <w:i/>
+          <w:color w:val="000000"/>
+          <w:spacing w:val="153"/>
+          <w:position w:val="-12"/>
+          <w:sz w:val="24"/>
+        </w:rPr>
+        <w:t>ι</w:t>
+      </w:r>
+      <w:r>
+        <w:rPr>
+          <w:rFonts w:ascii="MK" w:hAnsi="MK" w:cs="Times New Roman"/>
+          <w:b/>
+          <w:color w:val="000000"/>
+          <w:position w:val="-12"/>
+          <w:sz w:val="24"/>
+        </w:rPr>
+        <w:t>_</w:t>
+      </w:r>
+      <w:r>
+        <w:rPr>
+          <w:rFonts w:ascii="Tahoma" w:hAnsi="Tahoma" w:cs="Tahoma"/>
+          <w:color w:val="FFFFFF"/>
+          <w:sz w:val="2"/>
+        </w:rPr>
+        <w:t>.</w:t>
+      </w:r>
+      <w:r>
+        <w:rPr>
+          <w:rFonts w:ascii="BZ Byzantina" w:hAnsi="BZ Byzantina" w:cs="Tahoma"/>
+          <w:color w:val="000000"/>
+          <w:spacing w:val="-547"/>
+          <w:sz w:val="42"/>
+        </w:rPr>
+        <w:t></w:t>
+      </w:r>
+      <w:r>
+        <w:rPr>
+          <w:rFonts w:ascii="Palatino Linotype" w:hAnsi="Palatino Linotype" w:cs="Times New Roman"/>
+          <w:b/>
+          <w:i/>
+          <w:color w:val="000000"/>
+          <w:position w:val="-12"/>
+          <w:sz w:val="24"/>
+        </w:rPr>
+        <w:t>α</w:t>
+      </w:r>
+      <w:r>
+        <w:rPr>
+          <w:rFonts w:ascii="Palatino Linotype" w:hAnsi="Palatino Linotype" w:cs="Times New Roman"/>
+          <w:b/>
+          <w:i/>
+          <w:color w:val="000000"/>
+          <w:spacing w:val="275"/>
+          <w:position w:val="-12"/>
+          <w:sz w:val="24"/>
+        </w:rPr>
+        <w:t>ι</w:t>
+      </w:r>
+      <w:r>
+        <w:rPr>
+          <w:rFonts w:ascii="BZ Byzantina" w:hAnsi="BZ Byzantina" w:cs="Tahoma"/>
+          <w:color w:val="FF0000"/>
+          <w:spacing w:val="44"/>
+          <w:sz w:val="42"/>
+        </w:rPr>
+        <w:t></w:t>
+      </w:r>
+      <w:r>
+        <w:rPr>
+          <w:rFonts w:ascii="BZ Byzantina" w:hAnsi="BZ Byzantina" w:cs="Times New Roman"/>
+          <w:color w:val="FF0000"/>
+          <w:sz w:val="42"/>
+        </w:rPr>
+        <w:t></w:t>
+      </w:r>
+      <w:r>
+        <w:rPr>
+          <w:rFonts w:ascii="BZ Fthores" w:hAnsi="BZ Fthores" w:cs="Times New Roman"/>
+          <w:color w:val="000000"/>
+          <w:sz w:val="40"/>
+        </w:rPr>
+        <w:t></w:t>
+      </w:r>
+      <w:r>
+        <w:rPr>
+          <w:rFonts w:ascii="MK" w:hAnsi="MK" w:cs="Times New Roman"/>
+          <w:color w:val="000000"/>
+          <w:sz w:val="24"/>
+        </w:rPr>
+        <w:t>_</w:t>
+      </w:r>
+      <w:r>
+        <w:rPr>
+          <w:rFonts w:ascii="Tahoma" w:hAnsi="Tahoma" w:cs="Tahoma"/>
+          <w:color w:val="000000"/>
+          <w:sz w:val="2"/>
+        </w:rPr>
+        <w:t xml:space="preserve"> </w:t>
+      </w:r>
+      <w:r>
+        <w:rPr>
+          <w:rFonts w:ascii="BZ Byzantina" w:hAnsi="BZ Byzantina" w:cs="Tahoma"/>
+          <w:color w:val="000000"/>
+          <w:sz w:val="42"/>
+        </w:rPr>
+        <w:t></w:t>
+      </w:r>
+      <w:r>
+        <w:rPr>
+          <w:rFonts w:ascii="BZ Byzantina" w:hAnsi="BZ Byzantina" w:cs="Tahoma"/>
+          <w:color w:val="000000"/>
+          <w:spacing w:val="-202"/>
+          <w:sz w:val="42"/>
+        </w:rPr>
+        <w:t></w:t>
+      </w:r>
+      <w:r>
+        <w:rPr>
+          <w:rFonts w:ascii="Palatino Linotype" w:hAnsi="Palatino Linotype" w:cs="Times New Roman"/>
+          <w:b/>
+          <w:i/>
+          <w:color w:val="000000"/>
+          <w:spacing w:val="103"/>
+          <w:position w:val="-12"/>
+          <w:sz w:val="24"/>
+        </w:rPr>
+        <w:t>ε</w:t>
+      </w:r>
+      <w:r>
+        <w:rPr>
+          <w:rFonts w:ascii="MK" w:hAnsi="MK" w:cs="Times New Roman"/>
+          <w:b/>
+          <w:color w:val="000000"/>
+          <w:position w:val="-12"/>
+          <w:sz w:val="24"/>
+        </w:rPr>
+        <w:t>_</w:t>
+      </w:r>
+      <w:r>
+        <w:rPr>
+          <w:rFonts w:ascii="Tahoma" w:hAnsi="Tahoma" w:cs="Tahoma"/>
+          <w:color w:val="000000"/>
+          <w:sz w:val="2"/>
+        </w:rPr>
+        <w:t xml:space="preserve"> </w:t>
+      </w:r>
+      <w:r>
+        <w:rPr>
+          <w:rFonts w:ascii="BZ Byzantina" w:hAnsi="BZ Byzantina" w:cs="Tahoma"/>
+          <w:color w:val="000000"/>
+          <w:spacing w:val="-270"/>
+          <w:sz w:val="42"/>
+        </w:rPr>
+        <w:t></w:t>
+      </w:r>
+      <w:r>
+        <w:rPr>
+          <w:rFonts w:ascii="Palatino Linotype" w:hAnsi="Palatino Linotype" w:cs="Times New Roman"/>
+          <w:b/>
+          <w:i/>
+          <w:color w:val="000000"/>
+          <w:position w:val="-12"/>
+          <w:sz w:val="24"/>
+        </w:rPr>
+        <w:t>ε</w:t>
+      </w:r>
+      <w:r>
+        <w:rPr>
+          <w:rFonts w:ascii="Palatino Linotype" w:hAnsi="Palatino Linotype" w:cs="Times New Roman"/>
+          <w:b/>
+          <w:i/>
+          <w:color w:val="000000"/>
+          <w:spacing w:val="41"/>
+          <w:position w:val="-12"/>
+          <w:sz w:val="24"/>
+        </w:rPr>
+        <w:t>ν</w:t>
+      </w:r>
+      <w:r>
+        <w:rPr>
+          <w:rFonts w:ascii="BZ Byzantina" w:hAnsi="BZ Byzantina" w:cs="Tahoma"/>
+          <w:color w:val="FF0000"/>
+          <w:position w:val="-6"/>
+          <w:sz w:val="42"/>
+        </w:rPr>
+        <w:t></w:t>
+      </w:r>
+      <w:r>
+        <w:rPr>
+          <w:rFonts w:ascii="BZ Byzantina" w:hAnsi="BZ Byzantina" w:cs="Tahoma"/>
+          <w:color w:val="000000"/>
+          <w:spacing w:val="-80"/>
+          <w:sz w:val="42"/>
+        </w:rPr>
+        <w:t></w:t>
+      </w:r>
+      <w:r>
+        <w:rPr>
+          <w:rFonts w:ascii="BZ Fthores" w:hAnsi="BZ Fthores" w:cs="Tahoma"/>
+          <w:color w:val="FF0000"/>
+          <w:sz w:val="40"/>
+        </w:rPr>
+        <w:t></w:t>
       </w:r>
       <w:r>
         <w:rPr>
           <w:rFonts w:ascii="MK" w:hAnsi="MK" w:cs="Tahoma"/>
           <w:color w:val="FF0000"/>
-          <w:position w:val="-6"/>
-          <w:sz w:val="24"/>
-        </w:rPr>
-        <w:t>_</w:t>
-      </w:r>
-      <w:r>
-        <w:rPr>
-          <w:rFonts w:ascii="Tahoma" w:hAnsi="Tahoma" w:cs="Tahoma"/>
-          <w:color w:val="FF0000"/>
-          <w:position w:val="-6"/>
-          <w:sz w:val="2"/>
-        </w:rPr>
-        <w:t xml:space="preserve"> </w:t>
-      </w:r>
-      <w:r>
-        <w:rPr>
-          <w:rFonts w:ascii="BZ Byzantina" w:hAnsi="BZ Byzantina" w:cs="Tahoma"/>
-          <w:color w:val="000000"/>
-          <w:spacing w:val="-525"/>
-          <w:sz w:val="42"/>
-        </w:rPr>
-        <w:t></w:t>
-      </w:r>
-      <w:r>
-        <w:rPr>
-          <w:rFonts w:ascii="Palatino Linotype" w:hAnsi="Palatino Linotype" w:cs="Times New Roman"/>
-          <w:b/>
-          <w:i/>
-          <w:color w:val="000000"/>
-          <w:position w:val="-12"/>
-          <w:sz w:val="24"/>
-        </w:rPr>
-        <w:t>κα</w:t>
-      </w:r>
-      <w:r>
-        <w:rPr>
-          <w:rFonts w:ascii="Palatino Linotype" w:hAnsi="Palatino Linotype" w:cs="Times New Roman"/>
-          <w:b/>
-          <w:i/>
-          <w:color w:val="000000"/>
-          <w:spacing w:val="153"/>
+          <w:sz w:val="24"/>
+        </w:rPr>
+        <w:t>_</w:t>
+      </w:r>
+      <w:r>
+        <w:rPr>
+          <w:rFonts w:ascii="Tahoma" w:hAnsi="Tahoma" w:cs="Tahoma"/>
+          <w:color w:val="FF0000"/>
+          <w:sz w:val="2"/>
+        </w:rPr>
+        <w:t xml:space="preserve">  </w:t>
+      </w:r>
+      <w:r>
+        <w:rPr>
+          <w:rFonts w:ascii="BZ Byzantina" w:hAnsi="BZ Byzantina" w:cs="Tahoma"/>
+          <w:color w:val="FF0000"/>
+          <w:sz w:val="42"/>
+        </w:rPr>
+        <w:t></w:t>
+      </w:r>
+      <w:r>
+        <w:rPr>
+          <w:rFonts w:ascii="BZ Byzantina" w:hAnsi="BZ Byzantina" w:cs="Tahoma"/>
+          <w:color w:val="000000"/>
+          <w:spacing w:val="-480"/>
+          <w:sz w:val="42"/>
+        </w:rPr>
+        <w:t></w:t>
+      </w:r>
+      <w:r>
+        <w:rPr>
+          <w:rFonts w:ascii="Palatino Linotype" w:hAnsi="Palatino Linotype" w:cs="Times New Roman"/>
+          <w:b/>
+          <w:i/>
+          <w:color w:val="000000"/>
+          <w:position w:val="-12"/>
+          <w:sz w:val="24"/>
+        </w:rPr>
+        <w:t>δ</w:t>
+      </w:r>
+      <w:r>
+        <w:rPr>
+          <w:rFonts w:ascii="Palatino Linotype" w:hAnsi="Palatino Linotype" w:cs="Times New Roman"/>
+          <w:b/>
+          <w:i/>
+          <w:color w:val="000000"/>
+          <w:spacing w:val="192"/>
+          <w:position w:val="-12"/>
+          <w:sz w:val="24"/>
+        </w:rPr>
+        <w:t>ο</w:t>
+      </w:r>
+      <w:r>
+        <w:rPr>
+          <w:rFonts w:ascii="BZ Byzantina" w:hAnsi="BZ Byzantina" w:cs="Tahoma"/>
+          <w:color w:val="000000"/>
+          <w:sz w:val="42"/>
+        </w:rPr>
+        <w:t></w:t>
+      </w:r>
+      <w:r>
+        <w:rPr>
+          <w:rFonts w:ascii="MK" w:hAnsi="MK" w:cs="Tahoma"/>
+          <w:color w:val="000000"/>
+          <w:sz w:val="24"/>
+        </w:rPr>
+        <w:t>_</w:t>
+      </w:r>
+      <w:r>
+        <w:rPr>
+          <w:rFonts w:ascii="Tahoma" w:hAnsi="Tahoma" w:cs="Tahoma"/>
+          <w:color w:val="000000"/>
+          <w:sz w:val="2"/>
+        </w:rPr>
+        <w:t xml:space="preserve"> </w:t>
+      </w:r>
+      <w:r>
+        <w:rPr>
+          <w:rFonts w:ascii="BZ Byzantina" w:hAnsi="BZ Byzantina" w:cs="Tahoma"/>
+          <w:color w:val="000000"/>
+          <w:spacing w:val="-450"/>
+          <w:sz w:val="42"/>
+        </w:rPr>
+        <w:t></w:t>
+      </w:r>
+      <w:r>
+        <w:rPr>
+          <w:rFonts w:ascii="Palatino Linotype" w:hAnsi="Palatino Linotype" w:cs="Times New Roman"/>
+          <w:b/>
+          <w:i/>
+          <w:color w:val="000000"/>
+          <w:position w:val="-12"/>
+          <w:sz w:val="24"/>
+        </w:rPr>
+        <w:t>ξ</w:t>
+      </w:r>
+      <w:r>
+        <w:rPr>
+          <w:rFonts w:ascii="Palatino Linotype" w:hAnsi="Palatino Linotype" w:cs="Times New Roman"/>
+          <w:b/>
+          <w:i/>
+          <w:color w:val="000000"/>
+          <w:spacing w:val="192"/>
+          <w:position w:val="-12"/>
+          <w:sz w:val="24"/>
+        </w:rPr>
+        <w:t>ο</w:t>
+      </w:r>
+      <w:r>
+        <w:rPr>
+          <w:rFonts w:ascii="BZ Byzantina" w:hAnsi="BZ Byzantina" w:cs="MK"/>
+          <w:color w:val="FF0000"/>
+          <w:sz w:val="42"/>
+        </w:rPr>
+        <w:t></w:t>
+      </w:r>
+      <w:r>
+        <w:rPr>
+          <w:rFonts w:ascii="MK" w:hAnsi="MK" w:cs="MK"/>
+          <w:color w:val="FF0000"/>
+          <w:sz w:val="24"/>
+        </w:rPr>
+        <w:t>_</w:t>
+      </w:r>
+      <w:r>
+        <w:rPr>
+          <w:rFonts w:ascii="Tahoma" w:hAnsi="Tahoma" w:cs="Tahoma"/>
+          <w:color w:val="FF0000"/>
+          <w:sz w:val="2"/>
+        </w:rPr>
+        <w:t xml:space="preserve"> </w:t>
+      </w:r>
+      <w:r>
+        <w:rPr>
+          <w:rFonts w:ascii="BZ Byzantina" w:hAnsi="BZ Byzantina" w:cs="Tahoma"/>
+          <w:color w:val="FF0000"/>
+          <w:sz w:val="42"/>
+        </w:rPr>
+        <w:t></w:t>
+      </w:r>
+      <w:r>
+        <w:rPr>
+          <w:rFonts w:ascii="BZ Byzantina" w:hAnsi="BZ Byzantina" w:cs="Tahoma"/>
+          <w:color w:val="000000"/>
+          <w:spacing w:val="-225"/>
+          <w:sz w:val="42"/>
+        </w:rPr>
+        <w:t></w:t>
+      </w:r>
+      <w:r>
+        <w:rPr>
+          <w:rFonts w:ascii="Palatino Linotype" w:hAnsi="Palatino Linotype" w:cs="Times New Roman"/>
+          <w:b/>
+          <w:i/>
+          <w:color w:val="000000"/>
+          <w:spacing w:val="81"/>
+          <w:position w:val="-12"/>
+          <w:sz w:val="24"/>
+        </w:rPr>
+        <w:t>ο</w:t>
+      </w:r>
+      <w:r>
+        <w:rPr>
+          <w:rFonts w:ascii="Tahoma" w:hAnsi="Tahoma" w:cs="Tahoma"/>
+          <w:b/>
+          <w:color w:val="000000"/>
+          <w:position w:val="-12"/>
+          <w:sz w:val="2"/>
+        </w:rPr>
+        <w:t xml:space="preserve"> </w:t>
+      </w:r>
+      <w:r>
+        <w:rPr>
+          <w:rFonts w:ascii="BZ Byzantina" w:hAnsi="BZ Byzantina" w:cs="Tahoma"/>
+          <w:color w:val="FF0000"/>
+          <w:sz w:val="42"/>
+        </w:rPr>
+        <w:t></w:t>
+      </w:r>
+      <w:r>
+        <w:rPr>
+          <w:rFonts w:ascii="MK" w:hAnsi="MK" w:cs="Times New Roman"/>
+          <w:b/>
+          <w:color w:val="000000"/>
+          <w:position w:val="-12"/>
+          <w:sz w:val="24"/>
+        </w:rPr>
+        <w:t>_</w:t>
+      </w:r>
+      <w:r>
+        <w:rPr>
+          <w:rFonts w:ascii="Tahoma" w:hAnsi="Tahoma" w:cs="Tahoma"/>
+          <w:color w:val="000000"/>
+          <w:sz w:val="2"/>
+        </w:rPr>
+        <w:t xml:space="preserve"> </w:t>
+      </w:r>
+      <w:r>
+        <w:rPr>
+          <w:rFonts w:ascii="BZ Byzantina" w:hAnsi="BZ Byzantina" w:cs="Tahoma"/>
+          <w:color w:val="000000"/>
+          <w:spacing w:val="-442"/>
+          <w:sz w:val="42"/>
+        </w:rPr>
+        <w:t></w:t>
+      </w:r>
+      <w:r>
+        <w:rPr>
+          <w:rFonts w:ascii="Palatino Linotype" w:hAnsi="Palatino Linotype" w:cs="Times New Roman"/>
+          <w:b/>
+          <w:i/>
+          <w:color w:val="000000"/>
+          <w:position w:val="-12"/>
+          <w:sz w:val="24"/>
+        </w:rPr>
+        <w:t>τ</w:t>
+      </w:r>
+      <w:r>
+        <w:rPr>
+          <w:rFonts w:ascii="Palatino Linotype" w:hAnsi="Palatino Linotype" w:cs="Times New Roman"/>
+          <w:b/>
+          <w:i/>
+          <w:color w:val="000000"/>
+          <w:spacing w:val="229"/>
+          <w:position w:val="-12"/>
+          <w:sz w:val="24"/>
+        </w:rPr>
+        <w:t>ε</w:t>
+      </w:r>
+      <w:r>
+        <w:rPr>
+          <w:rFonts w:ascii="BZ Byzantina" w:hAnsi="BZ Byzantina" w:cs="Tahoma"/>
+          <w:color w:val="FF0000"/>
+          <w:sz w:val="42"/>
+        </w:rPr>
+        <w:t></w:t>
+      </w:r>
+      <w:r>
+        <w:rPr>
+          <w:rFonts w:ascii="BZ Byzantina" w:hAnsi="BZ Byzantina" w:cs="Tahoma"/>
+          <w:color w:val="000000"/>
+          <w:sz w:val="42"/>
+        </w:rPr>
+        <w:t></w:t>
+      </w:r>
+      <w:r>
+        <w:rPr>
+          <w:rFonts w:ascii="MK" w:hAnsi="MK" w:cs="Tahoma"/>
+          <w:color w:val="000000"/>
+          <w:sz w:val="24"/>
+        </w:rPr>
+        <w:t>_</w:t>
+      </w:r>
+      <w:r>
+        <w:rPr>
+          <w:rFonts w:ascii="Tahoma" w:hAnsi="Tahoma" w:cs="Tahoma"/>
+          <w:color w:val="000000"/>
+          <w:sz w:val="2"/>
+        </w:rPr>
+        <w:t xml:space="preserve"> </w:t>
+      </w:r>
+      <w:r>
+        <w:rPr>
+          <w:rFonts w:ascii="BZ Byzantina" w:hAnsi="BZ Byzantina" w:cs="Tahoma"/>
+          <w:color w:val="000000"/>
+          <w:spacing w:val="-202"/>
+          <w:sz w:val="42"/>
+        </w:rPr>
+        <w:t></w:t>
+      </w:r>
+      <w:r>
+        <w:rPr>
+          <w:rFonts w:ascii="Palatino Linotype" w:hAnsi="Palatino Linotype" w:cs="Times New Roman"/>
+          <w:b/>
+          <w:i/>
+          <w:color w:val="000000"/>
+          <w:spacing w:val="103"/>
+          <w:position w:val="-12"/>
+          <w:sz w:val="24"/>
+        </w:rPr>
+        <w:t>ε</w:t>
+      </w:r>
+      <w:r>
+        <w:rPr>
+          <w:rFonts w:ascii="MK" w:hAnsi="MK" w:cs="Times New Roman"/>
+          <w:b/>
+          <w:color w:val="000000"/>
+          <w:position w:val="-12"/>
+          <w:sz w:val="24"/>
+        </w:rPr>
+        <w:t>_</w:t>
+      </w:r>
+      <w:r>
+        <w:rPr>
+          <w:rFonts w:ascii="Tahoma" w:hAnsi="Tahoma" w:cs="Tahoma"/>
+          <w:color w:val="000000"/>
+          <w:sz w:val="2"/>
+        </w:rPr>
+        <w:t xml:space="preserve"> </w:t>
+      </w:r>
+      <w:r>
+        <w:rPr>
+          <w:rFonts w:ascii="BZ Byzantina" w:hAnsi="BZ Byzantina" w:cs="Tahoma"/>
+          <w:color w:val="000000"/>
+          <w:spacing w:val="-202"/>
+          <w:sz w:val="42"/>
+        </w:rPr>
+        <w:t></w:t>
+      </w:r>
+      <w:r>
+        <w:rPr>
+          <w:rFonts w:ascii="Palatino Linotype" w:hAnsi="Palatino Linotype" w:cs="Times New Roman"/>
+          <w:b/>
+          <w:i/>
+          <w:color w:val="000000"/>
+          <w:spacing w:val="103"/>
+          <w:position w:val="-12"/>
+          <w:sz w:val="24"/>
+        </w:rPr>
+        <w:t>ε</w:t>
+      </w:r>
+      <w:r>
+        <w:rPr>
+          <w:rFonts w:ascii="MK" w:hAnsi="MK" w:cs="Times New Roman"/>
+          <w:b/>
+          <w:color w:val="000000"/>
+          <w:position w:val="-12"/>
+          <w:sz w:val="24"/>
+        </w:rPr>
+        <w:t>_</w:t>
+      </w:r>
+      <w:r>
+        <w:rPr>
+          <w:rFonts w:ascii="Tahoma" w:hAnsi="Tahoma" w:cs="Tahoma"/>
+          <w:color w:val="000000"/>
+          <w:sz w:val="2"/>
+        </w:rPr>
+        <w:t xml:space="preserve"> </w:t>
+      </w:r>
+      <w:r>
+        <w:rPr>
+          <w:rFonts w:ascii="BZ Byzantina" w:hAnsi="BZ Byzantina" w:cs="Tahoma"/>
+          <w:color w:val="000000"/>
+          <w:spacing w:val="-202"/>
+          <w:sz w:val="42"/>
+        </w:rPr>
+        <w:t></w:t>
+      </w:r>
+      <w:r>
+        <w:rPr>
+          <w:rFonts w:ascii="Palatino Linotype" w:hAnsi="Palatino Linotype" w:cs="Times New Roman"/>
+          <w:b/>
+          <w:i/>
+          <w:color w:val="000000"/>
+          <w:spacing w:val="103"/>
+          <w:position w:val="-12"/>
+          <w:sz w:val="24"/>
+        </w:rPr>
+        <w:t>ε</w:t>
+      </w:r>
+      <w:r>
+        <w:rPr>
+          <w:rFonts w:ascii="BZ Fthores" w:hAnsi="BZ Fthores" w:cs="Tahoma"/>
+          <w:color w:val="FF0000"/>
+          <w:sz w:val="40"/>
+        </w:rPr>
+        <w:t></w:t>
+      </w:r>
+      <w:r>
+        <w:rPr>
+          <w:rFonts w:ascii="MK" w:hAnsi="MK" w:cs="Tahoma"/>
+          <w:color w:val="FF0000"/>
+          <w:sz w:val="24"/>
+        </w:rPr>
+        <w:t>_</w:t>
+      </w:r>
+      <w:r>
+        <w:rPr>
+          <w:rFonts w:ascii="Tahoma" w:hAnsi="Tahoma" w:cs="Tahoma"/>
+          <w:color w:val="000000"/>
+          <w:sz w:val="2"/>
+        </w:rPr>
+        <w:t xml:space="preserve"> </w:t>
+      </w:r>
+      <w:r>
+        <w:rPr>
+          <w:rFonts w:ascii="BZ Byzantina" w:hAnsi="BZ Byzantina" w:cs="Tahoma"/>
+          <w:color w:val="000000"/>
+          <w:spacing w:val="-382"/>
+          <w:sz w:val="42"/>
+        </w:rPr>
+        <w:t></w:t>
+      </w:r>
+      <w:r>
+        <w:rPr>
+          <w:rFonts w:ascii="Palatino Linotype" w:hAnsi="Palatino Linotype" w:cs="Times New Roman"/>
+          <w:b/>
+          <w:i/>
+          <w:color w:val="000000"/>
+          <w:spacing w:val="283"/>
+          <w:position w:val="-12"/>
+          <w:sz w:val="24"/>
+        </w:rPr>
+        <w:t>ε</w:t>
+      </w:r>
+      <w:r>
+        <w:rPr>
+          <w:rFonts w:ascii="BZ Byzantina" w:hAnsi="BZ Byzantina" w:cs="Tahoma"/>
+          <w:color w:val="FF0000"/>
+          <w:sz w:val="42"/>
+        </w:rPr>
+        <w:t></w:t>
+      </w:r>
+      <w:r>
+        <w:rPr>
+          <w:rFonts w:ascii="MK" w:hAnsi="MK" w:cs="Tahoma"/>
+          <w:color w:val="FF0000"/>
+          <w:sz w:val="24"/>
+        </w:rPr>
+        <w:t>_</w:t>
+      </w:r>
+      <w:r>
+        <w:rPr>
+          <w:rFonts w:ascii="Tahoma" w:hAnsi="Tahoma" w:cs="Tahoma"/>
+          <w:color w:val="FF0000"/>
+          <w:sz w:val="2"/>
+        </w:rPr>
+        <w:t xml:space="preserve">  </w:t>
+      </w:r>
+      <w:r>
+        <w:rPr>
+          <w:rFonts w:ascii="BZ Byzantina" w:hAnsi="BZ Byzantina" w:cs="Tahoma"/>
+          <w:color w:val="FF0000"/>
+          <w:sz w:val="42"/>
+        </w:rPr>
+        <w:t></w:t>
+      </w:r>
+      <w:r>
+        <w:rPr>
+          <w:rFonts w:ascii="Palatino Linotype" w:hAnsi="Palatino Linotype" w:cs="Times New Roman"/>
+          <w:b/>
+          <w:i/>
+          <w:color w:val="000000"/>
+          <w:spacing w:val="-75"/>
+          <w:position w:val="-12"/>
+          <w:sz w:val="24"/>
+        </w:rPr>
+        <w:t>ρ</w:t>
+      </w:r>
+      <w:r>
+        <w:rPr>
+          <w:rFonts w:ascii="BZ Byzantina" w:hAnsi="BZ Byzantina" w:cs="Tahoma"/>
+          <w:color w:val="000000"/>
+          <w:spacing w:val="-225"/>
+          <w:sz w:val="42"/>
+        </w:rPr>
+        <w:t></w:t>
+      </w:r>
+      <w:r>
+        <w:rPr>
+          <w:rFonts w:ascii="Palatino Linotype" w:hAnsi="Palatino Linotype" w:cs="Times New Roman"/>
+          <w:b/>
+          <w:i/>
+          <w:color w:val="000000"/>
+          <w:position w:val="-12"/>
+          <w:sz w:val="24"/>
+        </w:rPr>
+        <w:t>α</w:t>
+      </w:r>
+      <w:r>
+        <w:rPr>
+          <w:rFonts w:ascii="Palatino Linotype" w:hAnsi="Palatino Linotype" w:cs="Times New Roman"/>
+          <w:b/>
+          <w:i/>
+          <w:color w:val="000000"/>
+          <w:spacing w:val="-56"/>
+          <w:position w:val="-12"/>
+          <w:sz w:val="24"/>
+        </w:rPr>
+        <w:t>ν</w:t>
+      </w:r>
+      <w:r>
+        <w:rPr>
+          <w:rFonts w:ascii="BZ Byzantina" w:hAnsi="BZ Byzantina" w:cs="Tahoma"/>
+          <w:color w:val="000000"/>
+          <w:sz w:val="42"/>
+        </w:rPr>
+        <w:t></w:t>
+      </w:r>
+      <w:r>
+        <w:rPr>
+          <w:rFonts w:ascii="MK" w:hAnsi="MK" w:cs="Tahoma"/>
+          <w:color w:val="000000"/>
+          <w:spacing w:val="90"/>
+          <w:sz w:val="24"/>
+        </w:rPr>
+        <w:t>_</w:t>
+      </w:r>
+      <w:r>
+        <w:rPr>
+          <w:rFonts w:ascii="Tahoma" w:hAnsi="Tahoma" w:cs="Tahoma"/>
+          <w:color w:val="000000"/>
+          <w:sz w:val="2"/>
+        </w:rPr>
+        <w:t xml:space="preserve"> </w:t>
+      </w:r>
+      <w:r>
+        <w:rPr>
+          <w:rFonts w:ascii="BZ Byzantina" w:hAnsi="BZ Byzantina" w:cs="Tahoma"/>
+          <w:color w:val="000000"/>
+          <w:spacing w:val="-352"/>
+          <w:sz w:val="42"/>
+        </w:rPr>
+        <w:t></w:t>
+      </w:r>
+      <w:r>
+        <w:rPr>
+          <w:rFonts w:ascii="Palatino Linotype" w:hAnsi="Palatino Linotype" w:cs="Times New Roman"/>
+          <w:b/>
+          <w:i/>
+          <w:color w:val="000000"/>
+          <w:spacing w:val="193"/>
+          <w:position w:val="-12"/>
+          <w:sz w:val="24"/>
+        </w:rPr>
+        <w:t>α</w:t>
+      </w:r>
+      <w:r>
+        <w:rPr>
+          <w:rFonts w:ascii="BZ Fthores" w:hAnsi="BZ Fthores" w:cs="Tahoma"/>
+          <w:color w:val="FF0000"/>
+          <w:sz w:val="40"/>
+        </w:rPr>
+        <w:t></w:t>
+      </w:r>
+      <w:r>
+        <w:rPr>
+          <w:rFonts w:ascii="MK" w:hAnsi="MK" w:cs="Tahoma"/>
+          <w:color w:val="FF0000"/>
+          <w:sz w:val="24"/>
+        </w:rPr>
+        <w:t>_</w:t>
+      </w:r>
+      <w:r>
+        <w:rPr>
+          <w:rFonts w:ascii="Tahoma" w:hAnsi="Tahoma" w:cs="Tahoma"/>
+          <w:color w:val="FF0000"/>
+          <w:sz w:val="2"/>
+        </w:rPr>
+        <w:t xml:space="preserve"> </w:t>
+      </w:r>
+      <w:r>
+        <w:rPr>
+          <w:rFonts w:ascii="Palatino Linotype" w:hAnsi="Palatino Linotype" w:cs="Times New Roman"/>
+          <w:b/>
+          <w:i/>
+          <w:color w:val="000000"/>
+          <w:spacing w:val="-90"/>
+          <w:position w:val="-12"/>
+          <w:sz w:val="24"/>
+        </w:rPr>
+        <w:t>σ</w:t>
+      </w:r>
+      <w:r>
+        <w:rPr>
+          <w:rFonts w:ascii="BZ Byzantina" w:hAnsi="BZ Byzantina" w:cs="Tahoma"/>
+          <w:color w:val="000000"/>
+          <w:spacing w:val="-210"/>
+          <w:sz w:val="42"/>
+        </w:rPr>
+        <w:t></w:t>
+      </w:r>
+      <w:r>
+        <w:rPr>
+          <w:rFonts w:ascii="Palatino Linotype" w:hAnsi="Palatino Linotype" w:cs="Times New Roman"/>
+          <w:b/>
+          <w:i/>
+          <w:color w:val="000000"/>
+          <w:position w:val="-12"/>
+          <w:sz w:val="24"/>
+        </w:rPr>
+        <w:t>υ</w:t>
+      </w:r>
+      <w:r>
+        <w:rPr>
+          <w:rFonts w:ascii="Palatino Linotype" w:hAnsi="Palatino Linotype" w:cs="Times New Roman"/>
+          <w:b/>
+          <w:i/>
+          <w:color w:val="000000"/>
+          <w:spacing w:val="-71"/>
+          <w:position w:val="-12"/>
+          <w:sz w:val="24"/>
+        </w:rPr>
+        <w:t>γ</w:t>
+      </w:r>
+      <w:r>
+        <w:rPr>
+          <w:rFonts w:ascii="MK" w:hAnsi="MK" w:cs="Times New Roman"/>
+          <w:b/>
+          <w:color w:val="000000"/>
+          <w:spacing w:val="108"/>
+          <w:position w:val="-12"/>
+          <w:sz w:val="24"/>
+        </w:rPr>
+        <w:t>_</w:t>
+      </w:r>
+      <w:r>
+        <w:rPr>
+          <w:rFonts w:ascii="Tahoma" w:hAnsi="Tahoma" w:cs="Tahoma"/>
+          <w:color w:val="000000"/>
+          <w:sz w:val="2"/>
+        </w:rPr>
+        <w:t xml:space="preserve">  </w:t>
+      </w:r>
+      <w:r>
+        <w:rPr>
+          <w:rFonts w:ascii="BZ Byzantina" w:hAnsi="BZ Byzantina" w:cs="Tahoma"/>
+          <w:color w:val="FF0000"/>
+          <w:sz w:val="42"/>
+        </w:rPr>
+        <w:t></w:t>
+      </w:r>
+      <w:r>
+        <w:rPr>
+          <w:rFonts w:ascii="BZ Palaia" w:hAnsi="BZ Palaia" w:cs="Tahoma"/>
+          <w:color w:val="000000"/>
+          <w:spacing w:val="-517"/>
+          <w:sz w:val="42"/>
+        </w:rPr>
+        <w:t></w:t>
+      </w:r>
+      <w:r>
+        <w:rPr>
+          <w:rFonts w:ascii="Palatino Linotype" w:hAnsi="Palatino Linotype" w:cs="Times New Roman"/>
+          <w:b/>
+          <w:i/>
+          <w:color w:val="000000"/>
+          <w:position w:val="-12"/>
+          <w:sz w:val="24"/>
+        </w:rPr>
+        <w:t>κρ</w:t>
+      </w:r>
+      <w:r>
+        <w:rPr>
+          <w:rFonts w:ascii="Palatino Linotype" w:hAnsi="Palatino Linotype" w:cs="Times New Roman"/>
+          <w:b/>
+          <w:i/>
+          <w:color w:val="000000"/>
+          <w:spacing w:val="160"/>
           <w:position w:val="-12"/>
           <w:sz w:val="24"/>
         </w:rPr>
@@ -5672,897 +5626,11 @@
       </w:r>
       <w:r>
         <w:rPr>
-          <w:rFonts w:ascii="MK" w:hAnsi="MK" w:cs="Times New Roman"/>
-          <w:b/>
-          <w:color w:val="000000"/>
-          <w:position w:val="-12"/>
-          <w:sz w:val="24"/>
-        </w:rPr>
-        <w:t>_</w:t>
-      </w:r>
-      <w:r>
-        <w:rPr>
-          <w:rFonts w:ascii="Tahoma" w:hAnsi="Tahoma" w:cs="Tahoma"/>
-          <w:color w:val="FFFFFF"/>
-          <w:sz w:val="2"/>
-        </w:rPr>
-        <w:t>.</w:t>
-      </w:r>
-      <w:r>
-        <w:rPr>
-          <w:rFonts w:ascii="BZ Byzantina" w:hAnsi="BZ Byzantina" w:cs="Tahoma"/>
-          <w:color w:val="000000"/>
-          <w:spacing w:val="-547"/>
-          <w:sz w:val="42"/>
-        </w:rPr>
-        <w:t></w:t>
-      </w:r>
-      <w:r>
-        <w:rPr>
-          <w:rFonts w:ascii="Palatino Linotype" w:hAnsi="Palatino Linotype" w:cs="Times New Roman"/>
-          <w:b/>
-          <w:i/>
-          <w:color w:val="000000"/>
-          <w:position w:val="-12"/>
-          <w:sz w:val="24"/>
-        </w:rPr>
-        <w:t>α</w:t>
-      </w:r>
-      <w:r>
-        <w:rPr>
-          <w:rFonts w:ascii="Palatino Linotype" w:hAnsi="Palatino Linotype" w:cs="Times New Roman"/>
-          <w:b/>
-          <w:i/>
-          <w:color w:val="000000"/>
-          <w:spacing w:val="275"/>
-          <w:position w:val="-12"/>
-          <w:sz w:val="24"/>
-        </w:rPr>
-        <w:t>ι</w:t>
-      </w:r>
-      <w:r>
-        <w:rPr>
-          <w:rFonts w:ascii="BZ Byzantina" w:hAnsi="BZ Byzantina" w:cs="Tahoma"/>
-          <w:color w:val="FF0000"/>
-          <w:spacing w:val="44"/>
-          <w:sz w:val="42"/>
-        </w:rPr>
-        <w:t></w:t>
-      </w:r>
-      <w:r>
-        <w:rPr>
-          <w:rFonts w:ascii="BZ Byzantina" w:hAnsi="BZ Byzantina" w:cs="Times New Roman"/>
-          <w:color w:val="FF0000"/>
-          <w:sz w:val="42"/>
-        </w:rPr>
-        <w:t></w:t>
-      </w:r>
-      <w:r>
-        <w:rPr>
-          <w:rFonts w:ascii="BZ Fthores" w:hAnsi="BZ Fthores" w:cs="Times New Roman"/>
-          <w:color w:val="000000"/>
-          <w:sz w:val="40"/>
-        </w:rPr>
-        <w:t></w:t>
-      </w:r>
-      <w:r>
-        <w:rPr>
-          <w:rFonts w:ascii="MK" w:hAnsi="MK" w:cs="Times New Roman"/>
-          <w:color w:val="000000"/>
-          <w:sz w:val="24"/>
-        </w:rPr>
-        <w:t>_</w:t>
-      </w:r>
-      <w:r>
-        <w:rPr>
-          <w:rFonts w:ascii="Tahoma" w:hAnsi="Tahoma" w:cs="Tahoma"/>
-          <w:color w:val="000000"/>
-          <w:sz w:val="2"/>
-        </w:rPr>
-        <w:t xml:space="preserve"> </w:t>
-      </w:r>
-      <w:r>
-        <w:rPr>
-          <w:rFonts w:ascii="BZ Byzantina" w:hAnsi="BZ Byzantina" w:cs="Tahoma"/>
-          <w:color w:val="000000"/>
-          <w:sz w:val="42"/>
-        </w:rPr>
-        <w:t></w:t>
-      </w:r>
-      <w:r>
-        <w:rPr>
-          <w:rFonts w:ascii="BZ Byzantina" w:hAnsi="BZ Byzantina" w:cs="Tahoma"/>
-          <w:color w:val="000000"/>
-          <w:spacing w:val="-202"/>
-          <w:sz w:val="42"/>
-        </w:rPr>
-        <w:t></w:t>
-      </w:r>
-      <w:r>
-        <w:rPr>
-          <w:rFonts w:ascii="Palatino Linotype" w:hAnsi="Palatino Linotype" w:cs="Times New Roman"/>
-          <w:b/>
-          <w:i/>
-          <w:color w:val="000000"/>
-          <w:spacing w:val="103"/>
-          <w:position w:val="-12"/>
-          <w:sz w:val="24"/>
-        </w:rPr>
-        <w:t>ε</w:t>
-      </w:r>
-      <w:r>
-        <w:rPr>
-          <w:rFonts w:ascii="MK" w:hAnsi="MK" w:cs="Times New Roman"/>
-          <w:b/>
-          <w:color w:val="000000"/>
-          <w:position w:val="-12"/>
-          <w:sz w:val="24"/>
-        </w:rPr>
-        <w:t>_</w:t>
-      </w:r>
-      <w:r>
-        <w:rPr>
-          <w:rFonts w:ascii="Tahoma" w:hAnsi="Tahoma" w:cs="Tahoma"/>
-          <w:color w:val="000000"/>
-          <w:sz w:val="2"/>
-        </w:rPr>
-        <w:t xml:space="preserve"> </w:t>
-      </w:r>
-      <w:r>
-        <w:rPr>
-          <w:rFonts w:ascii="BZ Byzantina" w:hAnsi="BZ Byzantina" w:cs="Tahoma"/>
-          <w:color w:val="000000"/>
-          <w:spacing w:val="-270"/>
-          <w:sz w:val="42"/>
-        </w:rPr>
-        <w:t></w:t>
-      </w:r>
-      <w:r>
-        <w:rPr>
-          <w:rFonts w:ascii="Palatino Linotype" w:hAnsi="Palatino Linotype" w:cs="Times New Roman"/>
-          <w:b/>
-          <w:i/>
-          <w:color w:val="000000"/>
-          <w:position w:val="-12"/>
-          <w:sz w:val="24"/>
-        </w:rPr>
-        <w:t>ε</w:t>
-      </w:r>
-      <w:r>
-        <w:rPr>
-          <w:rFonts w:ascii="Palatino Linotype" w:hAnsi="Palatino Linotype" w:cs="Times New Roman"/>
-          <w:b/>
-          <w:i/>
-          <w:color w:val="000000"/>
-          <w:spacing w:val="41"/>
-          <w:position w:val="-12"/>
-          <w:sz w:val="24"/>
-        </w:rPr>
-        <w:t>ν</w:t>
-      </w:r>
-      <w:r>
-        <w:rPr>
-          <w:rFonts w:ascii="BZ Byzantina" w:hAnsi="BZ Byzantina" w:cs="Tahoma"/>
-          <w:color w:val="FF0000"/>
-          <w:position w:val="-6"/>
-          <w:sz w:val="42"/>
-        </w:rPr>
-        <w:t></w:t>
-      </w:r>
-      <w:r>
-        <w:rPr>
-          <w:rFonts w:ascii="BZ Byzantina" w:hAnsi="BZ Byzantina" w:cs="Tahoma"/>
-          <w:color w:val="000000"/>
-          <w:spacing w:val="-80"/>
-          <w:sz w:val="42"/>
-        </w:rPr>
-        <w:t></w:t>
-      </w:r>
-      <w:r>
-        <w:rPr>
-          <w:rFonts w:ascii="BZ Fthores" w:hAnsi="BZ Fthores" w:cs="Tahoma"/>
-          <w:color w:val="FF0000"/>
-          <w:sz w:val="40"/>
-        </w:rPr>
-        <w:t></w:t>
-      </w:r>
-      <w:r>
-        <w:rPr>
-          <w:rFonts w:ascii="MK" w:hAnsi="MK" w:cs="Tahoma"/>
-          <w:color w:val="FF0000"/>
-          <w:sz w:val="24"/>
-        </w:rPr>
-        <w:t>_</w:t>
-      </w:r>
-      <w:r>
-        <w:rPr>
-          <w:rFonts w:ascii="Tahoma" w:hAnsi="Tahoma" w:cs="Tahoma"/>
-          <w:color w:val="FF0000"/>
-          <w:sz w:val="2"/>
-        </w:rPr>
-        <w:t xml:space="preserve"> </w:t>
-      </w:r>
-      <w:r>
-        <w:rPr>
-          <w:rFonts w:ascii="Tahoma" w:hAnsi="Tahoma" w:cs="Tahoma"/>
-          <w:color w:val="FF0000"/>
-          <w:sz w:val="2"/>
-        </w:rPr>
-        <w:t xml:space="preserve"> </w:t>
-      </w:r>
-      <w:r>
-        <w:rPr>
-          <w:rFonts w:ascii="BZ Byzantina" w:hAnsi="BZ Byzantina" w:cs="Tahoma"/>
-          <w:color w:val="FF0000"/>
-          <w:sz w:val="42"/>
-        </w:rPr>
-        <w:t></w:t>
-      </w:r>
-      <w:r>
-        <w:rPr>
-          <w:rFonts w:ascii="BZ Byzantina" w:hAnsi="BZ Byzantina" w:cs="Tahoma"/>
-          <w:color w:val="000000"/>
-          <w:spacing w:val="-480"/>
-          <w:sz w:val="42"/>
-        </w:rPr>
-        <w:t></w:t>
-      </w:r>
-      <w:r>
-        <w:rPr>
-          <w:rFonts w:ascii="Palatino Linotype" w:hAnsi="Palatino Linotype" w:cs="Times New Roman"/>
-          <w:b/>
-          <w:i/>
-          <w:color w:val="000000"/>
-          <w:position w:val="-12"/>
-          <w:sz w:val="24"/>
-        </w:rPr>
-        <w:t>δ</w:t>
-      </w:r>
-      <w:r>
-        <w:rPr>
-          <w:rFonts w:ascii="Palatino Linotype" w:hAnsi="Palatino Linotype" w:cs="Times New Roman"/>
-          <w:b/>
-          <w:i/>
-          <w:color w:val="000000"/>
-          <w:spacing w:val="192"/>
-          <w:position w:val="-12"/>
-          <w:sz w:val="24"/>
-        </w:rPr>
-        <w:t>ο</w:t>
-      </w:r>
-      <w:r>
-        <w:rPr>
-          <w:rFonts w:ascii="BZ Byzantina" w:hAnsi="BZ Byzantina" w:cs="Tahoma"/>
-          <w:color w:val="000000"/>
-          <w:sz w:val="42"/>
-        </w:rPr>
-        <w:t></w:t>
-      </w:r>
-      <w:r>
-        <w:rPr>
-          <w:rFonts w:ascii="MK" w:hAnsi="MK" w:cs="Tahoma"/>
-          <w:color w:val="000000"/>
-          <w:sz w:val="24"/>
-        </w:rPr>
-        <w:t>_</w:t>
-      </w:r>
-      <w:r>
-        <w:rPr>
-          <w:rFonts w:ascii="Tahoma" w:hAnsi="Tahoma" w:cs="Tahoma"/>
-          <w:color w:val="000000"/>
-          <w:sz w:val="2"/>
-        </w:rPr>
-        <w:t xml:space="preserve"> </w:t>
-      </w:r>
-      <w:r>
-        <w:rPr>
-          <w:rFonts w:ascii="BZ Byzantina" w:hAnsi="BZ Byzantina" w:cs="Tahoma"/>
-          <w:color w:val="000000"/>
-          <w:spacing w:val="-450"/>
-          <w:sz w:val="42"/>
-        </w:rPr>
-        <w:t></w:t>
-      </w:r>
-      <w:r>
-        <w:rPr>
-          <w:rFonts w:ascii="Palatino Linotype" w:hAnsi="Palatino Linotype" w:cs="Times New Roman"/>
-          <w:b/>
-          <w:i/>
-          <w:color w:val="000000"/>
-          <w:position w:val="-12"/>
-          <w:sz w:val="24"/>
-        </w:rPr>
-        <w:t>ξ</w:t>
-      </w:r>
-      <w:r>
-        <w:rPr>
-          <w:rFonts w:ascii="Palatino Linotype" w:hAnsi="Palatino Linotype" w:cs="Times New Roman"/>
-          <w:b/>
-          <w:i/>
-          <w:color w:val="000000"/>
-          <w:spacing w:val="192"/>
-          <w:position w:val="-12"/>
-          <w:sz w:val="24"/>
-        </w:rPr>
-        <w:t>ο</w:t>
-      </w:r>
-      <w:r>
-        <w:rPr>
-          <w:rFonts w:ascii="BZ Byzantina" w:hAnsi="BZ Byzantina" w:cs="MK"/>
-          <w:color w:val="FF0000"/>
-          <w:sz w:val="42"/>
-        </w:rPr>
-        <w:t></w:t>
-      </w:r>
-      <w:r>
-        <w:rPr>
-          <w:rFonts w:ascii="MK" w:hAnsi="MK" w:cs="MK"/>
-          <w:color w:val="FF0000"/>
-          <w:sz w:val="24"/>
-        </w:rPr>
-        <w:t>_</w:t>
-      </w:r>
-      <w:r>
-        <w:rPr>
-          <w:rFonts w:ascii="Tahoma" w:hAnsi="Tahoma" w:cs="Tahoma"/>
-          <w:color w:val="FF0000"/>
-          <w:sz w:val="2"/>
-        </w:rPr>
-        <w:t xml:space="preserve"> </w:t>
-      </w:r>
-      <w:r>
-        <w:rPr>
-          <w:rFonts w:ascii="BZ Byzantina" w:hAnsi="BZ Byzantina" w:cs="Tahoma"/>
-          <w:color w:val="FF0000"/>
-          <w:sz w:val="42"/>
-        </w:rPr>
-        <w:t></w:t>
-      </w:r>
-      <w:r>
-        <w:rPr>
-          <w:rFonts w:ascii="BZ Byzantina" w:hAnsi="BZ Byzantina" w:cs="Tahoma"/>
-          <w:color w:val="000000"/>
-          <w:spacing w:val="-225"/>
-          <w:sz w:val="42"/>
-        </w:rPr>
-        <w:t></w:t>
-      </w:r>
-      <w:r>
-        <w:rPr>
-          <w:rFonts w:ascii="Palatino Linotype" w:hAnsi="Palatino Linotype" w:cs="Times New Roman"/>
-          <w:b/>
-          <w:i/>
-          <w:color w:val="000000"/>
-          <w:spacing w:val="81"/>
-          <w:position w:val="-12"/>
-          <w:sz w:val="24"/>
-        </w:rPr>
-        <w:t>ο</w:t>
-      </w:r>
-      <w:r>
-        <w:rPr>
-          <w:rFonts w:ascii="Tahoma" w:hAnsi="Tahoma" w:cs="Tahoma"/>
-          <w:b/>
-          <w:color w:val="000000"/>
-          <w:position w:val="-12"/>
-          <w:sz w:val="2"/>
-        </w:rPr>
-        <w:t xml:space="preserve"> </w:t>
-      </w:r>
-      <w:r>
-        <w:rPr>
-          <w:rFonts w:ascii="BZ Byzantina" w:hAnsi="BZ Byzantina" w:cs="Tahoma"/>
-          <w:color w:val="FF0000"/>
-          <w:sz w:val="42"/>
-        </w:rPr>
-        <w:t></w:t>
-      </w:r>
-      <w:r>
-        <w:rPr>
-          <w:rFonts w:ascii="MK" w:hAnsi="MK" w:cs="Times New Roman"/>
-          <w:b/>
-          <w:color w:val="000000"/>
-          <w:position w:val="-12"/>
-          <w:sz w:val="24"/>
-        </w:rPr>
-        <w:t>_</w:t>
-      </w:r>
-      <w:r>
-        <w:rPr>
-          <w:rFonts w:ascii="Tahoma" w:hAnsi="Tahoma" w:cs="Tahoma"/>
-          <w:color w:val="000000"/>
-          <w:sz w:val="2"/>
-        </w:rPr>
-        <w:t xml:space="preserve"> </w:t>
-      </w:r>
-      <w:r>
-        <w:rPr>
-          <w:rFonts w:ascii="BZ Byzantina" w:hAnsi="BZ Byzantina" w:cs="Tahoma"/>
-          <w:color w:val="000000"/>
-          <w:spacing w:val="-442"/>
-          <w:sz w:val="42"/>
-        </w:rPr>
-        <w:t></w:t>
-      </w:r>
-      <w:r>
-        <w:rPr>
-          <w:rFonts w:ascii="Palatino Linotype" w:hAnsi="Palatino Linotype" w:cs="Times New Roman"/>
-          <w:b/>
-          <w:i/>
-          <w:color w:val="000000"/>
-          <w:position w:val="-12"/>
-          <w:sz w:val="24"/>
-        </w:rPr>
-        <w:t>τ</w:t>
-      </w:r>
-      <w:r>
-        <w:rPr>
-          <w:rFonts w:ascii="Palatino Linotype" w:hAnsi="Palatino Linotype" w:cs="Times New Roman"/>
-          <w:b/>
-          <w:i/>
-          <w:color w:val="000000"/>
-          <w:spacing w:val="229"/>
-          <w:position w:val="-12"/>
-          <w:sz w:val="24"/>
-        </w:rPr>
-        <w:t>ε</w:t>
-      </w:r>
-      <w:r>
-        <w:rPr>
-          <w:rFonts w:ascii="BZ Byzantina" w:hAnsi="BZ Byzantina" w:cs="Tahoma"/>
-          <w:color w:val="FF0000"/>
-          <w:sz w:val="42"/>
-        </w:rPr>
-        <w:t></w:t>
-      </w:r>
-      <w:r>
-        <w:rPr>
-          <w:rFonts w:ascii="BZ Byzantina" w:hAnsi="BZ Byzantina" w:cs="Tahoma"/>
-          <w:color w:val="000000"/>
-          <w:sz w:val="42"/>
-        </w:rPr>
-        <w:t></w:t>
-      </w:r>
-      <w:r>
-        <w:rPr>
-          <w:rFonts w:ascii="MK" w:hAnsi="MK" w:cs="Tahoma"/>
-          <w:color w:val="000000"/>
-          <w:sz w:val="24"/>
-        </w:rPr>
-        <w:t>_</w:t>
-      </w:r>
-      <w:r>
-        <w:rPr>
-          <w:rFonts w:ascii="Tahoma" w:hAnsi="Tahoma" w:cs="Tahoma"/>
-          <w:color w:val="000000"/>
-          <w:sz w:val="2"/>
-        </w:rPr>
-        <w:t xml:space="preserve"> </w:t>
-      </w:r>
-      <w:r>
-        <w:rPr>
-          <w:rFonts w:ascii="BZ Byzantina" w:hAnsi="BZ Byzantina" w:cs="Tahoma"/>
-          <w:color w:val="000000"/>
-          <w:spacing w:val="-202"/>
-          <w:sz w:val="42"/>
-        </w:rPr>
-        <w:t></w:t>
-      </w:r>
-      <w:r>
-        <w:rPr>
-          <w:rFonts w:ascii="Palatino Linotype" w:hAnsi="Palatino Linotype" w:cs="Times New Roman"/>
-          <w:b/>
-          <w:i/>
-          <w:color w:val="000000"/>
-          <w:spacing w:val="103"/>
-          <w:position w:val="-12"/>
-          <w:sz w:val="24"/>
-        </w:rPr>
-        <w:t>ε</w:t>
-      </w:r>
-      <w:r>
-        <w:rPr>
-          <w:rFonts w:ascii="MK" w:hAnsi="MK" w:cs="Times New Roman"/>
-          <w:b/>
-          <w:color w:val="000000"/>
-          <w:position w:val="-12"/>
-          <w:sz w:val="24"/>
-        </w:rPr>
-        <w:t>_</w:t>
-      </w:r>
-      <w:r>
-        <w:rPr>
-          <w:rFonts w:ascii="Tahoma" w:hAnsi="Tahoma" w:cs="Tahoma"/>
-          <w:color w:val="000000"/>
-          <w:sz w:val="2"/>
-        </w:rPr>
-        <w:t xml:space="preserve"> </w:t>
-      </w:r>
-      <w:r>
-        <w:rPr>
-          <w:rFonts w:ascii="BZ Byzantina" w:hAnsi="BZ Byzantina" w:cs="Tahoma"/>
-          <w:color w:val="000000"/>
-          <w:spacing w:val="-202"/>
-          <w:sz w:val="42"/>
-        </w:rPr>
-        <w:t></w:t>
-      </w:r>
-      <w:r>
-        <w:rPr>
-          <w:rFonts w:ascii="Palatino Linotype" w:hAnsi="Palatino Linotype" w:cs="Times New Roman"/>
-          <w:b/>
-          <w:i/>
-          <w:color w:val="000000"/>
-          <w:spacing w:val="103"/>
-          <w:position w:val="-12"/>
-          <w:sz w:val="24"/>
-        </w:rPr>
-        <w:t>ε</w:t>
-      </w:r>
-      <w:r>
-        <w:rPr>
-          <w:rFonts w:ascii="MK" w:hAnsi="MK" w:cs="Times New Roman"/>
-          <w:b/>
-          <w:color w:val="000000"/>
-          <w:position w:val="-12"/>
-          <w:sz w:val="24"/>
-        </w:rPr>
-        <w:t>_</w:t>
-      </w:r>
-      <w:r>
-        <w:rPr>
-          <w:rFonts w:ascii="Tahoma" w:hAnsi="Tahoma" w:cs="Tahoma"/>
-          <w:color w:val="000000"/>
-          <w:sz w:val="2"/>
-        </w:rPr>
-        <w:t xml:space="preserve"> </w:t>
-      </w:r>
-      <w:r>
-        <w:rPr>
-          <w:rFonts w:ascii="BZ Byzantina" w:hAnsi="BZ Byzantina" w:cs="Tahoma"/>
-          <w:color w:val="000000"/>
-          <w:spacing w:val="-202"/>
-          <w:sz w:val="42"/>
-        </w:rPr>
-        <w:t></w:t>
-      </w:r>
-      <w:r>
-        <w:rPr>
-          <w:rFonts w:ascii="Palatino Linotype" w:hAnsi="Palatino Linotype" w:cs="Times New Roman"/>
-          <w:b/>
-          <w:i/>
-          <w:color w:val="000000"/>
-          <w:spacing w:val="103"/>
-          <w:position w:val="-12"/>
-          <w:sz w:val="24"/>
-        </w:rPr>
-        <w:t>ε</w:t>
-      </w:r>
-      <w:r>
-        <w:rPr>
-          <w:rFonts w:ascii="BZ Fthores" w:hAnsi="BZ Fthores" w:cs="Tahoma"/>
-          <w:color w:val="FF0000"/>
-          <w:sz w:val="40"/>
-        </w:rPr>
-        <w:t></w:t>
-      </w:r>
-      <w:r>
-        <w:rPr>
-          <w:rFonts w:ascii="MK" w:hAnsi="MK" w:cs="Tahoma"/>
-          <w:color w:val="FF0000"/>
-          <w:sz w:val="24"/>
-        </w:rPr>
-        <w:t>_</w:t>
-      </w:r>
-      <w:r>
-        <w:rPr>
-          <w:rFonts w:ascii="Tahoma" w:hAnsi="Tahoma" w:cs="Tahoma"/>
-          <w:color w:val="000000"/>
-          <w:sz w:val="2"/>
-        </w:rPr>
-        <w:t xml:space="preserve"> </w:t>
-      </w:r>
-      <w:r>
-        <w:rPr>
-          <w:rFonts w:ascii="BZ Byzantina" w:hAnsi="BZ Byzantina" w:cs="Tahoma"/>
-          <w:color w:val="000000"/>
-          <w:spacing w:val="-382"/>
-          <w:sz w:val="42"/>
-        </w:rPr>
-        <w:t></w:t>
-      </w:r>
-      <w:r>
-        <w:rPr>
-          <w:rFonts w:ascii="Palatino Linotype" w:hAnsi="Palatino Linotype" w:cs="Times New Roman"/>
-          <w:b/>
-          <w:i/>
-          <w:color w:val="000000"/>
-          <w:spacing w:val="283"/>
-          <w:position w:val="-12"/>
-          <w:sz w:val="24"/>
-        </w:rPr>
-        <w:t>ε</w:t>
-      </w:r>
-      <w:r>
-        <w:rPr>
-          <w:rFonts w:ascii="BZ Byzantina" w:hAnsi="BZ Byzantina" w:cs="Tahoma"/>
-          <w:color w:val="FF0000"/>
-          <w:sz w:val="42"/>
-        </w:rPr>
-        <w:t></w:t>
-      </w:r>
-      <w:r>
-        <w:rPr>
-          <w:rFonts w:ascii="MK" w:hAnsi="MK" w:cs="Tahoma"/>
-          <w:color w:val="FF0000"/>
-          <w:sz w:val="24"/>
-        </w:rPr>
-        <w:t>_</w:t>
-      </w:r>
-      <w:r>
-        <w:rPr>
-          <w:rFonts w:ascii="Tahoma" w:hAnsi="Tahoma" w:cs="Tahoma"/>
-          <w:color w:val="FF0000"/>
-          <w:sz w:val="2"/>
-        </w:rPr>
-        <w:t xml:space="preserve"> </w:t>
-      </w:r>
-      <w:r>
-        <w:rPr>
-          <w:rFonts w:ascii="Tahoma" w:hAnsi="Tahoma" w:cs="Tahoma"/>
-          <w:color w:val="FF0000"/>
-          <w:sz w:val="2"/>
-        </w:rPr>
-        <w:t xml:space="preserve"> </w:t>
-      </w:r>
-      <w:r>
-        <w:rPr>
-          <w:rFonts w:ascii="BZ Byzantina" w:hAnsi="BZ Byzantina" w:cs="Tahoma"/>
-          <w:color w:val="FF0000"/>
-          <w:sz w:val="42"/>
-        </w:rPr>
-        <w:t></w:t>
-      </w:r>
-      <w:r>
-        <w:rPr>
-          <w:rFonts w:ascii="Palatino Linotype" w:hAnsi="Palatino Linotype" w:cs="Times New Roman"/>
-          <w:b/>
-          <w:i/>
-          <w:color w:val="000000"/>
-          <w:spacing w:val="-75"/>
-          <w:position w:val="-12"/>
-          <w:sz w:val="24"/>
-        </w:rPr>
-        <w:t>ρ</w:t>
-      </w:r>
-      <w:r>
-        <w:rPr>
-          <w:rFonts w:ascii="BZ Byzantina" w:hAnsi="BZ Byzantina" w:cs="Tahoma"/>
-          <w:color w:val="000000"/>
-          <w:spacing w:val="-225"/>
-          <w:sz w:val="42"/>
-        </w:rPr>
-        <w:t></w:t>
-      </w:r>
-      <w:r>
-        <w:rPr>
-          <w:rFonts w:ascii="Palatino Linotype" w:hAnsi="Palatino Linotype" w:cs="Times New Roman"/>
-          <w:b/>
-          <w:i/>
-          <w:color w:val="000000"/>
-          <w:position w:val="-12"/>
-          <w:sz w:val="24"/>
-        </w:rPr>
-        <w:t>α</w:t>
-      </w:r>
-      <w:r>
-        <w:rPr>
-          <w:rFonts w:ascii="Palatino Linotype" w:hAnsi="Palatino Linotype" w:cs="Times New Roman"/>
-          <w:b/>
-          <w:i/>
-          <w:color w:val="000000"/>
-          <w:spacing w:val="-56"/>
-          <w:position w:val="-12"/>
-          <w:sz w:val="24"/>
-        </w:rPr>
-        <w:t>ν</w:t>
-      </w:r>
-      <w:r>
-        <w:rPr>
-          <w:rFonts w:ascii="BZ Byzantina" w:hAnsi="BZ Byzantina" w:cs="Tahoma"/>
-          <w:color w:val="000000"/>
-          <w:sz w:val="42"/>
-        </w:rPr>
-        <w:t></w:t>
-      </w:r>
-      <w:r>
-        <w:rPr>
-          <w:rFonts w:ascii="MK" w:hAnsi="MK" w:cs="Tahoma"/>
-          <w:color w:val="000000"/>
-          <w:spacing w:val="90"/>
-          <w:sz w:val="24"/>
-        </w:rPr>
-        <w:t>_</w:t>
-      </w:r>
-      <w:r>
-        <w:rPr>
-          <w:rFonts w:ascii="Tahoma" w:hAnsi="Tahoma" w:cs="Tahoma"/>
-          <w:color w:val="000000"/>
-          <w:sz w:val="2"/>
-        </w:rPr>
-        <w:t xml:space="preserve"> </w:t>
-      </w:r>
-      <w:r>
-        <w:rPr>
-          <w:rFonts w:ascii="BZ Byzantina" w:hAnsi="BZ Byzantina" w:cs="Tahoma"/>
-          <w:color w:val="000000"/>
-          <w:spacing w:val="-352"/>
-          <w:sz w:val="42"/>
-        </w:rPr>
-        <w:t></w:t>
-      </w:r>
-      <w:r>
-        <w:rPr>
-          <w:rFonts w:ascii="Palatino Linotype" w:hAnsi="Palatino Linotype" w:cs="Times New Roman"/>
-          <w:b/>
-          <w:i/>
-          <w:color w:val="000000"/>
-          <w:spacing w:val="193"/>
-          <w:position w:val="-12"/>
-          <w:sz w:val="24"/>
-        </w:rPr>
-        <w:t>α</w:t>
-      </w:r>
-      <w:r>
-        <w:rPr>
-          <w:rFonts w:ascii="BZ Fthores" w:hAnsi="BZ Fthores" w:cs="Tahoma"/>
-          <w:color w:val="FF0000"/>
-          <w:sz w:val="40"/>
-        </w:rPr>
-        <w:t></w:t>
-      </w:r>
-      <w:r>
-        <w:rPr>
-          <w:rFonts w:ascii="MK" w:hAnsi="MK" w:cs="Tahoma"/>
-          <w:color w:val="FF0000"/>
-          <w:sz w:val="24"/>
-        </w:rPr>
-        <w:t>_</w:t>
-      </w:r>
-      <w:r>
-        <w:rPr>
-          <w:rFonts w:ascii="Tahoma" w:hAnsi="Tahoma" w:cs="Tahoma"/>
-          <w:color w:val="FF0000"/>
-          <w:sz w:val="2"/>
-        </w:rPr>
-        <w:t xml:space="preserve"> </w:t>
-      </w:r>
-      <w:r>
-        <w:rPr>
-          <w:rFonts w:ascii="Palatino Linotype" w:hAnsi="Palatino Linotype" w:cs="Times New Roman"/>
-          <w:b/>
-          <w:i/>
-          <w:color w:val="000000"/>
-          <w:spacing w:val="-90"/>
-          <w:position w:val="-12"/>
-          <w:sz w:val="24"/>
-        </w:rPr>
-        <w:t>σ</w:t>
-      </w:r>
-      <w:r>
-        <w:rPr>
-          <w:rFonts w:ascii="BZ Byzantina" w:hAnsi="BZ Byzantina" w:cs="Tahoma"/>
-          <w:color w:val="000000"/>
-          <w:spacing w:val="-210"/>
-          <w:sz w:val="42"/>
-        </w:rPr>
-        <w:t></w:t>
-      </w:r>
-      <w:r>
-        <w:rPr>
-          <w:rFonts w:ascii="Palatino Linotype" w:hAnsi="Palatino Linotype" w:cs="Times New Roman"/>
-          <w:b/>
-          <w:i/>
-          <w:color w:val="000000"/>
-          <w:position w:val="-12"/>
-          <w:sz w:val="24"/>
-        </w:rPr>
-        <w:t>υ</w:t>
-      </w:r>
-      <w:r>
-        <w:rPr>
-          <w:rFonts w:ascii="Palatino Linotype" w:hAnsi="Palatino Linotype" w:cs="Times New Roman"/>
-          <w:b/>
-          <w:i/>
-          <w:color w:val="000000"/>
-          <w:spacing w:val="-71"/>
-          <w:position w:val="-12"/>
-          <w:sz w:val="24"/>
-        </w:rPr>
-        <w:t>γ</w:t>
-      </w:r>
-      <w:r>
-        <w:rPr>
-          <w:rFonts w:ascii="MK" w:hAnsi="MK" w:cs="Times New Roman"/>
-          <w:b/>
-          <w:color w:val="000000"/>
-          <w:spacing w:val="108"/>
-          <w:position w:val="-12"/>
-          <w:sz w:val="24"/>
-        </w:rPr>
-        <w:t>_</w:t>
-      </w:r>
-      <w:r>
-        <w:rPr>
-          <w:rFonts w:ascii="Tahoma" w:hAnsi="Tahoma" w:cs="Tahoma"/>
-          <w:color w:val="000000"/>
-          <w:sz w:val="2"/>
-        </w:rPr>
-        <w:t xml:space="preserve"> </w:t>
-      </w:r>
-      <w:r>
-        <w:rPr>
-          <w:rFonts w:ascii="Tahoma" w:hAnsi="Tahoma" w:cs="Tahoma"/>
-          <w:color w:val="000000"/>
-          <w:sz w:val="2"/>
-        </w:rPr>
-        <w:t xml:space="preserve"> </w:t>
-      </w:r>
-      <w:r>
-        <w:rPr>
-          <w:rFonts w:ascii="BZ Byzantina" w:hAnsi="BZ Byzantina" w:cs="Tahoma"/>
-          <w:color w:val="FF0000"/>
-          <w:sz w:val="42"/>
-        </w:rPr>
-        <w:t></w:t>
-      </w:r>
-      <w:r>
-        <w:rPr>
-          <w:rFonts w:ascii="BZ Palaia" w:hAnsi="BZ Palaia" w:cs="Tahoma"/>
-          <w:color w:val="000000"/>
-          <w:spacing w:val="-517"/>
-          <w:sz w:val="42"/>
-        </w:rPr>
-        <w:t></w:t>
-      </w:r>
-      <w:r>
-        <w:rPr>
-          <w:rFonts w:ascii="Palatino Linotype" w:hAnsi="Palatino Linotype" w:cs="Times New Roman"/>
-          <w:b/>
-          <w:i/>
-          <w:color w:val="000000"/>
-          <w:position w:val="-12"/>
-          <w:sz w:val="24"/>
-        </w:rPr>
-        <w:t>κρ</w:t>
-      </w:r>
-      <w:r>
-        <w:rPr>
-          <w:rFonts w:ascii="Palatino Linotype" w:hAnsi="Palatino Linotype" w:cs="Times New Roman"/>
-          <w:b/>
-          <w:i/>
-          <w:color w:val="000000"/>
-          <w:spacing w:val="160"/>
-          <w:position w:val="-12"/>
-          <w:sz w:val="24"/>
-        </w:rPr>
-        <w:t>ι</w:t>
-      </w:r>
-      <w:r>
-        <w:rPr>
-          <w:rFonts w:ascii="BZ Byzantina" w:hAnsi="BZ Byzantina" w:cs="Tahoma"/>
-          <w:color w:val="000000"/>
-          <w:sz w:val="42"/>
-        </w:rPr>
-        <w:t></w:t>
-      </w:r>
-      <w:r>
-        <w:rPr>
-          <w:rFonts w:ascii="BZ Byzantina" w:hAnsi="BZ Byzantina" w:cs="Tahoma"/>
-          <w:color w:val="000000"/>
-          <w:sz w:val="42"/>
-        </w:rPr>
-        <w:t></w:t>
+          <w:rFonts w:ascii="BZ Byzantina" w:hAnsi="BZ Byzantina" w:cs="Tahoma"/>
+          <w:color w:val="000000"/>
+          <w:sz w:val="42"/>
+        </w:rPr>
+        <w:t></w:t>
       </w:r>
       <w:r>
         <w:rPr>
@@ -6946,6 +6014,8 @@
         </w:rPr>
         <w:t xml:space="preserve"> </w:t>
       </w:r>
+      <w:bookmarkStart w:id="0" w:name="_GoBack"/>
+      <w:bookmarkEnd w:id="0"/>
       <w:r>
         <w:rPr>
           <w:rFonts w:ascii="BZ Palaia" w:hAnsi="BZ Palaia" w:cs="Tahoma"/>
@@ -7329,15 +6399,7 @@
           <w:color w:val="000000"/>
           <w:sz w:val="2"/>
         </w:rPr>
-        <w:t xml:space="preserve">   </w:t>
-      </w:r>
-      <w:r>
-        <w:rPr>
-          <w:rFonts w:ascii="Tahoma" w:hAnsi="Tahoma" w:cs="Tahoma"/>
-          <w:color w:val="000000"/>
-          <w:sz w:val="2"/>
-        </w:rPr>
-        <w:t xml:space="preserve"> </w:t>
+        <w:t xml:space="preserve">    </w:t>
       </w:r>
       <w:r>
         <w:rPr>
@@ -7363,15 +6425,7 @@
           <w:color w:val="000000"/>
           <w:sz w:val="2"/>
         </w:rPr>
-        <w:t xml:space="preserve"> </w:t>
-      </w:r>
-      <w:r>
-        <w:rPr>
-          <w:rFonts w:ascii="Tahoma" w:hAnsi="Tahoma" w:cs="Tahoma"/>
-          <w:color w:val="000000"/>
-          <w:sz w:val="2"/>
-        </w:rPr>
-        <w:t xml:space="preserve"> </w:t>
+        <w:t xml:space="preserve">  </w:t>
       </w:r>
       <w:r>
         <w:rPr>
@@ -7420,31 +6474,22 @@
           <w:position w:val="-6"/>
           <w:sz w:val="42"/>
         </w:rPr>
-        <w:t></w:t>
-      </w:r>
-      <w:r>
-        <w:rPr>
-          <w:rFonts w:ascii="BZ Byzantina" w:hAnsi="BZ Byzantina" w:cs="Tahoma"/>
+        <w:t></w:t>
+      </w:r>
+      <w:r>
+        <w:rPr>
+          <w:rFonts w:ascii="MK" w:hAnsi="MK" w:cs="Tahoma"/>
           <w:color w:val="FF0000"/>
           <w:position w:val="-6"/>
-          <w:sz w:val="42"/>
-        </w:rPr>
-        <w:t></w:t>
-      </w:r>
-      <w:r>
-        <w:rPr>
-          <w:rFonts w:ascii="MK" w:hAnsi="MK" w:cs="Tahoma"/>
+          <w:sz w:val="24"/>
+        </w:rPr>
+        <w:t>_</w:t>
+      </w:r>
+      <w:r>
+        <w:rPr>
+          <w:rFonts w:ascii="Tahoma" w:hAnsi="Tahoma" w:cs="Tahoma"/>
           <w:color w:val="FF0000"/>
           <w:position w:val="-6"/>
-          <w:sz w:val="24"/>
-        </w:rPr>
-        <w:t>_</w:t>
-      </w:r>
-      <w:r>
-        <w:rPr>
-          <w:rFonts w:ascii="Tahoma" w:hAnsi="Tahoma" w:cs="Tahoma"/>
-          <w:color w:val="FF0000"/>
-          <w:position w:val="-6"/>
           <w:sz w:val="2"/>
         </w:rPr>
         <w:t xml:space="preserve"> </w:t>
@@ -7536,15 +6581,7 @@
           <w:color w:val="000000"/>
           <w:sz w:val="2"/>
         </w:rPr>
-        <w:t xml:space="preserve"> </w:t>
-      </w:r>
-      <w:r>
-        <w:rPr>
-          <w:rFonts w:ascii="Tahoma" w:hAnsi="Tahoma" w:cs="Tahoma"/>
-          <w:color w:val="000000"/>
-          <w:sz w:val="2"/>
-        </w:rPr>
-        <w:t xml:space="preserve"> </w:t>
+        <w:t xml:space="preserve">  </w:t>
       </w:r>
       <w:r>
         <w:rPr>
@@ -7856,15 +6893,7 @@
           <w:color w:val="000000"/>
           <w:sz w:val="2"/>
         </w:rPr>
-        <w:t xml:space="preserve"> </w:t>
-      </w:r>
-      <w:r>
-        <w:rPr>
-          <w:rFonts w:ascii="Tahoma" w:hAnsi="Tahoma" w:cs="Tahoma"/>
-          <w:color w:val="000000"/>
-          <w:sz w:val="2"/>
-        </w:rPr>
-        <w:t xml:space="preserve"> </w:t>
+        <w:t xml:space="preserve">  </w:t>
       </w:r>
       <w:r>
         <w:rPr>
@@ -8482,15 +7511,7 @@
           <w:color w:val="000000"/>
           <w:sz w:val="2"/>
         </w:rPr>
-        <w:t xml:space="preserve"> </w:t>
-      </w:r>
-      <w:r>
-        <w:rPr>
-          <w:rFonts w:ascii="Tahoma" w:hAnsi="Tahoma" w:cs="Tahoma"/>
-          <w:color w:val="000000"/>
-          <w:sz w:val="2"/>
-        </w:rPr>
-        <w:t xml:space="preserve"> </w:t>
+        <w:t xml:space="preserve">  </w:t>
       </w:r>
       <w:r>
         <w:rPr>
@@ -8746,15 +7767,7 @@
           <w:color w:val="000000"/>
           <w:sz w:val="2"/>
         </w:rPr>
-        <w:t xml:space="preserve"> </w:t>
-      </w:r>
-      <w:r>
-        <w:rPr>
-          <w:rFonts w:ascii="Tahoma" w:hAnsi="Tahoma" w:cs="Tahoma"/>
-          <w:color w:val="000000"/>
-          <w:sz w:val="2"/>
-        </w:rPr>
-        <w:t xml:space="preserve"> </w:t>
+        <w:t xml:space="preserve">  </w:t>
       </w:r>
       <w:r>
         <w:rPr>
@@ -8770,15 +7783,7 @@
           <w:color w:val="000000"/>
           <w:sz w:val="2"/>
         </w:rPr>
-        <w:t xml:space="preserve"> </w:t>
-      </w:r>
-      <w:r>
-        <w:rPr>
-          <w:rFonts w:ascii="Tahoma" w:hAnsi="Tahoma" w:cs="Tahoma"/>
-          <w:color w:val="000000"/>
-          <w:sz w:val="2"/>
-        </w:rPr>
-        <w:t xml:space="preserve"> </w:t>
+        <w:t xml:space="preserve">  </w:t>
       </w:r>
       <w:r>
         <w:rPr>
@@ -8837,25 +7842,7 @@
           <w:position w:val="-6"/>
           <w:sz w:val="42"/>
         </w:rPr>
-        <w:t></w:t>
-      </w:r>
-      <w:r>
-        <w:rPr>
-          <w:rFonts w:ascii="BZ Byzantina" w:hAnsi="BZ Byzantina" w:cs="Tahoma"/>
-          <w:color w:val="FF0000"/>
-          <w:position w:val="-6"/>
-          <w:sz w:val="42"/>
-        </w:rPr>
-        <w:t></w:t>
-      </w:r>
-      <w:r>
-        <w:rPr>
-          <w:rFonts w:ascii="BZ Byzantina" w:hAnsi="BZ Byzantina" w:cs="Tahoma"/>
-          <w:color w:val="FF0000"/>
-          <w:position w:val="-6"/>
-          <w:sz w:val="42"/>
-        </w:rPr>
-        <w:t></w:t>
+        <w:t></w:t>
       </w:r>
       <w:r>
         <w:rPr>
@@ -9165,16 +8152,7 @@
           <w:position w:val="2"/>
           <w:sz w:val="2"/>
         </w:rPr>
-        <w:t xml:space="preserve"> </w:t>
-      </w:r>
-      <w:r>
-        <w:rPr>
-          <w:rFonts w:ascii="Tahoma" w:hAnsi="Tahoma" w:cs="Tahoma"/>
-          <w:color w:val="000000"/>
-          <w:position w:val="2"/>
-          <w:sz w:val="2"/>
-        </w:rPr>
-        <w:t xml:space="preserve"> </w:t>
+        <w:t xml:space="preserve">  </w:t>
       </w:r>
       <w:r>
         <w:rPr>
@@ -9585,61 +8563,25 @@
           <w:position w:val="-6"/>
           <w:sz w:val="42"/>
         </w:rPr>
-        <w:t></w:t>
-      </w:r>
-      <w:r>
-        <w:rPr>
-          <w:rFonts w:ascii="BZ Byzantina" w:hAnsi="BZ Byzantina" w:cs="Tahoma"/>
+        <w:t></w:t>
+      </w:r>
+      <w:r>
+        <w:rPr>
+          <w:rFonts w:ascii="MK" w:hAnsi="MK" w:cs="Tahoma"/>
           <w:color w:val="FF0000"/>
           <w:position w:val="-6"/>
-          <w:sz w:val="42"/>
-        </w:rPr>
-        <w:t></w:t>
-      </w:r>
-      <w:r>
-        <w:rPr>
-          <w:rFonts w:ascii="BZ Byzantina" w:hAnsi="BZ Byzantina" w:cs="Tahoma"/>
+          <w:sz w:val="24"/>
+        </w:rPr>
+        <w:t>_</w:t>
+      </w:r>
+      <w:r>
+        <w:rPr>
+          <w:rFonts w:ascii="Tahoma" w:hAnsi="Tahoma" w:cs="Tahoma"/>
           <w:color w:val="FF0000"/>
           <w:position w:val="-6"/>
-          <w:sz w:val="42"/>
-        </w:rPr>
-        <w:t></w:t>
-      </w:r>
-      <w:r>
-        <w:rPr>
-          <w:rFonts w:ascii="BZ Byzantina" w:hAnsi="BZ Byzantina" w:cs="Tahoma"/>
-          <w:color w:val="FF0000"/>
-          <w:position w:val="-6"/>
-          <w:sz w:val="42"/>
-        </w:rPr>
-        <w:t></w:t>
-      </w:r>
-      <w:r>
-        <w:rPr>
-          <w:rFonts w:ascii="MK" w:hAnsi="MK" w:cs="Tahoma"/>
-          <w:color w:val="FF0000"/>
-          <w:position w:val="-6"/>
-          <w:sz w:val="24"/>
-        </w:rPr>
-        <w:t>_</w:t>
-      </w:r>
-      <w:r>
-        <w:rPr>
-          <w:rFonts w:ascii="Tahoma" w:hAnsi="Tahoma" w:cs="Tahoma"/>
-          <w:color w:val="FF0000"/>
-          <w:position w:val="-6"/>
-          <w:sz w:val="2"/>
-        </w:rPr>
-        <w:t xml:space="preserve"> </w:t>
-      </w:r>
-      <w:r>
-        <w:rPr>
-          <w:rFonts w:ascii="Tahoma" w:hAnsi="Tahoma" w:cs="Tahoma"/>
-          <w:color w:val="FF0000"/>
-          <w:position w:val="-6"/>
-          <w:sz w:val="2"/>
-        </w:rPr>
-        <w:t xml:space="preserve"> </w:t>
+          <w:sz w:val="2"/>
+        </w:rPr>
+        <w:t xml:space="preserve">  </w:t>
       </w:r>
       <w:r>
         <w:rPr>
@@ -11456,16 +10398,7 @@
           <w:position w:val="-6"/>
           <w:sz w:val="44"/>
         </w:rPr>
-        <w:t></w:t>
-      </w:r>
-      <w:r>
-        <w:rPr>
-          <w:rFonts w:ascii="BZ Byzantina" w:hAnsi="BZ Byzantina" w:cs="Tahoma"/>
-          <w:color w:val="FF0000"/>
-          <w:position w:val="-6"/>
-          <w:sz w:val="44"/>
-        </w:rPr>
-        <w:t></w:t>
+        <w:t></w:t>
       </w:r>
     </w:p>
     <w:p>
@@ -11508,238 +10441,300 @@
     <w:sectPr>
       <w:pgSz w:w="11906" w:h="16838"/>
       <w:pgMar w:top="720" w:right="720" w:bottom="720" w:left="720" w:header="708" w:footer="708" w:gutter="0"/>
-      <w:cols w:space="708"/>
-      <w:docGrid w:linePitch="360"/>
+      <w:cols w:space="708" w:num="1"/>
+      <w:docGrid w:linePitch="360" w:charSpace="0"/>
     </w:sectPr>
   </w:body>
 </w:document>
 </file>
 
-<file path=word/endnotes.xml><?xml version="1.0" encoding="utf-8"?>
-<w:endnotes xmlns:ve="http://schemas.openxmlformats.org/markup-compatibility/2006" xmlns:o="urn:schemas-microsoft-com:office:office" xmlns:r="http://schemas.openxmlformats.org/officeDocument/2006/relationships" xmlns:m="http://schemas.openxmlformats.org/officeDocument/2006/math" xmlns:v="urn:schemas-microsoft-com:vml" xmlns:wp="http://schemas.openxmlformats.org/drawingml/2006/wordprocessingDrawing" xmlns:w10="urn:schemas-microsoft-com:office:word" xmlns:w="http://schemas.openxmlformats.org/wordprocessingml/2006/main" xmlns:wne="http://schemas.microsoft.com/office/word/2006/wordml">
-  <w:endnote w:type="separator" w:id="0">
-    <w:p>
-      <w:pPr>
-        <w:spacing w:after="0" w:line="240" w:lineRule="auto"/>
-      </w:pPr>
-      <w:r>
-        <w:separator/>
-      </w:r>
-    </w:p>
-  </w:endnote>
-  <w:endnote w:type="continuationSeparator" w:id="1">
-    <w:p>
-      <w:pPr>
-        <w:spacing w:after="0" w:line="240" w:lineRule="auto"/>
-      </w:pPr>
-      <w:r>
-        <w:continuationSeparator/>
-      </w:r>
-    </w:p>
-  </w:endnote>
-</w:endnotes>
-</file>
-
-<file path=word/footnotes.xml><?xml version="1.0" encoding="utf-8"?>
-<w:footnotes xmlns:ve="http://schemas.openxmlformats.org/markup-compatibility/2006" xmlns:o="urn:schemas-microsoft-com:office:office" xmlns:r="http://schemas.openxmlformats.org/officeDocument/2006/relationships" xmlns:m="http://schemas.openxmlformats.org/officeDocument/2006/math" xmlns:v="urn:schemas-microsoft-com:vml" xmlns:wp="http://schemas.openxmlformats.org/drawingml/2006/wordprocessingDrawing" xmlns:w10="urn:schemas-microsoft-com:office:word" xmlns:w="http://schemas.openxmlformats.org/wordprocessingml/2006/main" xmlns:wne="http://schemas.microsoft.com/office/word/2006/wordml">
-  <w:footnote w:type="separator" w:id="0">
-    <w:p>
-      <w:pPr>
-        <w:spacing w:after="0" w:line="240" w:lineRule="auto"/>
-      </w:pPr>
-      <w:r>
-        <w:separator/>
-      </w:r>
-    </w:p>
-  </w:footnote>
-  <w:footnote w:type="continuationSeparator" w:id="1">
-    <w:p>
-      <w:pPr>
-        <w:spacing w:after="0" w:line="240" w:lineRule="auto"/>
-      </w:pPr>
-      <w:r>
-        <w:continuationSeparator/>
-      </w:r>
-    </w:p>
-  </w:footnote>
-</w:footnotes>
-</file>
-
 <file path=word/styles.xml><?xml version="1.0" encoding="utf-8"?>
-<w:styles xmlns:r="http://schemas.openxmlformats.org/officeDocument/2006/relationships" xmlns:w="http://schemas.openxmlformats.org/wordprocessingml/2006/main">
+<w:styles xmlns:mc="http://schemas.openxmlformats.org/markup-compatibility/2006" xmlns:o="urn:schemas-microsoft-com:office:office" xmlns:r="http://schemas.openxmlformats.org/officeDocument/2006/relationships" xmlns:m="http://schemas.openxmlformats.org/officeDocument/2006/math" xmlns:v="urn:schemas-microsoft-com:vml" xmlns:w="http://schemas.openxmlformats.org/wordprocessingml/2006/main" xmlns:w14="http://schemas.microsoft.com/office/word/2010/wordml" xmlns:w10="urn:schemas-microsoft-com:office:word" xmlns:sl="http://schemas.openxmlformats.org/schemaLibrary/2006/main" mc:Ignorable="w14">
   <w:docDefaults>
     <w:rPrDefault>
       <w:rPr>
-        <w:rFonts w:asciiTheme="minorHAnsi" w:eastAsiaTheme="minorHAnsi" w:hAnsiTheme="minorHAnsi" w:cstheme="minorBidi"/>
-        <w:sz w:val="22"/>
-        <w:szCs w:val="22"/>
-        <w:lang w:val="el-GR" w:eastAsia="en-US" w:bidi="ar-SA"/>
+        <w:rFonts w:asciiTheme="minorHAnsi" w:hAnsiTheme="minorHAnsi" w:eastAsiaTheme="minorHAnsi" w:cstheme="minorBidi"/>
       </w:rPr>
     </w:rPrDefault>
-    <w:pPrDefault>
-      <w:pPr>
-        <w:spacing w:after="200" w:line="276" w:lineRule="auto"/>
-      </w:pPr>
-    </w:pPrDefault>
   </w:docDefaults>
-  <w:latentStyles w:defLockedState="0" w:defUIPriority="99" w:defSemiHidden="1" w:defUnhideWhenUsed="1" w:defQFormat="0" w:count="267">
-    <w:lsdException w:name="Normal" w:semiHidden="0" w:uiPriority="0" w:unhideWhenUsed="0" w:qFormat="1"/>
-    <w:lsdException w:name="heading 1" w:semiHidden="0" w:uiPriority="9" w:unhideWhenUsed="0" w:qFormat="1"/>
-    <w:lsdException w:name="heading 2" w:uiPriority="9" w:qFormat="1"/>
-    <w:lsdException w:name="heading 3" w:uiPriority="9" w:qFormat="1"/>
-    <w:lsdException w:name="heading 4" w:uiPriority="9" w:qFormat="1"/>
-    <w:lsdException w:name="heading 5" w:uiPriority="9" w:qFormat="1"/>
-    <w:lsdException w:name="heading 6" w:uiPriority="9" w:qFormat="1"/>
-    <w:lsdException w:name="heading 7" w:uiPriority="9" w:qFormat="1"/>
-    <w:lsdException w:name="heading 8" w:uiPriority="9" w:qFormat="1"/>
-    <w:lsdException w:name="heading 9" w:uiPriority="9" w:qFormat="1"/>
-    <w:lsdException w:name="toc 1" w:uiPriority="39"/>
-    <w:lsdException w:name="toc 2" w:uiPriority="39"/>
-    <w:lsdException w:name="toc 3" w:uiPriority="39"/>
-    <w:lsdException w:name="toc 4" w:uiPriority="39"/>
-    <w:lsdException w:name="toc 5" w:uiPriority="39"/>
-    <w:lsdException w:name="toc 6" w:uiPriority="39"/>
-    <w:lsdException w:name="toc 7" w:uiPriority="39"/>
-    <w:lsdException w:name="toc 8" w:uiPriority="39"/>
-    <w:lsdException w:name="toc 9" w:uiPriority="39"/>
-    <w:lsdException w:name="caption" w:uiPriority="35" w:qFormat="1"/>
-    <w:lsdException w:name="Title" w:semiHidden="0" w:uiPriority="10" w:unhideWhenUsed="0" w:qFormat="1"/>
-    <w:lsdException w:name="Default Paragraph Font" w:uiPriority="1"/>
-    <w:lsdException w:name="Subtitle" w:semiHidden="0" w:uiPriority="11" w:unhideWhenUsed="0" w:qFormat="1"/>
-    <w:lsdException w:name="Strong" w:semiHidden="0" w:uiPriority="22" w:unhideWhenUsed="0" w:qFormat="1"/>
-    <w:lsdException w:name="Emphasis" w:semiHidden="0" w:uiPriority="20" w:unhideWhenUsed="0" w:qFormat="1"/>
-    <w:lsdException w:name="Table Grid" w:semiHidden="0" w:uiPriority="59" w:unhideWhenUsed="0"/>
-    <w:lsdException w:name="Placeholder Text" w:unhideWhenUsed="0"/>
-    <w:lsdException w:name="No Spacing" w:semiHidden="0" w:uiPriority="1" w:unhideWhenUsed="0" w:qFormat="1"/>
-    <w:lsdException w:name="Light Shading" w:semiHidden="0" w:uiPriority="60" w:unhideWhenUsed="0"/>
-    <w:lsdException w:name="Light List" w:semiHidden="0" w:uiPriority="61" w:unhideWhenUsed="0"/>
-    <w:lsdException w:name="Light Grid" w:semiHidden="0" w:uiPriority="62" w:unhideWhenUsed="0"/>
-    <w:lsdException w:name="Medium Shading 1" w:semiHidden="0" w:uiPriority="63" w:unhideWhenUsed="0"/>
-    <w:lsdException w:name="Medium Shading 2" w:semiHidden="0" w:uiPriority="64" w:unhideWhenUsed="0"/>
-    <w:lsdException w:name="Medium List 1" w:semiHidden="0" w:uiPriority="65" w:unhideWhenUsed="0"/>
-    <w:lsdException w:name="Medium List 2" w:semiHidden="0" w:uiPriority="66" w:unhideWhenUsed="0"/>
-    <w:lsdException w:name="Medium Grid 1" w:semiHidden="0" w:uiPriority="67" w:unhideWhenUsed="0"/>
-    <w:lsdException w:name="Medium Grid 2" w:semiHidden="0" w:uiPriority="68" w:unhideWhenUsed="0"/>
-    <w:lsdException w:name="Medium Grid 3" w:semiHidden="0" w:uiPriority="69" w:unhideWhenUsed="0"/>
-    <w:lsdException w:name="Dark List" w:semiHidden="0" w:uiPriority="70" w:unhideWhenUsed="0"/>
-    <w:lsdException w:name="Colorful Shading" w:semiHidden="0" w:uiPriority="71" w:unhideWhenUsed="0"/>
-    <w:lsdException w:name="Colorful List" w:semiHidden="0" w:uiPriority="72" w:unhideWhenUsed="0"/>
-    <w:lsdException w:name="Colorful Grid" w:semiHidden="0" w:uiPriority="73" w:unhideWhenUsed="0"/>
-    <w:lsdException w:name="Light Shading Accent 1" w:semiHidden="0" w:uiPriority="60" w:unhideWhenUsed="0"/>
-    <w:lsdException w:name="Light List Accent 1" w:semiHidden="0" w:uiPriority="61" w:unhideWhenUsed="0"/>
-    <w:lsdException w:name="Light Grid Accent 1" w:semiHidden="0" w:uiPriority="62" w:unhideWhenUsed="0"/>
-    <w:lsdException w:name="Medium Shading 1 Accent 1" w:semiHidden="0" w:uiPriority="63" w:unhideWhenUsed="0"/>
-    <w:lsdException w:name="Medium Shading 2 Accent 1" w:semiHidden="0" w:uiPriority="64" w:unhideWhenUsed="0"/>
-    <w:lsdException w:name="Medium List 1 Accent 1" w:semiHidden="0" w:uiPriority="65" w:unhideWhenUsed="0"/>
-    <w:lsdException w:name="Revision" w:unhideWhenUsed="0"/>
-    <w:lsdException w:name="List Paragraph" w:semiHidden="0" w:uiPriority="34" w:unhideWhenUsed="0" w:qFormat="1"/>
-    <w:lsdException w:name="Quote" w:semiHidden="0" w:uiPriority="29" w:unhideWhenUsed="0" w:qFormat="1"/>
-    <w:lsdException w:name="Intense Quote" w:semiHidden="0" w:uiPriority="30" w:unhideWhenUsed="0" w:qFormat="1"/>
-    <w:lsdException w:name="Medium List 2 Accent 1" w:semiHidden="0" w:uiPriority="66" w:unhideWhenUsed="0"/>
-    <w:lsdException w:name="Medium Grid 1 Accent 1" w:semiHidden="0" w:uiPriority="67" w:unhideWhenUsed="0"/>
-    <w:lsdException w:name="Medium Grid 2 Accent 1" w:semiHidden="0" w:uiPriority="68" w:unhideWhenUsed="0"/>
-    <w:lsdException w:name="Medium Grid 3 Accent 1" w:semiHidden="0" w:uiPriority="69" w:unhideWhenUsed="0"/>
-    <w:lsdException w:name="Dark List Accent 1" w:semiHidden="0" w:uiPriority="70" w:unhideWhenUsed="0"/>
-    <w:lsdException w:name="Colorful Shading Accent 1" w:semiHidden="0" w:uiPriority="71" w:unhideWhenUsed="0"/>
-    <w:lsdException w:name="Colorful List Accent 1" w:semiHidden="0" w:uiPriority="72" w:unhideWhenUsed="0"/>
-    <w:lsdException w:name="Colorful Grid Accent 1" w:semiHidden="0" w:uiPriority="73" w:unhideWhenUsed="0"/>
-    <w:lsdException w:name="Light Shading Accent 2" w:semiHidden="0" w:uiPriority="60" w:unhideWhenUsed="0"/>
-    <w:lsdException w:name="Light List Accent 2" w:semiHidden="0" w:uiPriority="61" w:unhideWhenUsed="0"/>
-    <w:lsdException w:name="Light Grid Accent 2" w:semiHidden="0" w:uiPriority="62" w:unhideWhenUsed="0"/>
-    <w:lsdException w:name="Medium Shading 1 Accent 2" w:semiHidden="0" w:uiPriority="63" w:unhideWhenUsed="0"/>
-    <w:lsdException w:name="Medium Shading 2 Accent 2" w:semiHidden="0" w:uiPriority="64" w:unhideWhenUsed="0"/>
-    <w:lsdException w:name="Medium List 1 Accent 2" w:semiHidden="0" w:uiPriority="65" w:unhideWhenUsed="0"/>
-    <w:lsdException w:name="Medium List 2 Accent 2" w:semiHidden="0" w:uiPriority="66" w:unhideWhenUsed="0"/>
-    <w:lsdException w:name="Medium Grid 1 Accent 2" w:semiHidden="0" w:uiPriority="67" w:unhideWhenUsed="0"/>
-    <w:lsdException w:name="Medium Grid 2 Accent 2" w:semiHidden="0" w:uiPriority="68" w:unhideWhenUsed="0"/>
-    <w:lsdException w:name="Medium Grid 3 Accent 2" w:semiHidden="0" w:uiPriority="69" w:unhideWhenUsed="0"/>
-    <w:lsdException w:name="Dark List Accent 2" w:semiHidden="0" w:uiPriority="70" w:unhideWhenUsed="0"/>
-    <w:lsdException w:name="Colorful Shading Accent 2" w:semiHidden="0" w:uiPriority="71" w:unhideWhenUsed="0"/>
-    <w:lsdException w:name="Colorful List Accent 2" w:semiHidden="0" w:uiPriority="72" w:unhideWhenUsed="0"/>
-    <w:lsdException w:name="Colorful Grid Accent 2" w:semiHidden="0" w:uiPriority="73" w:unhideWhenUsed="0"/>
-    <w:lsdException w:name="Light Shading Accent 3" w:semiHidden="0" w:uiPriority="60" w:unhideWhenUsed="0"/>
-    <w:lsdException w:name="Light List Accent 3" w:semiHidden="0" w:uiPriority="61" w:unhideWhenUsed="0"/>
-    <w:lsdException w:name="Light Grid Accent 3" w:semiHidden="0" w:uiPriority="62" w:unhideWhenUsed="0"/>
-    <w:lsdException w:name="Medium Shading 1 Accent 3" w:semiHidden="0" w:uiPriority="63" w:unhideWhenUsed="0"/>
-    <w:lsdException w:name="Medium Shading 2 Accent 3" w:semiHidden="0" w:uiPriority="64" w:unhideWhenUsed="0"/>
-    <w:lsdException w:name="Medium List 1 Accent 3" w:semiHidden="0" w:uiPriority="65" w:unhideWhenUsed="0"/>
-    <w:lsdException w:name="Medium List 2 Accent 3" w:semiHidden="0" w:uiPriority="66" w:unhideWhenUsed="0"/>
-    <w:lsdException w:name="Medium Grid 1 Accent 3" w:semiHidden="0" w:uiPriority="67" w:unhideWhenUsed="0"/>
-    <w:lsdException w:name="Medium Grid 2 Accent 3" w:semiHidden="0" w:uiPriority="68" w:unhideWhenUsed="0"/>
-    <w:lsdException w:name="Medium Grid 3 Accent 3" w:semiHidden="0" w:uiPriority="69" w:unhideWhenUsed="0"/>
-    <w:lsdException w:name="Dark List Accent 3" w:semiHidden="0" w:uiPriority="70" w:unhideWhenUsed="0"/>
-    <w:lsdException w:name="Colorful Shading Accent 3" w:semiHidden="0" w:uiPriority="71" w:unhideWhenUsed="0"/>
-    <w:lsdException w:name="Colorful List Accent 3" w:semiHidden="0" w:uiPriority="72" w:unhideWhenUsed="0"/>
-    <w:lsdException w:name="Colorful Grid Accent 3" w:semiHidden="0" w:uiPriority="73" w:unhideWhenUsed="0"/>
-    <w:lsdException w:name="Light Shading Accent 4" w:semiHidden="0" w:uiPriority="60" w:unhideWhenUsed="0"/>
-    <w:lsdException w:name="Light List Accent 4" w:semiHidden="0" w:uiPriority="61" w:unhideWhenUsed="0"/>
-    <w:lsdException w:name="Light Grid Accent 4" w:semiHidden="0" w:uiPriority="62" w:unhideWhenUsed="0"/>
-    <w:lsdException w:name="Medium Shading 1 Accent 4" w:semiHidden="0" w:uiPriority="63" w:unhideWhenUsed="0"/>
-    <w:lsdException w:name="Medium Shading 2 Accent 4" w:semiHidden="0" w:uiPriority="64" w:unhideWhenUsed="0"/>
-    <w:lsdException w:name="Medium List 1 Accent 4" w:semiHidden="0" w:uiPriority="65" w:unhideWhenUsed="0"/>
-    <w:lsdException w:name="Medium List 2 Accent 4" w:semiHidden="0" w:uiPriority="66" w:unhideWhenUsed="0"/>
-    <w:lsdException w:name="Medium Grid 1 Accent 4" w:semiHidden="0" w:uiPriority="67" w:unhideWhenUsed="0"/>
-    <w:lsdException w:name="Medium Grid 2 Accent 4" w:semiHidden="0" w:uiPriority="68" w:unhideWhenUsed="0"/>
-    <w:lsdException w:name="Medium Grid 3 Accent 4" w:semiHidden="0" w:uiPriority="69" w:unhideWhenUsed="0"/>
-    <w:lsdException w:name="Dark List Accent 4" w:semiHidden="0" w:uiPriority="70" w:unhideWhenUsed="0"/>
-    <w:lsdException w:name="Colorful Shading Accent 4" w:semiHidden="0" w:uiPriority="71" w:unhideWhenUsed="0"/>
-    <w:lsdException w:name="Colorful List Accent 4" w:semiHidden="0" w:uiPriority="72" w:unhideWhenUsed="0"/>
-    <w:lsdException w:name="Colorful Grid Accent 4" w:semiHidden="0" w:uiPriority="73" w:unhideWhenUsed="0"/>
-    <w:lsdException w:name="Light Shading Accent 5" w:semiHidden="0" w:uiPriority="60" w:unhideWhenUsed="0"/>
-    <w:lsdException w:name="Light List Accent 5" w:semiHidden="0" w:uiPriority="61" w:unhideWhenUsed="0"/>
-    <w:lsdException w:name="Light Grid Accent 5" w:semiHidden="0" w:uiPriority="62" w:unhideWhenUsed="0"/>
-    <w:lsdException w:name="Medium Shading 1 Accent 5" w:semiHidden="0" w:uiPriority="63" w:unhideWhenUsed="0"/>
-    <w:lsdException w:name="Medium Shading 2 Accent 5" w:semiHidden="0" w:uiPriority="64" w:unhideWhenUsed="0"/>
-    <w:lsdException w:name="Medium List 1 Accent 5" w:semiHidden="0" w:uiPriority="65" w:unhideWhenUsed="0"/>
-    <w:lsdException w:name="Medium List 2 Accent 5" w:semiHidden="0" w:uiPriority="66" w:unhideWhenUsed="0"/>
-    <w:lsdException w:name="Medium Grid 1 Accent 5" w:semiHidden="0" w:uiPriority="67" w:unhideWhenUsed="0"/>
-    <w:lsdException w:name="Medium Grid 2 Accent 5" w:semiHidden="0" w:uiPriority="68" w:unhideWhenUsed="0"/>
-    <w:lsdException w:name="Medium Grid 3 Accent 5" w:semiHidden="0" w:uiPriority="69" w:unhideWhenUsed="0"/>
-    <w:lsdException w:name="Dark List Accent 5" w:semiHidden="0" w:uiPriority="70" w:unhideWhenUsed="0"/>
-    <w:lsdException w:name="Colorful Shading Accent 5" w:semiHidden="0" w:uiPriority="71" w:unhideWhenUsed="0"/>
-    <w:lsdException w:name="Colorful List Accent 5" w:semiHidden="0" w:uiPriority="72" w:unhideWhenUsed="0"/>
-    <w:lsdException w:name="Colorful Grid Accent 5" w:semiHidden="0" w:uiPriority="73" w:unhideWhenUsed="0"/>
-    <w:lsdException w:name="Light Shading Accent 6" w:semiHidden="0" w:uiPriority="60" w:unhideWhenUsed="0"/>
-    <w:lsdException w:name="Light List Accent 6" w:semiHidden="0" w:uiPriority="61" w:unhideWhenUsed="0"/>
-    <w:lsdException w:name="Light Grid Accent 6" w:semiHidden="0" w:uiPriority="62" w:unhideWhenUsed="0"/>
-    <w:lsdException w:name="Medium Shading 1 Accent 6" w:semiHidden="0" w:uiPriority="63" w:unhideWhenUsed="0"/>
-    <w:lsdException w:name="Medium Shading 2 Accent 6" w:semiHidden="0" w:uiPriority="64" w:unhideWhenUsed="0"/>
-    <w:lsdException w:name="Medium List 1 Accent 6" w:semiHidden="0" w:uiPriority="65" w:unhideWhenUsed="0"/>
-    <w:lsdException w:name="Medium List 2 Accent 6" w:semiHidden="0" w:uiPriority="66" w:unhideWhenUsed="0"/>
-    <w:lsdException w:name="Medium Grid 1 Accent 6" w:semiHidden="0" w:uiPriority="67" w:unhideWhenUsed="0"/>
-    <w:lsdException w:name="Medium Grid 2 Accent 6" w:semiHidden="0" w:uiPriority="68" w:unhideWhenUsed="0"/>
-    <w:lsdException w:name="Medium Grid 3 Accent 6" w:semiHidden="0" w:uiPriority="69" w:unhideWhenUsed="0"/>
-    <w:lsdException w:name="Dark List Accent 6" w:semiHidden="0" w:uiPriority="70" w:unhideWhenUsed="0"/>
-    <w:lsdException w:name="Colorful Shading Accent 6" w:semiHidden="0" w:uiPriority="71" w:unhideWhenUsed="0"/>
-    <w:lsdException w:name="Colorful List Accent 6" w:semiHidden="0" w:uiPriority="72" w:unhideWhenUsed="0"/>
-    <w:lsdException w:name="Colorful Grid Accent 6" w:semiHidden="0" w:uiPriority="73" w:unhideWhenUsed="0"/>
-    <w:lsdException w:name="Subtle Emphasis" w:semiHidden="0" w:uiPriority="19" w:unhideWhenUsed="0" w:qFormat="1"/>
-    <w:lsdException w:name="Intense Emphasis" w:semiHidden="0" w:uiPriority="21" w:unhideWhenUsed="0" w:qFormat="1"/>
-    <w:lsdException w:name="Subtle Reference" w:semiHidden="0" w:uiPriority="31" w:unhideWhenUsed="0" w:qFormat="1"/>
-    <w:lsdException w:name="Intense Reference" w:semiHidden="0" w:uiPriority="32" w:unhideWhenUsed="0" w:qFormat="1"/>
-    <w:lsdException w:name="Book Title" w:semiHidden="0" w:uiPriority="33" w:unhideWhenUsed="0" w:qFormat="1"/>
-    <w:lsdException w:name="Bibliography" w:uiPriority="37"/>
-    <w:lsdException w:name="TOC Heading" w:uiPriority="39" w:qFormat="1"/>
+  <w:latentStyles w:count="260" w:defQFormat="0" w:defUnhideWhenUsed="1" w:defSemiHidden="1" w:defUIPriority="99" w:defLockedState="0">
+    <w:lsdException w:qFormat="1" w:unhideWhenUsed="0" w:uiPriority="0" w:semiHidden="0" w:name="Normal"/>
+    <w:lsdException w:qFormat="1" w:unhideWhenUsed="0" w:uiPriority="9" w:semiHidden="0" w:name="heading 1"/>
+    <w:lsdException w:qFormat="1" w:uiPriority="9" w:name="heading 2"/>
+    <w:lsdException w:qFormat="1" w:uiPriority="9" w:name="heading 3"/>
+    <w:lsdException w:qFormat="1" w:uiPriority="9" w:name="heading 4"/>
+    <w:lsdException w:qFormat="1" w:uiPriority="9" w:name="heading 5"/>
+    <w:lsdException w:qFormat="1" w:uiPriority="9" w:name="heading 6"/>
+    <w:lsdException w:qFormat="1" w:uiPriority="9" w:name="heading 7"/>
+    <w:lsdException w:qFormat="1" w:uiPriority="9" w:name="heading 8"/>
+    <w:lsdException w:qFormat="1" w:uiPriority="9" w:name="heading 9"/>
+    <w:lsdException w:uiPriority="99" w:name="index 1"/>
+    <w:lsdException w:uiPriority="99" w:name="index 2"/>
+    <w:lsdException w:uiPriority="99" w:name="index 3"/>
+    <w:lsdException w:uiPriority="99" w:name="index 4"/>
+    <w:lsdException w:uiPriority="99" w:name="index 5"/>
+    <w:lsdException w:uiPriority="99" w:name="index 6"/>
+    <w:lsdException w:uiPriority="99" w:name="index 7"/>
+    <w:lsdException w:uiPriority="99" w:name="index 8"/>
+    <w:lsdException w:uiPriority="99" w:name="index 9"/>
+    <w:lsdException w:uiPriority="39" w:name="toc 1"/>
+    <w:lsdException w:uiPriority="39" w:name="toc 2"/>
+    <w:lsdException w:uiPriority="39" w:name="toc 3"/>
+    <w:lsdException w:uiPriority="39" w:name="toc 4"/>
+    <w:lsdException w:uiPriority="39" w:name="toc 5"/>
+    <w:lsdException w:uiPriority="39" w:name="toc 6"/>
+    <w:lsdException w:uiPriority="39" w:name="toc 7"/>
+    <w:lsdException w:uiPriority="39" w:name="toc 8"/>
+    <w:lsdException w:uiPriority="39" w:name="toc 9"/>
+    <w:lsdException w:uiPriority="99" w:name="Normal Indent"/>
+    <w:lsdException w:uiPriority="99" w:name="footnote text"/>
+    <w:lsdException w:uiPriority="99" w:name="annotation text"/>
+    <w:lsdException w:uiPriority="99" w:name="header"/>
+    <w:lsdException w:uiPriority="99" w:name="footer"/>
+    <w:lsdException w:uiPriority="99" w:name="index heading"/>
+    <w:lsdException w:qFormat="1" w:uiPriority="35" w:name="caption"/>
+    <w:lsdException w:uiPriority="99" w:name="table of figures"/>
+    <w:lsdException w:uiPriority="99" w:name="envelope address"/>
+    <w:lsdException w:uiPriority="99" w:name="envelope return"/>
+    <w:lsdException w:uiPriority="99" w:name="footnote reference"/>
+    <w:lsdException w:uiPriority="99" w:name="annotation reference"/>
+    <w:lsdException w:uiPriority="99" w:name="line number"/>
+    <w:lsdException w:uiPriority="99" w:name="page number"/>
+    <w:lsdException w:uiPriority="99" w:name="endnote reference"/>
+    <w:lsdException w:uiPriority="99" w:name="endnote text"/>
+    <w:lsdException w:uiPriority="99" w:name="table of authorities"/>
+    <w:lsdException w:uiPriority="99" w:name="macro"/>
+    <w:lsdException w:uiPriority="99" w:name="toa heading"/>
+    <w:lsdException w:uiPriority="99" w:name="List"/>
+    <w:lsdException w:uiPriority="99" w:name="List Bullet"/>
+    <w:lsdException w:uiPriority="99" w:name="List Number"/>
+    <w:lsdException w:uiPriority="99" w:name="List 2"/>
+    <w:lsdException w:uiPriority="99" w:name="List 3"/>
+    <w:lsdException w:uiPriority="99" w:name="List 4"/>
+    <w:lsdException w:uiPriority="99" w:name="List 5"/>
+    <w:lsdException w:uiPriority="99" w:name="List Bullet 2"/>
+    <w:lsdException w:uiPriority="99" w:name="List Bullet 3"/>
+    <w:lsdException w:uiPriority="99" w:name="List Bullet 4"/>
+    <w:lsdException w:uiPriority="99" w:name="List Bullet 5"/>
+    <w:lsdException w:uiPriority="99" w:name="List Number 2"/>
+    <w:lsdException w:uiPriority="99" w:name="List Number 3"/>
+    <w:lsdException w:uiPriority="99" w:name="List Number 4"/>
+    <w:lsdException w:uiPriority="99" w:name="List Number 5"/>
+    <w:lsdException w:qFormat="1" w:unhideWhenUsed="0" w:uiPriority="10" w:semiHidden="0" w:name="Title"/>
+    <w:lsdException w:uiPriority="99" w:name="Closing"/>
+    <w:lsdException w:uiPriority="99" w:name="Signature"/>
+    <w:lsdException w:uiPriority="1" w:name="Default Paragraph Font"/>
+    <w:lsdException w:uiPriority="99" w:name="Body Text"/>
+    <w:lsdException w:uiPriority="99" w:name="Body Text Indent"/>
+    <w:lsdException w:uiPriority="99" w:name="List Continue"/>
+    <w:lsdException w:uiPriority="99" w:name="List Continue 2"/>
+    <w:lsdException w:uiPriority="99" w:name="List Continue 3"/>
+    <w:lsdException w:uiPriority="99" w:name="List Continue 4"/>
+    <w:lsdException w:uiPriority="99" w:name="List Continue 5"/>
+    <w:lsdException w:uiPriority="99" w:name="Message Header"/>
+    <w:lsdException w:qFormat="1" w:unhideWhenUsed="0" w:uiPriority="11" w:semiHidden="0" w:name="Subtitle"/>
+    <w:lsdException w:uiPriority="99" w:name="Salutation"/>
+    <w:lsdException w:uiPriority="99" w:name="Date"/>
+    <w:lsdException w:uiPriority="99" w:name="Body Text First Indent"/>
+    <w:lsdException w:uiPriority="99" w:name="Body Text First Indent 2"/>
+    <w:lsdException w:uiPriority="99" w:name="Note Heading"/>
+    <w:lsdException w:uiPriority="99" w:name="Body Text 2"/>
+    <w:lsdException w:uiPriority="99" w:name="Body Text 3"/>
+    <w:lsdException w:uiPriority="99" w:name="Body Text Indent 2"/>
+    <w:lsdException w:uiPriority="99" w:name="Body Text Indent 3"/>
+    <w:lsdException w:uiPriority="99" w:name="Block Text"/>
+    <w:lsdException w:uiPriority="99" w:name="Hyperlink"/>
+    <w:lsdException w:uiPriority="99" w:name="FollowedHyperlink"/>
+    <w:lsdException w:qFormat="1" w:unhideWhenUsed="0" w:uiPriority="22" w:semiHidden="0" w:name="Strong"/>
+    <w:lsdException w:qFormat="1" w:unhideWhenUsed="0" w:uiPriority="20" w:semiHidden="0" w:name="Emphasis"/>
+    <w:lsdException w:uiPriority="99" w:name="Document Map"/>
+    <w:lsdException w:uiPriority="99" w:name="Plain Text"/>
+    <w:lsdException w:uiPriority="99" w:name="E-mail Signature"/>
+    <w:lsdException w:uiPriority="99" w:name="Normal (Web)"/>
+    <w:lsdException w:uiPriority="99" w:name="HTML Acronym"/>
+    <w:lsdException w:uiPriority="99" w:name="HTML Address"/>
+    <w:lsdException w:uiPriority="99" w:name="HTML Cite"/>
+    <w:lsdException w:uiPriority="99" w:name="HTML Code"/>
+    <w:lsdException w:uiPriority="99" w:name="HTML Definition"/>
+    <w:lsdException w:uiPriority="99" w:name="HTML Keyboard"/>
+    <w:lsdException w:uiPriority="99" w:name="HTML Preformatted"/>
+    <w:lsdException w:uiPriority="99" w:name="HTML Sample"/>
+    <w:lsdException w:uiPriority="99" w:name="HTML Typewriter"/>
+    <w:lsdException w:uiPriority="99" w:name="HTML Variable"/>
+    <w:lsdException w:qFormat="1" w:uiPriority="99" w:name="Normal Table"/>
+    <w:lsdException w:uiPriority="99" w:name="annotation subject"/>
+    <w:lsdException w:uiPriority="99" w:name="Table Simple 1"/>
+    <w:lsdException w:uiPriority="99" w:name="Table Simple 2"/>
+    <w:lsdException w:uiPriority="99" w:name="Table Simple 3"/>
+    <w:lsdException w:uiPriority="99" w:name="Table Classic 1"/>
+    <w:lsdException w:uiPriority="99" w:name="Table Classic 2"/>
+    <w:lsdException w:uiPriority="99" w:name="Table Classic 3"/>
+    <w:lsdException w:uiPriority="99" w:name="Table Classic 4"/>
+    <w:lsdException w:uiPriority="99" w:name="Table Colorful 1"/>
+    <w:lsdException w:uiPriority="99" w:name="Table Colorful 2"/>
+    <w:lsdException w:uiPriority="99" w:name="Table Colorful 3"/>
+    <w:lsdException w:uiPriority="99" w:name="Table Columns 1"/>
+    <w:lsdException w:uiPriority="99" w:name="Table Columns 2"/>
+    <w:lsdException w:uiPriority="99" w:name="Table Columns 3"/>
+    <w:lsdException w:uiPriority="99" w:name="Table Columns 4"/>
+    <w:lsdException w:uiPriority="99" w:name="Table Columns 5"/>
+    <w:lsdException w:uiPriority="99" w:name="Table Grid 1"/>
+    <w:lsdException w:uiPriority="99" w:name="Table Grid 2"/>
+    <w:lsdException w:uiPriority="99" w:name="Table Grid 3"/>
+    <w:lsdException w:uiPriority="99" w:name="Table Grid 4"/>
+    <w:lsdException w:uiPriority="99" w:name="Table Grid 5"/>
+    <w:lsdException w:uiPriority="99" w:name="Table Grid 6"/>
+    <w:lsdException w:uiPriority="99" w:name="Table Grid 7"/>
+    <w:lsdException w:uiPriority="99" w:name="Table Grid 8"/>
+    <w:lsdException w:uiPriority="99" w:name="Table List 1"/>
+    <w:lsdException w:uiPriority="99" w:name="Table List 2"/>
+    <w:lsdException w:uiPriority="99" w:name="Table List 3"/>
+    <w:lsdException w:uiPriority="99" w:name="Table List 4"/>
+    <w:lsdException w:uiPriority="99" w:name="Table List 5"/>
+    <w:lsdException w:uiPriority="99" w:name="Table List 6"/>
+    <w:lsdException w:uiPriority="99" w:name="Table List 7"/>
+    <w:lsdException w:uiPriority="99" w:name="Table List 8"/>
+    <w:lsdException w:uiPriority="99" w:name="Table 3D effects 1"/>
+    <w:lsdException w:uiPriority="99" w:name="Table 3D effects 2"/>
+    <w:lsdException w:uiPriority="99" w:name="Table 3D effects 3"/>
+    <w:lsdException w:uiPriority="99" w:name="Table Contemporary"/>
+    <w:lsdException w:uiPriority="99" w:name="Table Elegant"/>
+    <w:lsdException w:uiPriority="99" w:name="Table Professional"/>
+    <w:lsdException w:uiPriority="99" w:name="Table Subtle 1"/>
+    <w:lsdException w:uiPriority="99" w:name="Table Subtle 2"/>
+    <w:lsdException w:uiPriority="99" w:name="Table Web 1"/>
+    <w:lsdException w:uiPriority="99" w:name="Table Web 2"/>
+    <w:lsdException w:uiPriority="99" w:name="Table Web 3"/>
+    <w:lsdException w:uiPriority="99" w:name="Balloon Text"/>
+    <w:lsdException w:unhideWhenUsed="0" w:uiPriority="59" w:semiHidden="0" w:name="Table Grid"/>
+    <w:lsdException w:uiPriority="99" w:name="Table Theme"/>
+    <w:lsdException w:unhideWhenUsed="0" w:uiPriority="60" w:semiHidden="0" w:name="Light Shading"/>
+    <w:lsdException w:unhideWhenUsed="0" w:uiPriority="61" w:semiHidden="0" w:name="Light List"/>
+    <w:lsdException w:unhideWhenUsed="0" w:uiPriority="62" w:semiHidden="0" w:name="Light Grid"/>
+    <w:lsdException w:unhideWhenUsed="0" w:uiPriority="63" w:semiHidden="0" w:name="Medium Shading 1"/>
+    <w:lsdException w:unhideWhenUsed="0" w:uiPriority="64" w:semiHidden="0" w:name="Medium Shading 2"/>
+    <w:lsdException w:unhideWhenUsed="0" w:uiPriority="65" w:semiHidden="0" w:name="Medium List 1"/>
+    <w:lsdException w:unhideWhenUsed="0" w:uiPriority="66" w:semiHidden="0" w:name="Medium List 2"/>
+    <w:lsdException w:unhideWhenUsed="0" w:uiPriority="67" w:semiHidden="0" w:name="Medium Grid 1"/>
+    <w:lsdException w:unhideWhenUsed="0" w:uiPriority="68" w:semiHidden="0" w:name="Medium Grid 2"/>
+    <w:lsdException w:unhideWhenUsed="0" w:uiPriority="69" w:semiHidden="0" w:name="Medium Grid 3"/>
+    <w:lsdException w:unhideWhenUsed="0" w:uiPriority="70" w:semiHidden="0" w:name="Dark List"/>
+    <w:lsdException w:unhideWhenUsed="0" w:uiPriority="71" w:semiHidden="0" w:name="Colorful Shading"/>
+    <w:lsdException w:unhideWhenUsed="0" w:uiPriority="72" w:semiHidden="0" w:name="Colorful List"/>
+    <w:lsdException w:unhideWhenUsed="0" w:uiPriority="73" w:semiHidden="0" w:name="Colorful Grid"/>
+    <w:lsdException w:unhideWhenUsed="0" w:uiPriority="60" w:semiHidden="0" w:name="Light Shading Accent 1"/>
+    <w:lsdException w:unhideWhenUsed="0" w:uiPriority="61" w:semiHidden="0" w:name="Light List Accent 1"/>
+    <w:lsdException w:unhideWhenUsed="0" w:uiPriority="62" w:semiHidden="0" w:name="Light Grid Accent 1"/>
+    <w:lsdException w:unhideWhenUsed="0" w:uiPriority="63" w:semiHidden="0" w:name="Medium Shading 1 Accent 1"/>
+    <w:lsdException w:unhideWhenUsed="0" w:uiPriority="64" w:semiHidden="0" w:name="Medium Shading 2 Accent 1"/>
+    <w:lsdException w:unhideWhenUsed="0" w:uiPriority="65" w:semiHidden="0" w:name="Medium List 1 Accent 1"/>
+    <w:lsdException w:unhideWhenUsed="0" w:uiPriority="66" w:semiHidden="0" w:name="Medium List 2 Accent 1"/>
+    <w:lsdException w:unhideWhenUsed="0" w:uiPriority="67" w:semiHidden="0" w:name="Medium Grid 1 Accent 1"/>
+    <w:lsdException w:unhideWhenUsed="0" w:uiPriority="68" w:semiHidden="0" w:name="Medium Grid 2 Accent 1"/>
+    <w:lsdException w:unhideWhenUsed="0" w:uiPriority="69" w:semiHidden="0" w:name="Medium Grid 3 Accent 1"/>
+    <w:lsdException w:unhideWhenUsed="0" w:uiPriority="70" w:semiHidden="0" w:name="Dark List Accent 1"/>
+    <w:lsdException w:unhideWhenUsed="0" w:uiPriority="71" w:semiHidden="0" w:name="Colorful Shading Accent 1"/>
+    <w:lsdException w:unhideWhenUsed="0" w:uiPriority="72" w:semiHidden="0" w:name="Colorful List Accent 1"/>
+    <w:lsdException w:unhideWhenUsed="0" w:uiPriority="73" w:semiHidden="0" w:name="Colorful Grid Accent 1"/>
+    <w:lsdException w:unhideWhenUsed="0" w:uiPriority="60" w:semiHidden="0" w:name="Light Shading Accent 2"/>
+    <w:lsdException w:unhideWhenUsed="0" w:uiPriority="61" w:semiHidden="0" w:name="Light List Accent 2"/>
+    <w:lsdException w:unhideWhenUsed="0" w:uiPriority="62" w:semiHidden="0" w:name="Light Grid Accent 2"/>
+    <w:lsdException w:unhideWhenUsed="0" w:uiPriority="63" w:semiHidden="0" w:name="Medium Shading 1 Accent 2"/>
+    <w:lsdException w:unhideWhenUsed="0" w:uiPriority="64" w:semiHidden="0" w:name="Medium Shading 2 Accent 2"/>
+    <w:lsdException w:unhideWhenUsed="0" w:uiPriority="65" w:semiHidden="0" w:name="Medium List 1 Accent 2"/>
+    <w:lsdException w:unhideWhenUsed="0" w:uiPriority="66" w:semiHidden="0" w:name="Medium List 2 Accent 2"/>
+    <w:lsdException w:unhideWhenUsed="0" w:uiPriority="67" w:semiHidden="0" w:name="Medium Grid 1 Accent 2"/>
+    <w:lsdException w:unhideWhenUsed="0" w:uiPriority="68" w:semiHidden="0" w:name="Medium Grid 2 Accent 2"/>
+    <w:lsdException w:unhideWhenUsed="0" w:uiPriority="69" w:semiHidden="0" w:name="Medium Grid 3 Accent 2"/>
+    <w:lsdException w:unhideWhenUsed="0" w:uiPriority="70" w:semiHidden="0" w:name="Dark List Accent 2"/>
+    <w:lsdException w:unhideWhenUsed="0" w:uiPriority="71" w:semiHidden="0" w:name="Colorful Shading Accent 2"/>
+    <w:lsdException w:unhideWhenUsed="0" w:uiPriority="72" w:semiHidden="0" w:name="Colorful List Accent 2"/>
+    <w:lsdException w:unhideWhenUsed="0" w:uiPriority="73" w:semiHidden="0" w:name="Colorful Grid Accent 2"/>
+    <w:lsdException w:unhideWhenUsed="0" w:uiPriority="60" w:semiHidden="0" w:name="Light Shading Accent 3"/>
+    <w:lsdException w:unhideWhenUsed="0" w:uiPriority="61" w:semiHidden="0" w:name="Light List Accent 3"/>
+    <w:lsdException w:unhideWhenUsed="0" w:uiPriority="62" w:semiHidden="0" w:name="Light Grid Accent 3"/>
+    <w:lsdException w:unhideWhenUsed="0" w:uiPriority="63" w:semiHidden="0" w:name="Medium Shading 1 Accent 3"/>
+    <w:lsdException w:unhideWhenUsed="0" w:uiPriority="64" w:semiHidden="0" w:name="Medium Shading 2 Accent 3"/>
+    <w:lsdException w:unhideWhenUsed="0" w:uiPriority="65" w:semiHidden="0" w:name="Medium List 1 Accent 3"/>
+    <w:lsdException w:unhideWhenUsed="0" w:uiPriority="66" w:semiHidden="0" w:name="Medium List 2 Accent 3"/>
+    <w:lsdException w:unhideWhenUsed="0" w:uiPriority="67" w:semiHidden="0" w:name="Medium Grid 1 Accent 3"/>
+    <w:lsdException w:unhideWhenUsed="0" w:uiPriority="68" w:semiHidden="0" w:name="Medium Grid 2 Accent 3"/>
+    <w:lsdException w:unhideWhenUsed="0" w:uiPriority="69" w:semiHidden="0" w:name="Medium Grid 3 Accent 3"/>
+    <w:lsdException w:unhideWhenUsed="0" w:uiPriority="70" w:semiHidden="0" w:name="Dark List Accent 3"/>
+    <w:lsdException w:unhideWhenUsed="0" w:uiPriority="71" w:semiHidden="0" w:name="Colorful Shading Accent 3"/>
+    <w:lsdException w:unhideWhenUsed="0" w:uiPriority="72" w:semiHidden="0" w:name="Colorful List Accent 3"/>
+    <w:lsdException w:unhideWhenUsed="0" w:uiPriority="73" w:semiHidden="0" w:name="Colorful Grid Accent 3"/>
+    <w:lsdException w:unhideWhenUsed="0" w:uiPriority="60" w:semiHidden="0" w:name="Light Shading Accent 4"/>
+    <w:lsdException w:unhideWhenUsed="0" w:uiPriority="61" w:semiHidden="0" w:name="Light List Accent 4"/>
+    <w:lsdException w:unhideWhenUsed="0" w:uiPriority="62" w:semiHidden="0" w:name="Light Grid Accent 4"/>
+    <w:lsdException w:unhideWhenUsed="0" w:uiPriority="63" w:semiHidden="0" w:name="Medium Shading 1 Accent 4"/>
+    <w:lsdException w:unhideWhenUsed="0" w:uiPriority="64" w:semiHidden="0" w:name="Medium Shading 2 Accent 4"/>
+    <w:lsdException w:unhideWhenUsed="0" w:uiPriority="65" w:semiHidden="0" w:name="Medium List 1 Accent 4"/>
+    <w:lsdException w:unhideWhenUsed="0" w:uiPriority="66" w:semiHidden="0" w:name="Medium List 2 Accent 4"/>
+    <w:lsdException w:unhideWhenUsed="0" w:uiPriority="67" w:semiHidden="0" w:name="Medium Grid 1 Accent 4"/>
+    <w:lsdException w:unhideWhenUsed="0" w:uiPriority="68" w:semiHidden="0" w:name="Medium Grid 2 Accent 4"/>
+    <w:lsdException w:unhideWhenUsed="0" w:uiPriority="69" w:semiHidden="0" w:name="Medium Grid 3 Accent 4"/>
+    <w:lsdException w:unhideWhenUsed="0" w:uiPriority="70" w:semiHidden="0" w:name="Dark List Accent 4"/>
+    <w:lsdException w:unhideWhenUsed="0" w:uiPriority="71" w:semiHidden="0" w:name="Colorful Shading Accent 4"/>
+    <w:lsdException w:unhideWhenUsed="0" w:uiPriority="72" w:semiHidden="0" w:name="Colorful List Accent 4"/>
+    <w:lsdException w:unhideWhenUsed="0" w:uiPriority="73" w:semiHidden="0" w:name="Colorful Grid Accent 4"/>
+    <w:lsdException w:unhideWhenUsed="0" w:uiPriority="60" w:semiHidden="0" w:name="Light Shading Accent 5"/>
+    <w:lsdException w:unhideWhenUsed="0" w:uiPriority="61" w:semiHidden="0" w:name="Light List Accent 5"/>
+    <w:lsdException w:unhideWhenUsed="0" w:uiPriority="62" w:semiHidden="0" w:name="Light Grid Accent 5"/>
+    <w:lsdException w:unhideWhenUsed="0" w:uiPriority="63" w:semiHidden="0" w:name="Medium Shading 1 Accent 5"/>
+    <w:lsdException w:unhideWhenUsed="0" w:uiPriority="64" w:semiHidden="0" w:name="Medium Shading 2 Accent 5"/>
+    <w:lsdException w:unhideWhenUsed="0" w:uiPriority="65" w:semiHidden="0" w:name="Medium List 1 Accent 5"/>
+    <w:lsdException w:unhideWhenUsed="0" w:uiPriority="66" w:semiHidden="0" w:name="Medium List 2 Accent 5"/>
+    <w:lsdException w:unhideWhenUsed="0" w:uiPriority="67" w:semiHidden="0" w:name="Medium Grid 1 Accent 5"/>
+    <w:lsdException w:unhideWhenUsed="0" w:uiPriority="68" w:semiHidden="0" w:name="Medium Grid 2 Accent 5"/>
+    <w:lsdException w:unhideWhenUsed="0" w:uiPriority="69" w:semiHidden="0" w:name="Medium Grid 3 Accent 5"/>
+    <w:lsdException w:unhideWhenUsed="0" w:uiPriority="70" w:semiHidden="0" w:name="Dark List Accent 5"/>
+    <w:lsdException w:unhideWhenUsed="0" w:uiPriority="71" w:semiHidden="0" w:name="Colorful Shading Accent 5"/>
+    <w:lsdException w:unhideWhenUsed="0" w:uiPriority="72" w:semiHidden="0" w:name="Colorful List Accent 5"/>
+    <w:lsdException w:unhideWhenUsed="0" w:uiPriority="73" w:semiHidden="0" w:name="Colorful Grid Accent 5"/>
+    <w:lsdException w:unhideWhenUsed="0" w:uiPriority="60" w:semiHidden="0" w:name="Light Shading Accent 6"/>
+    <w:lsdException w:unhideWhenUsed="0" w:uiPriority="61" w:semiHidden="0" w:name="Light List Accent 6"/>
+    <w:lsdException w:unhideWhenUsed="0" w:uiPriority="62" w:semiHidden="0" w:name="Light Grid Accent 6"/>
+    <w:lsdException w:unhideWhenUsed="0" w:uiPriority="63" w:semiHidden="0" w:name="Medium Shading 1 Accent 6"/>
+    <w:lsdException w:unhideWhenUsed="0" w:uiPriority="64" w:semiHidden="0" w:name="Medium Shading 2 Accent 6"/>
+    <w:lsdException w:unhideWhenUsed="0" w:uiPriority="65" w:semiHidden="0" w:name="Medium List 1 Accent 6"/>
+    <w:lsdException w:unhideWhenUsed="0" w:uiPriority="66" w:semiHidden="0" w:name="Medium List 2 Accent 6"/>
+    <w:lsdException w:unhideWhenUsed="0" w:uiPriority="67" w:semiHidden="0" w:name="Medium Grid 1 Accent 6"/>
+    <w:lsdException w:unhideWhenUsed="0" w:uiPriority="68" w:semiHidden="0" w:name="Medium Grid 2 Accent 6"/>
+    <w:lsdException w:unhideWhenUsed="0" w:uiPriority="69" w:semiHidden="0" w:name="Medium Grid 3 Accent 6"/>
+    <w:lsdException w:unhideWhenUsed="0" w:uiPriority="70" w:semiHidden="0" w:name="Dark List Accent 6"/>
+    <w:lsdException w:unhideWhenUsed="0" w:uiPriority="71" w:semiHidden="0" w:name="Colorful Shading Accent 6"/>
+    <w:lsdException w:unhideWhenUsed="0" w:uiPriority="72" w:semiHidden="0" w:name="Colorful List Accent 6"/>
+    <w:lsdException w:unhideWhenUsed="0" w:uiPriority="73" w:semiHidden="0" w:name="Colorful Grid Accent 6"/>
   </w:latentStyles>
-  <w:style w:type="paragraph" w:default="1" w:styleId="Normal">
+  <w:style w:type="paragraph" w:default="1" w:styleId="1">
     <w:name w:val="Normal"/>
     <w:qFormat/>
-    <w:rsid w:val="00040AD6"/>
+    <w:uiPriority w:val="0"/>
+    <w:pPr>
+      <w:spacing w:after="200" w:line="276" w:lineRule="auto"/>
+    </w:pPr>
+    <w:rPr>
+      <w:rFonts w:asciiTheme="minorHAnsi" w:hAnsiTheme="minorHAnsi" w:eastAsiaTheme="minorHAnsi" w:cstheme="minorBidi"/>
+      <w:sz w:val="22"/>
+      <w:szCs w:val="22"/>
+      <w:lang w:val="el-GR" w:eastAsia="en-US" w:bidi="ar-SA"/>
+    </w:rPr>
   </w:style>
-  <w:style w:type="character" w:default="1" w:styleId="DefaultParagraphFont">
+  <w:style w:type="character" w:default="1" w:styleId="4">
     <w:name w:val="Default Paragraph Font"/>
-    <w:uiPriority w:val="1"/>
     <w:semiHidden/>
     <w:unhideWhenUsed/>
+    <w:uiPriority w:val="1"/>
   </w:style>
-  <w:style w:type="table" w:default="1" w:styleId="TableNormal">
+  <w:style w:type="table" w:default="1" w:styleId="5">
     <w:name w:val="Normal Table"/>
-    <w:uiPriority w:val="99"/>
     <w:semiHidden/>
     <w:unhideWhenUsed/>
     <w:qFormat/>
+    <w:uiPriority w:val="99"/>
     <w:tblPr>
-      <w:tblInd w:w="0" w:type="dxa"/>
+      <w:tblLayout w:type="fixed"/>
       <w:tblCellMar>
         <w:top w:w="0" w:type="dxa"/>
         <w:left w:w="108" w:type="dxa"/>
@@ -11748,20 +10743,13 @@
       </w:tblCellMar>
     </w:tblPr>
   </w:style>
-  <w:style w:type="numbering" w:default="1" w:styleId="NoList">
-    <w:name w:val="No List"/>
-    <w:uiPriority w:val="99"/>
+  <w:style w:type="paragraph" w:styleId="2">
+    <w:name w:val="footer"/>
+    <w:basedOn w:val="1"/>
+    <w:link w:val="7"/>
     <w:semiHidden/>
     <w:unhideWhenUsed/>
-  </w:style>
-  <w:style w:type="paragraph" w:styleId="Header">
-    <w:name w:val="header"/>
-    <w:basedOn w:val="Normal"/>
-    <w:link w:val="HeaderChar"/>
     <w:uiPriority w:val="99"/>
-    <w:semiHidden/>
-    <w:unhideWhenUsed/>
-    <w:rsid w:val="00463E4A"/>
     <w:pPr>
       <w:tabs>
         <w:tab w:val="center" w:pos="4153"/>
@@ -11770,22 +10758,13 @@
       <w:spacing w:after="0" w:line="240" w:lineRule="auto"/>
     </w:pPr>
   </w:style>
-  <w:style w:type="character" w:customStyle="1" w:styleId="HeaderChar">
-    <w:name w:val="Header Char"/>
-    <w:basedOn w:val="DefaultParagraphFont"/>
-    <w:link w:val="Header"/>
-    <w:uiPriority w:val="99"/>
-    <w:semiHidden/>
-    <w:rsid w:val="00463E4A"/>
-  </w:style>
-  <w:style w:type="paragraph" w:styleId="Footer">
-    <w:name w:val="footer"/>
-    <w:basedOn w:val="Normal"/>
-    <w:link w:val="FooterChar"/>
-    <w:uiPriority w:val="99"/>
+  <w:style w:type="paragraph" w:styleId="3">
+    <w:name w:val="header"/>
+    <w:basedOn w:val="1"/>
+    <w:link w:val="6"/>
     <w:semiHidden/>
     <w:unhideWhenUsed/>
-    <w:rsid w:val="00463E4A"/>
+    <w:uiPriority w:val="99"/>
     <w:pPr>
       <w:tabs>
         <w:tab w:val="center" w:pos="4153"/>
@@ -11794,13 +10773,19 @@
       <w:spacing w:after="0" w:line="240" w:lineRule="auto"/>
     </w:pPr>
   </w:style>
-  <w:style w:type="character" w:customStyle="1" w:styleId="FooterChar">
+  <w:style w:type="character" w:customStyle="1" w:styleId="6">
+    <w:name w:val="Header Char"/>
+    <w:basedOn w:val="4"/>
+    <w:link w:val="3"/>
+    <w:semiHidden/>
+    <w:uiPriority w:val="99"/>
+  </w:style>
+  <w:style w:type="character" w:customStyle="1" w:styleId="7">
     <w:name w:val="Footer Char"/>
-    <w:basedOn w:val="DefaultParagraphFont"/>
-    <w:link w:val="Footer"/>
+    <w:basedOn w:val="4"/>
+    <w:link w:val="2"/>
+    <w:semiHidden/>
     <w:uiPriority w:val="99"/>
-    <w:semiHidden/>
-    <w:rsid w:val="00463E4A"/>
   </w:style>
 </w:styles>
 </file>
@@ -11810,10 +10795,10 @@
   <a:themeElements>
     <a:clrScheme name="Office">
       <a:dk1>
-        <a:sysClr val="windowText" lastClr="000000"/>
+        <a:sysClr val="windowText" lastClr="EFF0F1"/>
       </a:dk1>
       <a:lt1>
-        <a:sysClr val="window" lastClr="FFFFFF"/>
+        <a:sysClr val="window" lastClr="232629"/>
       </a:lt1>
       <a:dk2>
         <a:srgbClr val="1F497D"/>
@@ -12084,6 +11069,21 @@
     </a:fmtScheme>
   </a:themeElements>
   <a:objectDefaults/>
-  <a:extraClrSchemeLst/>
 </a:theme>
+</file>
+
+<file path=customXml/item1.xml><?xml version="1.0" encoding="utf-8"?>
+<s:customData xmlns="http://www.wps.cn/officeDocument/2013/wpsCustomData" xmlns:s="http://www.wps.cn/officeDocument/2013/wpsCustomData">
+  <customSectProps>
+    <customSectPr/>
+  </customSectProps>
+</s:customData>
+</file>
+
+<file path=customXml/itemProps1.xml><?xml version="1.0" encoding="utf-8"?>
+<ds:datastoreItem xmlns:ds="http://schemas.openxmlformats.org/officeDocument/2006/customXml" ds:itemID="{B1977F7D-205B-4081-913C-38D41E755F92}">
+  <ds:schemaRefs>
+    <ds:schemaRef ds:uri="http://www.wps.cn/officeDocument/2013/wpsCustomData"/>
+  </ds:schemaRefs>
+</ds:datastoreItem>
 </file>
</xml_diff>